<commit_message>
nobug ### 更新 20191125 2334
</commit_message>
<xml_diff>
--- a/Android notes/2016年/Android自定义注解.docx
+++ b/Android notes/2016年/Android自定义注解.docx
@@ -1,6 +1,6 @@
 
 <file path=word/document.xml><?xml version="1.0" encoding="utf-8"?>
-<w:document xmlns:wpc="http://schemas.microsoft.com/office/word/2010/wordprocessingCanvas" xmlns:cx="http://schemas.microsoft.com/office/drawing/2014/chartex" xmlns:cx1="http://schemas.microsoft.com/office/drawing/2015/9/8/chartex" xmlns:cx2="http://schemas.microsoft.com/office/drawing/2015/10/21/chartex" xmlns:cx3="http://schemas.microsoft.com/office/drawing/2016/5/9/chartex" xmlns:cx4="http://schemas.microsoft.com/office/drawing/2016/5/10/chartex" xmlns:cx5="http://schemas.microsoft.com/office/drawing/2016/5/11/chartex" xmlns:cx6="http://schemas.microsoft.com/office/drawing/2016/5/12/chartex" xmlns:cx7="http://schemas.microsoft.com/office/drawing/2016/5/13/chartex" xmlns:cx8="http://schemas.microsoft.com/office/drawing/2016/5/14/chartex" xmlns:mc="http://schemas.openxmlformats.org/markup-compatibility/2006" xmlns:aink="http://schemas.microsoft.com/office/drawing/2016/ink" xmlns:am3d="http://schemas.microsoft.com/office/drawing/2017/model3d" xmlns:o="urn:schemas-microsoft-com:office:office" xmlns:r="http://schemas.openxmlformats.org/officeDocument/2006/relationships" xmlns:m="http://schemas.openxmlformats.org/officeDocument/2006/math" xmlns:v="urn:schemas-microsoft-com:vml" xmlns:wp14="http://schemas.microsoft.com/office/word/2010/wordprocessingDrawing" xmlns:wp="http://schemas.openxmlformats.org/drawingml/2006/wordprocessingDrawing" xmlns:w10="urn:schemas-microsoft-com:office:word" xmlns:w="http://schemas.openxmlformats.org/wordprocessingml/2006/main" xmlns:w14="http://schemas.microsoft.com/office/word/2010/wordml" xmlns:w15="http://schemas.microsoft.com/office/word/2012/wordml" xmlns:w16cid="http://schemas.microsoft.com/office/word/2016/wordml/cid" xmlns:w16se="http://schemas.microsoft.com/office/word/2015/wordml/symex" xmlns:wpg="http://schemas.microsoft.com/office/word/2010/wordprocessingGroup" xmlns:wpi="http://schemas.microsoft.com/office/word/2010/wordprocessingInk" xmlns:wne="http://schemas.microsoft.com/office/word/2006/wordml" xmlns:wps="http://schemas.microsoft.com/office/word/2010/wordprocessingShape" mc:Ignorable="w14 w15 w16se w16cid wp14">
+<w:document xmlns:ve="http://schemas.openxmlformats.org/markup-compatibility/2006" xmlns:o="urn:schemas-microsoft-com:office:office" xmlns:r="http://schemas.openxmlformats.org/officeDocument/2006/relationships" xmlns:m="http://schemas.openxmlformats.org/officeDocument/2006/math" xmlns:v="urn:schemas-microsoft-com:vml" xmlns:wp="http://schemas.openxmlformats.org/drawingml/2006/wordprocessingDrawing" xmlns:w10="urn:schemas-microsoft-com:office:word" xmlns:w="http://schemas.openxmlformats.org/wordprocessingml/2006/main" xmlns:wne="http://schemas.microsoft.com/office/word/2006/wordml">
   <w:body>
     <w:p>
       <w:pPr>
@@ -65,33 +65,12 @@
         <w:t>参考：</w:t>
       </w:r>
       <w:r>
-        <w:rPr>
-          <w:rFonts w:ascii="微软雅黑" w:eastAsia="微软雅黑" w:hAnsi="微软雅黑" w:cs="微软雅黑"/>
-          <w:color w:val="000000" w:themeColor="text1"/>
-          <w:sz w:val="18"/>
-          <w:szCs w:val="18"/>
-          <w:lang w:val="zh-TW"/>
-        </w:rPr>
         <w:fldChar w:fldCharType="begin"/>
       </w:r>
       <w:r>
-        <w:rPr>
-          <w:rFonts w:ascii="微软雅黑" w:eastAsia="微软雅黑" w:hAnsi="微软雅黑" w:cs="微软雅黑"/>
-          <w:color w:val="000000" w:themeColor="text1"/>
-          <w:sz w:val="18"/>
-          <w:szCs w:val="18"/>
-          <w:lang w:val="zh-TW"/>
-        </w:rPr>
-        <w:instrText xml:space="preserve"> HYPERLINK "https://blog.csdn.net/fengxingzhe001/article/details/78520298" </w:instrText>
-      </w:r>
-      <w:r>
-        <w:rPr>
-          <w:rFonts w:ascii="微软雅黑" w:eastAsia="微软雅黑" w:hAnsi="微软雅黑" w:cs="微软雅黑"/>
-          <w:color w:val="000000" w:themeColor="text1"/>
-          <w:sz w:val="18"/>
-          <w:szCs w:val="18"/>
-          <w:lang w:val="zh-TW"/>
-        </w:rPr>
+        <w:instrText>HYPERLINK "https://blog.csdn.net/fengxingzhe001/article/details/78520298"</w:instrText>
+      </w:r>
+      <w:r>
         <w:fldChar w:fldCharType="separate"/>
       </w:r>
       <w:r>
@@ -102,36 +81,9 @@
           <w:szCs w:val="18"/>
           <w:lang w:val="zh-TW"/>
         </w:rPr>
-        <w:t>https:/</w:t>
-      </w:r>
-      <w:r>
-        <w:rPr>
-          <w:rFonts w:ascii="微软雅黑" w:eastAsia="微软雅黑" w:hAnsi="微软雅黑" w:cs="微软雅黑"/>
-          <w:color w:val="000000" w:themeColor="text1"/>
-          <w:sz w:val="18"/>
-          <w:szCs w:val="18"/>
-          <w:lang w:val="zh-TW"/>
-        </w:rPr>
-        <w:t>/</w:t>
-      </w:r>
-      <w:r>
-        <w:rPr>
-          <w:rFonts w:ascii="微软雅黑" w:eastAsia="微软雅黑" w:hAnsi="微软雅黑" w:cs="微软雅黑"/>
-          <w:color w:val="000000" w:themeColor="text1"/>
-          <w:sz w:val="18"/>
-          <w:szCs w:val="18"/>
-          <w:lang w:val="zh-TW"/>
-        </w:rPr>
-        <w:t>blog.csdn.net/fengxingzhe001/article/details/78520298</w:t>
-      </w:r>
-      <w:r>
-        <w:rPr>
-          <w:rFonts w:ascii="微软雅黑" w:eastAsia="微软雅黑" w:hAnsi="微软雅黑" w:cs="微软雅黑"/>
-          <w:color w:val="000000" w:themeColor="text1"/>
-          <w:sz w:val="18"/>
-          <w:szCs w:val="18"/>
-          <w:lang w:val="zh-TW"/>
-        </w:rPr>
+        <w:t>https://blog.csdn.net/fengxingzhe001/article/details/78520298</w:t>
+      </w:r>
+      <w:r>
         <w:fldChar w:fldCharType="end"/>
       </w:r>
     </w:p>
@@ -154,27 +106,7 @@
             <w:szCs w:val="18"/>
             <w:lang w:val="zh-TW"/>
           </w:rPr>
-          <w:t>https://blog.csdn.n</w:t>
-        </w:r>
-        <w:r>
-          <w:rPr>
-            <w:rFonts w:ascii="微软雅黑" w:eastAsia="微软雅黑" w:hAnsi="微软雅黑" w:cs="微软雅黑"/>
-            <w:color w:val="000000" w:themeColor="text1"/>
-            <w:sz w:val="18"/>
-            <w:szCs w:val="18"/>
-            <w:lang w:val="zh-TW"/>
-          </w:rPr>
-          <w:t>e</w:t>
-        </w:r>
-        <w:r>
-          <w:rPr>
-            <w:rFonts w:ascii="微软雅黑" w:eastAsia="微软雅黑" w:hAnsi="微软雅黑" w:cs="微软雅黑"/>
-            <w:color w:val="000000" w:themeColor="text1"/>
-            <w:sz w:val="18"/>
-            <w:szCs w:val="18"/>
-            <w:lang w:val="zh-TW"/>
-          </w:rPr>
-          <w:t>t/hp910315/article/details/51199748</w:t>
+          <w:t>https://blog.csdn.net/hp910315/article/details/51199748</w:t>
         </w:r>
       </w:hyperlink>
     </w:p>
@@ -201,8 +133,169 @@
         </w:r>
       </w:hyperlink>
     </w:p>
-    <w:p>
-      <w:pPr>
+    <w:bookmarkStart w:id="0" w:name="_GoBack"/>
+    <w:bookmarkEnd w:id="0"/>
+    <w:p>
+      <w:pPr>
+        <w:rPr>
+          <w:rFonts w:ascii="微软雅黑" w:eastAsia="微软雅黑" w:hAnsi="微软雅黑" w:cs="微软雅黑" w:hint="eastAsia"/>
+          <w:color w:val="000000" w:themeColor="text1"/>
+          <w:sz w:val="18"/>
+          <w:szCs w:val="18"/>
+          <w:lang w:val="zh-TW"/>
+        </w:rPr>
+      </w:pPr>
+      <w:r>
+        <w:rPr>
+          <w:rFonts w:ascii="微软雅黑" w:eastAsia="微软雅黑" w:hAnsi="微软雅黑" w:cs="微软雅黑"/>
+          <w:color w:val="000000" w:themeColor="text1"/>
+          <w:sz w:val="18"/>
+          <w:szCs w:val="18"/>
+          <w:lang w:val="zh-TW"/>
+        </w:rPr>
+        <w:fldChar w:fldCharType="begin"/>
+      </w:r>
+      <w:r>
+        <w:rPr>
+          <w:rFonts w:ascii="微软雅黑" w:eastAsia="微软雅黑" w:hAnsi="微软雅黑" w:cs="微软雅黑"/>
+          <w:color w:val="000000" w:themeColor="text1"/>
+          <w:sz w:val="18"/>
+          <w:szCs w:val="18"/>
+          <w:lang w:val="zh-TW"/>
+        </w:rPr>
+        <w:instrText xml:space="preserve"> HYPERLINK "https://www.race604.com/annotation-processing" </w:instrText>
+      </w:r>
+      <w:r>
+        <w:rPr>
+          <w:rFonts w:ascii="微软雅黑" w:eastAsia="微软雅黑" w:hAnsi="微软雅黑" w:cs="微软雅黑"/>
+          <w:color w:val="000000" w:themeColor="text1"/>
+          <w:sz w:val="18"/>
+          <w:szCs w:val="18"/>
+          <w:lang w:val="zh-TW"/>
+        </w:rPr>
+        <w:fldChar w:fldCharType="separate"/>
+      </w:r>
+      <w:r>
+        <w:rPr>
+          <w:rFonts w:ascii="微软雅黑" w:eastAsia="微软雅黑" w:hAnsi="微软雅黑" w:cs="微软雅黑"/>
+          <w:color w:val="000000" w:themeColor="text1"/>
+          <w:sz w:val="18"/>
+          <w:szCs w:val="18"/>
+          <w:lang w:val="zh-TW"/>
+        </w:rPr>
+        <w:t>https://www.race604.com/annotation-processing</w:t>
+      </w:r>
+      <w:r>
+        <w:rPr>
+          <w:rFonts w:ascii="微软雅黑" w:eastAsia="微软雅黑" w:hAnsi="微软雅黑" w:cs="微软雅黑"/>
+          <w:color w:val="000000" w:themeColor="text1"/>
+          <w:sz w:val="18"/>
+          <w:szCs w:val="18"/>
+          <w:lang w:val="zh-TW"/>
+        </w:rPr>
+        <w:fldChar w:fldCharType="end"/>
+      </w:r>
+    </w:p>
+    <w:p>
+      <w:pPr>
+        <w:rPr>
+          <w:rFonts w:ascii="微软雅黑" w:eastAsia="微软雅黑" w:hAnsi="微软雅黑" w:cs="微软雅黑" w:hint="eastAsia"/>
+          <w:color w:val="000000" w:themeColor="text1"/>
+          <w:sz w:val="18"/>
+          <w:szCs w:val="18"/>
+          <w:lang w:val="zh-TW"/>
+        </w:rPr>
+      </w:pPr>
+      <w:hyperlink r:id="rId9" w:history="1">
+        <w:r>
+          <w:rPr>
+            <w:rStyle w:val="a4"/>
+            <w:rFonts w:ascii="微软雅黑" w:eastAsia="微软雅黑" w:hAnsi="微软雅黑" w:cs="微软雅黑"/>
+            <w:sz w:val="18"/>
+            <w:szCs w:val="18"/>
+            <w:lang w:val="zh-TW"/>
+          </w:rPr>
+          <w:t>https://jsonchao.github.io/2019/01/13/Android%E4%B8%BB%E6%B5%81%E4%B8%89%E6%96%B9%E5%BA%93%E6%BA%90%E7%A0%81%E5%88%86%E6%9E%90%EF%BC%88%E4%B8%83%E3%80%81%E6%B7%B1%E5%85%A5%E7%90%86%E8%A7%A3ButterKnife%E6%BA%90%E7%A0%81%EF%BC%89/</w:t>
+        </w:r>
+      </w:hyperlink>
+    </w:p>
+    <w:p>
+      <w:pPr>
+        <w:pStyle w:val="a6"/>
+        <w:widowControl/>
+        <w:numPr>
+          <w:ilvl w:val="0"/>
+          <w:numId w:val="2"/>
+        </w:numPr>
+        <w:spacing w:after="240"/>
+        <w:jc w:val="left"/>
+        <w:rPr>
+          <w:rFonts w:ascii="微软雅黑" w:eastAsia="微软雅黑" w:hAnsi="微软雅黑" w:cs="微软雅黑"/>
+          <w:color w:val="000000" w:themeColor="text1"/>
+          <w:kern w:val="0"/>
+          <w:sz w:val="18"/>
+          <w:szCs w:val="18"/>
+          <w:lang w:val="zh-TW" w:eastAsia="zh-TW"/>
+        </w:rPr>
+      </w:pPr>
+      <w:r>
+        <w:rPr>
+          <w:rFonts w:ascii="微软雅黑" w:eastAsia="微软雅黑" w:hAnsi="微软雅黑" w:cs="微软雅黑" w:hint="eastAsia"/>
+          <w:color w:val="FF0000"/>
+          <w:kern w:val="0"/>
+          <w:sz w:val="18"/>
+          <w:szCs w:val="18"/>
+          <w:lang w:val="zh-TW"/>
+        </w:rPr>
+        <w:t>元注解</w:t>
+      </w:r>
+      <w:r>
+        <w:rPr>
+          <w:rFonts w:ascii="微软雅黑" w:eastAsia="微软雅黑" w:hAnsi="微软雅黑" w:cs="微软雅黑" w:hint="eastAsia"/>
+          <w:color w:val="000000" w:themeColor="text1"/>
+          <w:kern w:val="0"/>
+          <w:sz w:val="18"/>
+          <w:szCs w:val="18"/>
+          <w:lang w:val="zh-TW"/>
+        </w:rPr>
+        <w:t>：</w:t>
+      </w:r>
+      <w:r>
+        <w:rPr>
+          <w:rFonts w:ascii="微软雅黑" w:eastAsia="微软雅黑" w:hAnsi="微软雅黑"/>
+          <w:color w:val="000000" w:themeColor="text1"/>
+          <w:sz w:val="18"/>
+          <w:szCs w:val="18"/>
+        </w:rPr>
+        <w:t>负责注解其他注解</w:t>
+      </w:r>
+      <w:r>
+        <w:rPr>
+          <w:rFonts w:ascii="微软雅黑" w:eastAsia="微软雅黑" w:hAnsi="微软雅黑" w:hint="eastAsia"/>
+          <w:color w:val="000000" w:themeColor="text1"/>
+          <w:sz w:val="18"/>
+          <w:szCs w:val="18"/>
+        </w:rPr>
+        <w:t>。</w:t>
+      </w:r>
+      <w:r>
+        <w:rPr>
+          <w:rFonts w:ascii="微软雅黑" w:eastAsia="微软雅黑" w:hAnsi="微软雅黑"/>
+          <w:color w:val="333333"/>
+          <w:sz w:val="18"/>
+          <w:szCs w:val="18"/>
+        </w:rPr>
+        <w:t>Java5.0定义了4个标准的meta-annotation类型</w:t>
+      </w:r>
+    </w:p>
+    <w:p>
+      <w:pPr>
+        <w:pStyle w:val="a6"/>
+        <w:widowControl/>
+        <w:numPr>
+          <w:ilvl w:val="0"/>
+          <w:numId w:val="4"/>
+        </w:numPr>
         <w:tabs>
           <w:tab w:val="left" w:pos="709"/>
           <w:tab w:val="left" w:pos="1418"/>
@@ -219,94 +312,42 @@
           <w:tab w:val="left" w:pos="9132"/>
         </w:tabs>
         <w:spacing w:after="240"/>
-        <w:rPr>
-          <w:rFonts w:ascii="微软雅黑" w:eastAsia="微软雅黑" w:hAnsi="微软雅黑" w:cs="微软雅黑" w:hint="eastAsia"/>
-          <w:color w:val="000000" w:themeColor="text1"/>
+        <w:jc w:val="left"/>
+        <w:rPr>
+          <w:rFonts w:ascii="微软雅黑" w:eastAsia="微软雅黑" w:hAnsi="微软雅黑" w:cs="微软雅黑"/>
+          <w:color w:val="000000" w:themeColor="text1"/>
+          <w:kern w:val="0"/>
+          <w:sz w:val="18"/>
+          <w:szCs w:val="18"/>
+          <w:lang w:val="zh-TW" w:eastAsia="zh-TW"/>
+        </w:rPr>
+      </w:pPr>
+      <w:r>
+        <w:rPr>
+          <w:rFonts w:ascii="微软雅黑" w:eastAsia="微软雅黑" w:hAnsi="微软雅黑"/>
+          <w:b/>
+          <w:color w:val="FF0000"/>
           <w:sz w:val="18"/>
           <w:szCs w:val="18"/>
           <w:lang w:eastAsia="zh-TW"/>
         </w:rPr>
-      </w:pPr>
-      <w:bookmarkStart w:id="0" w:name="_GoBack"/>
-      <w:bookmarkEnd w:id="0"/>
+        <w:t>@Target</w:t>
+      </w:r>
+      <w:r>
+        <w:rPr>
+          <w:rFonts w:ascii="微软雅黑" w:eastAsia="微软雅黑" w:hAnsi="微软雅黑"/>
+          <w:color w:val="333333"/>
+          <w:sz w:val="18"/>
+          <w:szCs w:val="18"/>
+          <w:lang w:eastAsia="zh-TW"/>
+        </w:rPr>
+        <w:t>说明了Annotation所修饰的对象范围</w:t>
+      </w:r>
     </w:p>
     <w:p>
       <w:pPr>
         <w:pStyle w:val="a6"/>
         <w:widowControl/>
-        <w:numPr>
-          <w:ilvl w:val="0"/>
-          <w:numId w:val="2"/>
-        </w:numPr>
-        <w:spacing w:after="240"/>
-        <w:jc w:val="left"/>
-        <w:rPr>
-          <w:rFonts w:ascii="微软雅黑" w:eastAsia="微软雅黑" w:hAnsi="微软雅黑" w:cs="微软雅黑"/>
-          <w:color w:val="000000" w:themeColor="text1"/>
-          <w:kern w:val="0"/>
-          <w:sz w:val="18"/>
-          <w:szCs w:val="18"/>
-          <w:lang w:val="zh-TW" w:eastAsia="zh-TW"/>
-        </w:rPr>
-      </w:pPr>
-      <w:r>
-        <w:rPr>
-          <w:rFonts w:ascii="微软雅黑" w:eastAsia="微软雅黑" w:hAnsi="微软雅黑" w:cs="微软雅黑" w:hint="eastAsia"/>
-          <w:color w:val="FF0000"/>
-          <w:kern w:val="0"/>
-          <w:sz w:val="18"/>
-          <w:szCs w:val="18"/>
-          <w:lang w:val="zh-TW"/>
-        </w:rPr>
-        <w:t>元注解</w:t>
-      </w:r>
-      <w:r>
-        <w:rPr>
-          <w:rFonts w:ascii="微软雅黑" w:eastAsia="微软雅黑" w:hAnsi="微软雅黑" w:cs="微软雅黑" w:hint="eastAsia"/>
-          <w:color w:val="000000" w:themeColor="text1"/>
-          <w:kern w:val="0"/>
-          <w:sz w:val="18"/>
-          <w:szCs w:val="18"/>
-          <w:lang w:val="zh-TW"/>
-        </w:rPr>
-        <w:t>：</w:t>
-      </w:r>
-      <w:r>
-        <w:rPr>
-          <w:rFonts w:ascii="微软雅黑" w:eastAsia="微软雅黑" w:hAnsi="微软雅黑"/>
-          <w:color w:val="000000" w:themeColor="text1"/>
-          <w:sz w:val="18"/>
-          <w:szCs w:val="18"/>
-        </w:rPr>
-        <w:t>负责注解其他注解</w:t>
-      </w:r>
-      <w:r>
-        <w:rPr>
-          <w:rFonts w:ascii="微软雅黑" w:eastAsia="微软雅黑" w:hAnsi="微软雅黑" w:hint="eastAsia"/>
-          <w:color w:val="000000" w:themeColor="text1"/>
-          <w:sz w:val="18"/>
-          <w:szCs w:val="18"/>
-        </w:rPr>
-        <w:t>。</w:t>
-      </w:r>
-      <w:r>
-        <w:rPr>
-          <w:rFonts w:ascii="微软雅黑" w:eastAsia="微软雅黑" w:hAnsi="微软雅黑"/>
-          <w:color w:val="333333"/>
-          <w:sz w:val="18"/>
-          <w:szCs w:val="18"/>
-        </w:rPr>
-        <w:t>Java5.0定义了4个标准的meta-annotation类型</w:t>
-      </w:r>
-    </w:p>
-    <w:p>
-      <w:pPr>
-        <w:pStyle w:val="a6"/>
-        <w:widowControl/>
-        <w:numPr>
-          <w:ilvl w:val="0"/>
-          <w:numId w:val="4"/>
-        </w:numPr>
         <w:tabs>
           <w:tab w:val="left" w:pos="709"/>
           <w:tab w:val="left" w:pos="1418"/>
@@ -323,36 +364,76 @@
           <w:tab w:val="left" w:pos="9132"/>
         </w:tabs>
         <w:spacing w:after="240"/>
+        <w:ind w:left="631" w:firstLine="0"/>
         <w:jc w:val="left"/>
         <w:rPr>
-          <w:rFonts w:ascii="微软雅黑" w:eastAsia="微软雅黑" w:hAnsi="微软雅黑" w:cs="微软雅黑"/>
-          <w:color w:val="000000" w:themeColor="text1"/>
-          <w:kern w:val="0"/>
-          <w:sz w:val="18"/>
-          <w:szCs w:val="18"/>
-          <w:lang w:val="zh-TW" w:eastAsia="zh-TW"/>
-        </w:rPr>
-      </w:pPr>
-      <w:r>
-        <w:rPr>
           <w:rFonts w:ascii="微软雅黑" w:eastAsia="微软雅黑" w:hAnsi="微软雅黑"/>
           <w:b/>
-          <w:color w:val="FF0000"/>
+          <w:bCs/>
+          <w:color w:val="333333"/>
           <w:sz w:val="18"/>
           <w:szCs w:val="18"/>
           <w:lang w:eastAsia="zh-TW"/>
         </w:rPr>
+      </w:pPr>
+      <w:r>
+        <w:rPr>
+          <w:rFonts w:ascii="微软雅黑" w:eastAsia="微软雅黑" w:hAnsi="微软雅黑"/>
+          <w:color w:val="333333"/>
+          <w:sz w:val="18"/>
+          <w:szCs w:val="18"/>
+          <w:lang w:eastAsia="zh-TW"/>
+        </w:rPr>
         <w:t>@Target</w:t>
       </w:r>
       <w:r>
         <w:rPr>
-          <w:rFonts w:ascii="微软雅黑" w:eastAsia="微软雅黑" w:hAnsi="微软雅黑"/>
+          <w:rStyle w:val="aa"/>
+          <w:rFonts w:ascii="微软雅黑" w:eastAsia="微软雅黑" w:hAnsi="微软雅黑"/>
+          <w:b w:val="0"/>
           <w:color w:val="333333"/>
           <w:sz w:val="18"/>
           <w:szCs w:val="18"/>
           <w:lang w:eastAsia="zh-TW"/>
         </w:rPr>
-        <w:t>说明了Annotation所修饰的对象范围</w:t>
+        <w:t>取值(</w:t>
+      </w:r>
+      <w:proofErr w:type="spellStart"/>
+      <w:r>
+        <w:rPr>
+          <w:rStyle w:val="aa"/>
+          <w:rFonts w:ascii="微软雅黑" w:eastAsia="微软雅黑" w:hAnsi="微软雅黑"/>
+          <w:b w:val="0"/>
+          <w:color w:val="333333"/>
+          <w:sz w:val="18"/>
+          <w:szCs w:val="18"/>
+          <w:lang w:eastAsia="zh-TW"/>
+        </w:rPr>
+        <w:t>ElementType</w:t>
+      </w:r>
+      <w:proofErr w:type="spellEnd"/>
+      <w:r>
+        <w:rPr>
+          <w:rStyle w:val="aa"/>
+          <w:rFonts w:ascii="微软雅黑" w:eastAsia="微软雅黑" w:hAnsi="微软雅黑"/>
+          <w:b w:val="0"/>
+          <w:color w:val="333333"/>
+          <w:sz w:val="18"/>
+          <w:szCs w:val="18"/>
+          <w:lang w:eastAsia="zh-TW"/>
+        </w:rPr>
+        <w:t>)有</w:t>
+      </w:r>
+      <w:r>
+        <w:rPr>
+          <w:rStyle w:val="aa"/>
+          <w:rFonts w:ascii="微软雅黑" w:eastAsia="微软雅黑" w:hAnsi="微软雅黑"/>
+          <w:color w:val="333333"/>
+          <w:sz w:val="18"/>
+          <w:szCs w:val="18"/>
+          <w:lang w:eastAsia="zh-TW"/>
+        </w:rPr>
+        <w:t>：</w:t>
       </w:r>
     </w:p>
     <w:p>
@@ -375,18 +456,26 @@
           <w:tab w:val="left" w:pos="9132"/>
         </w:tabs>
         <w:spacing w:after="240"/>
-        <w:ind w:left="631" w:firstLine="0"/>
+        <w:ind w:left="990" w:firstLine="0"/>
         <w:jc w:val="left"/>
         <w:rPr>
-          <w:rFonts w:ascii="微软雅黑" w:eastAsia="微软雅黑" w:hAnsi="微软雅黑" w:hint="eastAsia"/>
+          <w:rFonts w:ascii="微软雅黑" w:eastAsia="微软雅黑" w:hAnsi="微软雅黑"/>
+          <w:color w:val="333333"/>
+          <w:sz w:val="18"/>
+          <w:szCs w:val="18"/>
+        </w:rPr>
+      </w:pPr>
+      <w:r>
+        <w:rPr>
+          <w:rFonts w:ascii="微软雅黑" w:eastAsia="微软雅黑" w:hAnsi="微软雅黑"/>
           <w:b/>
-          <w:bCs/>
           <w:color w:val="333333"/>
           <w:sz w:val="18"/>
           <w:szCs w:val="18"/>
           <w:lang w:eastAsia="zh-TW"/>
         </w:rPr>
-      </w:pPr>
+        <w:t>PACKAGE</w:t>
+      </w:r>
       <w:r>
         <w:rPr>
           <w:rFonts w:ascii="微软雅黑" w:eastAsia="微软雅黑" w:hAnsi="微软雅黑"/>
@@ -395,56 +484,7 @@
           <w:szCs w:val="18"/>
           <w:lang w:eastAsia="zh-TW"/>
         </w:rPr>
-        <w:t>@Target</w:t>
-      </w:r>
-      <w:r>
-        <w:rPr>
-          <w:rStyle w:val="ac"/>
-          <w:rFonts w:ascii="微软雅黑" w:eastAsia="微软雅黑" w:hAnsi="微软雅黑"/>
-          <w:b w:val="0"/>
-          <w:color w:val="333333"/>
-          <w:sz w:val="18"/>
-          <w:szCs w:val="18"/>
-          <w:lang w:eastAsia="zh-TW"/>
-        </w:rPr>
-        <w:t>取值(</w:t>
-      </w:r>
-      <w:proofErr w:type="spellStart"/>
-      <w:r>
-        <w:rPr>
-          <w:rStyle w:val="ac"/>
-          <w:rFonts w:ascii="微软雅黑" w:eastAsia="微软雅黑" w:hAnsi="微软雅黑"/>
-          <w:b w:val="0"/>
-          <w:color w:val="333333"/>
-          <w:sz w:val="18"/>
-          <w:szCs w:val="18"/>
-          <w:lang w:eastAsia="zh-TW"/>
-        </w:rPr>
-        <w:t>ElementType</w:t>
-      </w:r>
-      <w:proofErr w:type="spellEnd"/>
-      <w:r>
-        <w:rPr>
-          <w:rStyle w:val="ac"/>
-          <w:rFonts w:ascii="微软雅黑" w:eastAsia="微软雅黑" w:hAnsi="微软雅黑"/>
-          <w:b w:val="0"/>
-          <w:color w:val="333333"/>
-          <w:sz w:val="18"/>
-          <w:szCs w:val="18"/>
-          <w:lang w:eastAsia="zh-TW"/>
-        </w:rPr>
-        <w:t>)有</w:t>
-      </w:r>
-      <w:r>
-        <w:rPr>
-          <w:rStyle w:val="ac"/>
-          <w:rFonts w:ascii="微软雅黑" w:eastAsia="微软雅黑" w:hAnsi="微软雅黑"/>
-          <w:color w:val="333333"/>
-          <w:sz w:val="18"/>
-          <w:szCs w:val="18"/>
-          <w:lang w:eastAsia="zh-TW"/>
-        </w:rPr>
-        <w:t>：</w:t>
+        <w:t>:用于描述包</w:t>
       </w:r>
     </w:p>
     <w:p>
@@ -485,7 +525,7 @@
           <w:szCs w:val="18"/>
           <w:lang w:eastAsia="zh-TW"/>
         </w:rPr>
-        <w:t>PACKAGE</w:t>
+        <w:t>TYPE</w:t>
       </w:r>
       <w:r>
         <w:rPr>
@@ -495,7 +535,29 @@
           <w:szCs w:val="18"/>
           <w:lang w:eastAsia="zh-TW"/>
         </w:rPr>
-        <w:t>:用于描述包</w:t>
+        <w:t>:用于描述类、接口(包括注解类型) 或</w:t>
+      </w:r>
+      <w:proofErr w:type="spellStart"/>
+      <w:r>
+        <w:rPr>
+          <w:rFonts w:ascii="微软雅黑" w:eastAsia="微软雅黑" w:hAnsi="微软雅黑"/>
+          <w:color w:val="333333"/>
+          <w:sz w:val="18"/>
+          <w:szCs w:val="18"/>
+          <w:lang w:eastAsia="zh-TW"/>
+        </w:rPr>
+        <w:t>enum</w:t>
+      </w:r>
+      <w:proofErr w:type="spellEnd"/>
+      <w:r>
+        <w:rPr>
+          <w:rFonts w:ascii="微软雅黑" w:eastAsia="微软雅黑" w:hAnsi="微软雅黑"/>
+          <w:color w:val="333333"/>
+          <w:sz w:val="18"/>
+          <w:szCs w:val="18"/>
+          <w:lang w:eastAsia="zh-TW"/>
+        </w:rPr>
+        <w:t>声明</w:t>
       </w:r>
     </w:p>
     <w:p>
@@ -525,6 +587,7 @@
           <w:color w:val="333333"/>
           <w:sz w:val="18"/>
           <w:szCs w:val="18"/>
+          <w:lang w:eastAsia="zh-TW"/>
         </w:rPr>
       </w:pPr>
       <w:r>
@@ -536,7 +599,7 @@
           <w:szCs w:val="18"/>
           <w:lang w:eastAsia="zh-TW"/>
         </w:rPr>
-        <w:t>TYPE</w:t>
+        <w:t>METHOD</w:t>
       </w:r>
       <w:r>
         <w:rPr>
@@ -546,29 +609,7 @@
           <w:szCs w:val="18"/>
           <w:lang w:eastAsia="zh-TW"/>
         </w:rPr>
-        <w:t>:用于描述类、接口(包括注解类型) 或</w:t>
-      </w:r>
-      <w:proofErr w:type="spellStart"/>
-      <w:r>
-        <w:rPr>
-          <w:rFonts w:ascii="微软雅黑" w:eastAsia="微软雅黑" w:hAnsi="微软雅黑"/>
-          <w:color w:val="333333"/>
-          <w:sz w:val="18"/>
-          <w:szCs w:val="18"/>
-          <w:lang w:eastAsia="zh-TW"/>
-        </w:rPr>
-        <w:t>enum</w:t>
-      </w:r>
-      <w:proofErr w:type="spellEnd"/>
-      <w:r>
-        <w:rPr>
-          <w:rFonts w:ascii="微软雅黑" w:eastAsia="微软雅黑" w:hAnsi="微软雅黑"/>
-          <w:color w:val="333333"/>
-          <w:sz w:val="18"/>
-          <w:szCs w:val="18"/>
-          <w:lang w:eastAsia="zh-TW"/>
-        </w:rPr>
-        <w:t>声明</w:t>
+        <w:t>:用于描述方法</w:t>
       </w:r>
     </w:p>
     <w:p>
@@ -598,29 +639,28 @@
           <w:color w:val="333333"/>
           <w:sz w:val="18"/>
           <w:szCs w:val="18"/>
+        </w:rPr>
+      </w:pPr>
+      <w:r>
+        <w:rPr>
+          <w:rFonts w:ascii="微软雅黑" w:eastAsia="微软雅黑" w:hAnsi="微软雅黑"/>
+          <w:b/>
+          <w:color w:val="333333"/>
+          <w:sz w:val="18"/>
+          <w:szCs w:val="18"/>
           <w:lang w:eastAsia="zh-TW"/>
         </w:rPr>
-      </w:pPr>
-      <w:r>
-        <w:rPr>
-          <w:rFonts w:ascii="微软雅黑" w:eastAsia="微软雅黑" w:hAnsi="微软雅黑"/>
-          <w:b/>
+        <w:t>CONSTRUCTOR</w:t>
+      </w:r>
+      <w:r>
+        <w:rPr>
+          <w:rFonts w:ascii="微软雅黑" w:eastAsia="微软雅黑" w:hAnsi="微软雅黑"/>
           <w:color w:val="333333"/>
           <w:sz w:val="18"/>
           <w:szCs w:val="18"/>
           <w:lang w:eastAsia="zh-TW"/>
         </w:rPr>
-        <w:t>METHOD</w:t>
-      </w:r>
-      <w:r>
-        <w:rPr>
-          <w:rFonts w:ascii="微软雅黑" w:eastAsia="微软雅黑" w:hAnsi="微软雅黑"/>
-          <w:color w:val="333333"/>
-          <w:sz w:val="18"/>
-          <w:szCs w:val="18"/>
-          <w:lang w:eastAsia="zh-TW"/>
-        </w:rPr>
-        <w:t>:用于描述方法</w:t>
+        <w:t>:用于描述构造器</w:t>
       </w:r>
     </w:p>
     <w:p>
@@ -661,7 +701,7 @@
           <w:szCs w:val="18"/>
           <w:lang w:eastAsia="zh-TW"/>
         </w:rPr>
-        <w:t>CONSTRUCTOR</w:t>
+        <w:t>FIELD</w:t>
       </w:r>
       <w:r>
         <w:rPr>
@@ -671,7 +711,7 @@
           <w:szCs w:val="18"/>
           <w:lang w:eastAsia="zh-TW"/>
         </w:rPr>
-        <w:t>:用于描述构造器</w:t>
+        <w:t>:用于描述域</w:t>
       </w:r>
     </w:p>
     <w:p>
@@ -712,17 +752,28 @@
           <w:szCs w:val="18"/>
           <w:lang w:eastAsia="zh-TW"/>
         </w:rPr>
-        <w:t>FIELD</w:t>
-      </w:r>
-      <w:r>
-        <w:rPr>
-          <w:rFonts w:ascii="微软雅黑" w:eastAsia="微软雅黑" w:hAnsi="微软雅黑"/>
+        <w:t>LOCAL</w:t>
+      </w:r>
+      <w:r>
+        <w:rPr>
+          <w:rFonts w:ascii="微软雅黑" w:eastAsia="微软雅黑" w:hAnsi="微软雅黑"/>
+          <w:b/>
           <w:color w:val="333333"/>
           <w:sz w:val="18"/>
           <w:szCs w:val="18"/>
           <w:lang w:eastAsia="zh-TW"/>
         </w:rPr>
-        <w:t>:用于描述域</w:t>
+        <w:t>_VARIABLE</w:t>
+      </w:r>
+      <w:r>
+        <w:rPr>
+          <w:rFonts w:ascii="微软雅黑" w:eastAsia="微软雅黑" w:hAnsi="微软雅黑"/>
+          <w:color w:val="333333"/>
+          <w:sz w:val="18"/>
+          <w:szCs w:val="18"/>
+          <w:lang w:eastAsia="zh-TW"/>
+        </w:rPr>
+        <w:t>:用于描述局部变量</w:t>
       </w:r>
     </w:p>
     <w:p>
@@ -763,34 +814,21 @@
           <w:szCs w:val="18"/>
           <w:lang w:eastAsia="zh-TW"/>
         </w:rPr>
-        <w:t>LOCAL</w:t>
-      </w:r>
-      <w:r>
-        <w:rPr>
-          <w:rFonts w:ascii="微软雅黑" w:eastAsia="微软雅黑" w:hAnsi="微软雅黑"/>
-          <w:b/>
+        <w:t>PARAMETER</w:t>
+      </w:r>
+      <w:r>
+        <w:rPr>
+          <w:rFonts w:ascii="微软雅黑" w:eastAsia="微软雅黑" w:hAnsi="微软雅黑"/>
           <w:color w:val="333333"/>
           <w:sz w:val="18"/>
           <w:szCs w:val="18"/>
           <w:lang w:eastAsia="zh-TW"/>
         </w:rPr>
-        <w:t>_VARIABLE</w:t>
-      </w:r>
-      <w:r>
-        <w:rPr>
-          <w:rFonts w:ascii="微软雅黑" w:eastAsia="微软雅黑" w:hAnsi="微软雅黑"/>
-          <w:color w:val="333333"/>
-          <w:sz w:val="18"/>
-          <w:szCs w:val="18"/>
-          <w:lang w:eastAsia="zh-TW"/>
-        </w:rPr>
-        <w:t>:用于描述局部变量</w:t>
-      </w:r>
-    </w:p>
-    <w:p>
-      <w:pPr>
-        <w:pStyle w:val="a6"/>
-        <w:widowControl/>
+        <w:t>:用于描述参数</w:t>
+      </w:r>
+    </w:p>
+    <w:p>
+      <w:pPr>
         <w:tabs>
           <w:tab w:val="left" w:pos="709"/>
           <w:tab w:val="left" w:pos="1418"/>
@@ -807,35 +845,33 @@
           <w:tab w:val="left" w:pos="9132"/>
         </w:tabs>
         <w:spacing w:after="240"/>
-        <w:ind w:left="990" w:firstLine="0"/>
-        <w:jc w:val="left"/>
-        <w:rPr>
-          <w:rFonts w:ascii="微软雅黑" w:eastAsia="微软雅黑" w:hAnsi="微软雅黑"/>
-          <w:color w:val="333333"/>
-          <w:sz w:val="18"/>
-          <w:szCs w:val="18"/>
-        </w:rPr>
-      </w:pPr>
-      <w:r>
-        <w:rPr>
-          <w:rFonts w:ascii="微软雅黑" w:eastAsia="微软雅黑" w:hAnsi="微软雅黑"/>
-          <w:b/>
-          <w:color w:val="333333"/>
-          <w:sz w:val="18"/>
-          <w:szCs w:val="18"/>
-          <w:lang w:eastAsia="zh-TW"/>
-        </w:rPr>
-        <w:t>PARAMETER</w:t>
-      </w:r>
-      <w:r>
-        <w:rPr>
-          <w:rFonts w:ascii="微软雅黑" w:eastAsia="微软雅黑" w:hAnsi="微软雅黑"/>
-          <w:color w:val="333333"/>
-          <w:sz w:val="18"/>
-          <w:szCs w:val="18"/>
-          <w:lang w:eastAsia="zh-TW"/>
-        </w:rPr>
-        <w:t>:用于描述参数</w:t>
+        <w:rPr>
+          <w:rFonts w:ascii="微软雅黑" w:eastAsia="微软雅黑" w:hAnsi="微软雅黑" w:cs="微软雅黑"/>
+          <w:color w:val="000000" w:themeColor="text1"/>
+          <w:sz w:val="18"/>
+          <w:szCs w:val="18"/>
+          <w:lang w:val="zh-TW"/>
+        </w:rPr>
+      </w:pPr>
+      <w:r>
+        <w:rPr>
+          <w:rFonts w:ascii="微软雅黑" w:eastAsia="微软雅黑" w:hAnsi="微软雅黑" w:cs="微软雅黑" w:hint="eastAsia"/>
+          <w:color w:val="000000" w:themeColor="text1"/>
+          <w:sz w:val="18"/>
+          <w:szCs w:val="18"/>
+          <w:lang w:val="zh-TW"/>
+        </w:rPr>
+        <w:tab/>
+      </w:r>
+      <w:r>
+        <w:rPr>
+          <w:rFonts w:ascii="微软雅黑" w:eastAsia="微软雅黑" w:hAnsi="微软雅黑" w:cs="微软雅黑"/>
+          <w:color w:val="000000" w:themeColor="text1"/>
+          <w:sz w:val="18"/>
+          <w:szCs w:val="18"/>
+          <w:lang w:val="zh-TW"/>
+        </w:rPr>
+        <w:t>@Target(ElementType.TYPE)</w:t>
       </w:r>
     </w:p>
     <w:p>
@@ -882,7 +918,7 @@
           <w:szCs w:val="18"/>
           <w:lang w:val="zh-TW"/>
         </w:rPr>
-        <w:t>@Target(ElementType.TYPE)</w:t>
+        <w:t>public @interface Table {</w:t>
       </w:r>
     </w:p>
     <w:p>
@@ -913,6 +949,16 @@
       </w:pPr>
       <w:r>
         <w:rPr>
+          <w:rFonts w:ascii="微软雅黑" w:eastAsia="微软雅黑" w:hAnsi="微软雅黑" w:cs="微软雅黑"/>
+          <w:color w:val="000000" w:themeColor="text1"/>
+          <w:sz w:val="18"/>
+          <w:szCs w:val="18"/>
+          <w:lang w:val="zh-TW"/>
+        </w:rPr>
+        <w:t xml:space="preserve">    </w:t>
+      </w:r>
+      <w:r>
+        <w:rPr>
           <w:rFonts w:ascii="微软雅黑" w:eastAsia="微软雅黑" w:hAnsi="微软雅黑" w:cs="微软雅黑" w:hint="eastAsia"/>
           <w:color w:val="000000" w:themeColor="text1"/>
           <w:sz w:val="18"/>
@@ -923,13 +969,23 @@
       </w:r>
       <w:r>
         <w:rPr>
-          <w:rFonts w:ascii="微软雅黑" w:eastAsia="微软雅黑" w:hAnsi="微软雅黑" w:cs="微软雅黑"/>
-          <w:color w:val="000000" w:themeColor="text1"/>
-          <w:sz w:val="18"/>
-          <w:szCs w:val="18"/>
-          <w:lang w:val="zh-TW"/>
-        </w:rPr>
-        <w:t>public @interface Table {</w:t>
+          <w:rFonts w:ascii="微软雅黑" w:eastAsia="微软雅黑" w:hAnsi="微软雅黑" w:cs="微软雅黑" w:hint="eastAsia"/>
+          <w:color w:val="000000" w:themeColor="text1"/>
+          <w:sz w:val="18"/>
+          <w:szCs w:val="18"/>
+          <w:lang w:val="zh-TW"/>
+        </w:rPr>
+        <w:tab/>
+      </w:r>
+      <w:r>
+        <w:rPr>
+          <w:rFonts w:ascii="微软雅黑" w:eastAsia="微软雅黑" w:hAnsi="微软雅黑" w:cs="微软雅黑"/>
+          <w:color w:val="000000" w:themeColor="text1"/>
+          <w:sz w:val="18"/>
+          <w:szCs w:val="18"/>
+          <w:lang w:val="zh-TW"/>
+        </w:rPr>
+        <w:t>/**</w:t>
       </w:r>
     </w:p>
     <w:p>
@@ -966,7 +1022,7 @@
           <w:szCs w:val="18"/>
           <w:lang w:val="zh-TW"/>
         </w:rPr>
-        <w:t xml:space="preserve">    </w:t>
+        <w:t xml:space="preserve">     </w:t>
       </w:r>
       <w:r>
         <w:rPr>
@@ -996,7 +1052,7 @@
           <w:szCs w:val="18"/>
           <w:lang w:val="zh-TW"/>
         </w:rPr>
-        <w:t>/**</w:t>
+        <w:t>* 数据表名称注解，默认值为类名称</w:t>
       </w:r>
     </w:p>
     <w:p>
@@ -1063,7 +1119,7 @@
           <w:szCs w:val="18"/>
           <w:lang w:val="zh-TW"/>
         </w:rPr>
-        <w:t>* 数据表名称注解，默认值为类名称</w:t>
+        <w:t>* @return</w:t>
       </w:r>
     </w:p>
     <w:p>
@@ -1130,7 +1186,7 @@
           <w:szCs w:val="18"/>
           <w:lang w:val="zh-TW"/>
         </w:rPr>
-        <w:t>* @return</w:t>
+        <w:t>*/</w:t>
       </w:r>
     </w:p>
     <w:p>
@@ -1167,7 +1223,7 @@
           <w:szCs w:val="18"/>
           <w:lang w:val="zh-TW"/>
         </w:rPr>
-        <w:t xml:space="preserve">     </w:t>
+        <w:t xml:space="preserve">    </w:t>
       </w:r>
       <w:r>
         <w:rPr>
@@ -1197,7 +1253,7 @@
           <w:szCs w:val="18"/>
           <w:lang w:val="zh-TW"/>
         </w:rPr>
-        <w:t>*/</w:t>
+        <w:t>public String tableName() default "className";</w:t>
       </w:r>
     </w:p>
     <w:p>
@@ -1228,16 +1284,6 @@
       </w:pPr>
       <w:r>
         <w:rPr>
-          <w:rFonts w:ascii="微软雅黑" w:eastAsia="微软雅黑" w:hAnsi="微软雅黑" w:cs="微软雅黑"/>
-          <w:color w:val="000000" w:themeColor="text1"/>
-          <w:sz w:val="18"/>
-          <w:szCs w:val="18"/>
-          <w:lang w:val="zh-TW"/>
-        </w:rPr>
-        <w:t xml:space="preserve">    </w:t>
-      </w:r>
-      <w:r>
-        <w:rPr>
           <w:rFonts w:ascii="微软雅黑" w:eastAsia="微软雅黑" w:hAnsi="微软雅黑" w:cs="微软雅黑" w:hint="eastAsia"/>
           <w:color w:val="000000" w:themeColor="text1"/>
           <w:sz w:val="18"/>
@@ -1248,23 +1294,13 @@
       </w:r>
       <w:r>
         <w:rPr>
-          <w:rFonts w:ascii="微软雅黑" w:eastAsia="微软雅黑" w:hAnsi="微软雅黑" w:cs="微软雅黑" w:hint="eastAsia"/>
-          <w:color w:val="000000" w:themeColor="text1"/>
-          <w:sz w:val="18"/>
-          <w:szCs w:val="18"/>
-          <w:lang w:val="zh-TW"/>
-        </w:rPr>
-        <w:tab/>
-      </w:r>
-      <w:r>
-        <w:rPr>
-          <w:rFonts w:ascii="微软雅黑" w:eastAsia="微软雅黑" w:hAnsi="微软雅黑" w:cs="微软雅黑"/>
-          <w:color w:val="000000" w:themeColor="text1"/>
-          <w:sz w:val="18"/>
-          <w:szCs w:val="18"/>
-          <w:lang w:val="zh-TW"/>
-        </w:rPr>
-        <w:t>public String tableName() default "className";</w:t>
+          <w:rFonts w:ascii="微软雅黑" w:eastAsia="微软雅黑" w:hAnsi="微软雅黑" w:cs="微软雅黑"/>
+          <w:color w:val="000000" w:themeColor="text1"/>
+          <w:sz w:val="18"/>
+          <w:szCs w:val="18"/>
+          <w:lang w:val="zh-TW"/>
+        </w:rPr>
+        <w:t>}</w:t>
       </w:r>
     </w:p>
     <w:p>
@@ -1311,7 +1347,7 @@
           <w:szCs w:val="18"/>
           <w:lang w:val="zh-TW"/>
         </w:rPr>
-        <w:t>}</w:t>
+        <w:t>@Target(ElementType.FIELD)</w:t>
       </w:r>
     </w:p>
     <w:p>
@@ -1348,6 +1384,7 @@
           <w:szCs w:val="18"/>
           <w:lang w:val="zh-TW"/>
         </w:rPr>
+        <w:lastRenderedPageBreak/>
         <w:tab/>
       </w:r>
       <w:r>
@@ -1358,11 +1395,116 @@
           <w:szCs w:val="18"/>
           <w:lang w:val="zh-TW"/>
         </w:rPr>
-        <w:t>@Target(ElementType.FIELD)</w:t>
-      </w:r>
-    </w:p>
-    <w:p>
-      <w:pPr>
+        <w:t>public @interface NoDBColumn {</w:t>
+      </w:r>
+      <w:r>
+        <w:rPr>
+          <w:rFonts w:ascii="微软雅黑" w:eastAsia="微软雅黑" w:hAnsi="微软雅黑" w:cs="微软雅黑" w:hint="eastAsia"/>
+          <w:color w:val="000000" w:themeColor="text1"/>
+          <w:sz w:val="18"/>
+          <w:szCs w:val="18"/>
+          <w:lang w:val="zh-TW"/>
+        </w:rPr>
+        <w:t xml:space="preserve"> </w:t>
+      </w:r>
+      <w:r>
+        <w:rPr>
+          <w:rFonts w:ascii="微软雅黑" w:eastAsia="微软雅黑" w:hAnsi="微软雅黑" w:cs="微软雅黑"/>
+          <w:color w:val="000000" w:themeColor="text1"/>
+          <w:sz w:val="18"/>
+          <w:szCs w:val="18"/>
+          <w:lang w:val="zh-TW"/>
+        </w:rPr>
+        <w:t>}</w:t>
+      </w:r>
+    </w:p>
+    <w:p>
+      <w:pPr>
+        <w:pStyle w:val="a6"/>
+        <w:widowControl/>
+        <w:numPr>
+          <w:ilvl w:val="0"/>
+          <w:numId w:val="2"/>
+        </w:numPr>
+        <w:spacing w:after="240"/>
+        <w:jc w:val="left"/>
+        <w:rPr>
+          <w:rFonts w:ascii="微软雅黑" w:eastAsia="微软雅黑" w:hAnsi="微软雅黑" w:cs="微软雅黑"/>
+          <w:color w:val="000000" w:themeColor="text1"/>
+          <w:kern w:val="0"/>
+          <w:sz w:val="18"/>
+          <w:szCs w:val="18"/>
+          <w:lang w:val="zh-TW" w:eastAsia="zh-TW"/>
+        </w:rPr>
+      </w:pPr>
+      <w:r>
+        <w:rPr>
+          <w:rStyle w:val="aa"/>
+          <w:rFonts w:ascii="微软雅黑" w:eastAsia="微软雅黑" w:hAnsi="微软雅黑"/>
+          <w:b w:val="0"/>
+          <w:color w:val="FF0000"/>
+          <w:sz w:val="18"/>
+          <w:szCs w:val="18"/>
+          <w:lang w:eastAsia="zh-TW"/>
+        </w:rPr>
+        <w:t>@Retention</w:t>
+      </w:r>
+      <w:r>
+        <w:rPr>
+          <w:rFonts w:ascii="微软雅黑" w:eastAsia="微软雅黑" w:hAnsi="微软雅黑"/>
+          <w:color w:val="333333"/>
+          <w:sz w:val="18"/>
+          <w:szCs w:val="18"/>
+          <w:lang w:eastAsia="zh-TW"/>
+        </w:rPr>
+        <w:t>定义了该Annotation被保留的时间长短</w:t>
+      </w:r>
+      <w:r>
+        <w:rPr>
+          <w:rFonts w:ascii="微软雅黑" w:eastAsia="微软雅黑" w:hAnsi="微软雅黑" w:hint="eastAsia"/>
+          <w:color w:val="333333"/>
+          <w:sz w:val="18"/>
+          <w:szCs w:val="18"/>
+        </w:rPr>
+        <w:t>，</w:t>
+      </w:r>
+      <w:r>
+        <w:rPr>
+          <w:rStyle w:val="a4"/>
+          <w:rFonts w:ascii="微软雅黑" w:eastAsia="微软雅黑" w:hAnsi="微软雅黑"/>
+          <w:color w:val="333333"/>
+          <w:sz w:val="18"/>
+          <w:szCs w:val="18"/>
+        </w:rPr>
+        <w:t xml:space="preserve"> </w:t>
+      </w:r>
+      <w:r>
+        <w:rPr>
+          <w:rStyle w:val="aa"/>
+          <w:rFonts w:ascii="微软雅黑" w:eastAsia="微软雅黑" w:hAnsi="微软雅黑"/>
+          <w:b w:val="0"/>
+          <w:color w:val="333333"/>
+          <w:sz w:val="18"/>
+          <w:szCs w:val="18"/>
+        </w:rPr>
+        <w:t>表示需要在什么级别保存该注释信息，用于描述注解的生命周期</w:t>
+      </w:r>
+      <w:r>
+        <w:rPr>
+          <w:rStyle w:val="aa"/>
+          <w:rFonts w:ascii="微软雅黑" w:eastAsia="微软雅黑" w:hAnsi="微软雅黑" w:hint="eastAsia"/>
+          <w:b w:val="0"/>
+          <w:color w:val="333333"/>
+          <w:sz w:val="18"/>
+          <w:szCs w:val="18"/>
+        </w:rPr>
+        <w:t>。</w:t>
+      </w:r>
+    </w:p>
+    <w:p>
+      <w:pPr>
+        <w:pStyle w:val="a6"/>
+        <w:widowControl/>
         <w:tabs>
           <w:tab w:val="left" w:pos="709"/>
           <w:tab w:val="left" w:pos="1418"/>
@@ -1379,137 +1521,55 @@
           <w:tab w:val="left" w:pos="9132"/>
         </w:tabs>
         <w:spacing w:after="240"/>
-        <w:rPr>
-          <w:rFonts w:ascii="微软雅黑" w:eastAsia="微软雅黑" w:hAnsi="微软雅黑" w:cs="微软雅黑"/>
-          <w:color w:val="000000" w:themeColor="text1"/>
-          <w:sz w:val="18"/>
-          <w:szCs w:val="18"/>
-          <w:lang w:val="zh-TW"/>
-        </w:rPr>
-      </w:pPr>
-      <w:r>
-        <w:rPr>
-          <w:rFonts w:ascii="微软雅黑" w:eastAsia="微软雅黑" w:hAnsi="微软雅黑" w:cs="微软雅黑" w:hint="eastAsia"/>
-          <w:color w:val="000000" w:themeColor="text1"/>
-          <w:sz w:val="18"/>
-          <w:szCs w:val="18"/>
-          <w:lang w:val="zh-TW"/>
-        </w:rPr>
-        <w:tab/>
-      </w:r>
-      <w:r>
-        <w:rPr>
-          <w:rFonts w:ascii="微软雅黑" w:eastAsia="微软雅黑" w:hAnsi="微软雅黑" w:cs="微软雅黑"/>
-          <w:color w:val="000000" w:themeColor="text1"/>
-          <w:sz w:val="18"/>
-          <w:szCs w:val="18"/>
-          <w:lang w:val="zh-TW"/>
-        </w:rPr>
-        <w:t>public @interface NoDBColumn {</w:t>
-      </w:r>
-      <w:r>
-        <w:rPr>
-          <w:rFonts w:ascii="微软雅黑" w:eastAsia="微软雅黑" w:hAnsi="微软雅黑" w:cs="微软雅黑" w:hint="eastAsia"/>
-          <w:color w:val="000000" w:themeColor="text1"/>
-          <w:sz w:val="18"/>
-          <w:szCs w:val="18"/>
-          <w:lang w:val="zh-TW"/>
-        </w:rPr>
-        <w:t xml:space="preserve"> </w:t>
-      </w:r>
-      <w:r>
-        <w:rPr>
-          <w:rFonts w:ascii="微软雅黑" w:eastAsia="微软雅黑" w:hAnsi="微软雅黑" w:cs="微软雅黑"/>
-          <w:color w:val="000000" w:themeColor="text1"/>
-          <w:sz w:val="18"/>
-          <w:szCs w:val="18"/>
-          <w:lang w:val="zh-TW"/>
-        </w:rPr>
-        <w:t>}</w:t>
-      </w:r>
-    </w:p>
-    <w:p>
-      <w:pPr>
-        <w:pStyle w:val="a6"/>
-        <w:widowControl/>
-        <w:numPr>
-          <w:ilvl w:val="0"/>
-          <w:numId w:val="2"/>
-        </w:numPr>
-        <w:spacing w:after="240"/>
+        <w:ind w:left="211" w:firstLine="0"/>
         <w:jc w:val="left"/>
         <w:rPr>
-          <w:rFonts w:ascii="微软雅黑" w:eastAsia="微软雅黑" w:hAnsi="微软雅黑" w:cs="微软雅黑"/>
-          <w:color w:val="000000" w:themeColor="text1"/>
-          <w:kern w:val="0"/>
-          <w:sz w:val="18"/>
-          <w:szCs w:val="18"/>
-          <w:lang w:val="zh-TW" w:eastAsia="zh-TW"/>
-        </w:rPr>
-      </w:pPr>
-      <w:r>
-        <w:rPr>
-          <w:rStyle w:val="ac"/>
+          <w:rStyle w:val="aa"/>
           <w:rFonts w:ascii="微软雅黑" w:eastAsia="微软雅黑" w:hAnsi="微软雅黑"/>
           <w:b w:val="0"/>
-          <w:color w:val="FF0000"/>
+          <w:color w:val="333333"/>
           <w:sz w:val="18"/>
           <w:szCs w:val="18"/>
           <w:lang w:eastAsia="zh-TW"/>
         </w:rPr>
-        <w:lastRenderedPageBreak/>
-        <w:t>@Retention</w:t>
-      </w:r>
-      <w:r>
-        <w:rPr>
-          <w:rFonts w:ascii="微软雅黑" w:eastAsia="微软雅黑" w:hAnsi="微软雅黑"/>
+      </w:pPr>
+      <w:r>
+        <w:rPr>
+          <w:rStyle w:val="aa"/>
+          <w:rFonts w:ascii="微软雅黑" w:eastAsia="微软雅黑" w:hAnsi="微软雅黑"/>
+          <w:b w:val="0"/>
           <w:color w:val="333333"/>
           <w:sz w:val="18"/>
           <w:szCs w:val="18"/>
           <w:lang w:eastAsia="zh-TW"/>
         </w:rPr>
-        <w:t>定义了该Annotation被保留的时间长短</w:t>
-      </w:r>
-      <w:r>
-        <w:rPr>
-          <w:rFonts w:ascii="微软雅黑" w:eastAsia="微软雅黑" w:hAnsi="微软雅黑" w:hint="eastAsia"/>
-          <w:color w:val="333333"/>
-          <w:sz w:val="18"/>
-          <w:szCs w:val="18"/>
-        </w:rPr>
-        <w:t>，</w:t>
-      </w:r>
-      <w:r>
-        <w:rPr>
-          <w:rStyle w:val="a4"/>
-          <w:rFonts w:ascii="微软雅黑" w:eastAsia="微软雅黑" w:hAnsi="微软雅黑"/>
-          <w:color w:val="333333"/>
-          <w:sz w:val="18"/>
-          <w:szCs w:val="18"/>
-        </w:rPr>
-        <w:t xml:space="preserve"> </w:t>
-      </w:r>
-      <w:r>
-        <w:rPr>
-          <w:rStyle w:val="ac"/>
+        <w:t>@Retention取值（</w:t>
+      </w:r>
+      <w:proofErr w:type="spellStart"/>
+      <w:r>
+        <w:rPr>
+          <w:rStyle w:val="aa"/>
           <w:rFonts w:ascii="微软雅黑" w:eastAsia="微软雅黑" w:hAnsi="微软雅黑"/>
           <w:b w:val="0"/>
           <w:color w:val="333333"/>
           <w:sz w:val="18"/>
           <w:szCs w:val="18"/>
-        </w:rPr>
-        <w:t>表示需要在什么级别保存该注释信息，用于描述注解的生命周期</w:t>
-      </w:r>
-      <w:r>
-        <w:rPr>
-          <w:rStyle w:val="ac"/>
-          <w:rFonts w:ascii="微软雅黑" w:eastAsia="微软雅黑" w:hAnsi="微软雅黑" w:hint="eastAsia"/>
+          <w:lang w:eastAsia="zh-TW"/>
+        </w:rPr>
+        <w:t>RetentionPoicy</w:t>
+      </w:r>
+      <w:proofErr w:type="spellEnd"/>
+      <w:r>
+        <w:rPr>
+          <w:rStyle w:val="aa"/>
+          <w:rFonts w:ascii="微软雅黑" w:eastAsia="微软雅黑" w:hAnsi="微软雅黑"/>
           <w:b w:val="0"/>
           <w:color w:val="333333"/>
           <w:sz w:val="18"/>
           <w:szCs w:val="18"/>
-        </w:rPr>
-        <w:t>。</w:t>
+          <w:lang w:eastAsia="zh-TW"/>
+        </w:rPr>
+        <w:t>）有：</w:t>
       </w:r>
     </w:p>
     <w:p>
@@ -1535,52 +1595,20 @@
         <w:ind w:left="211" w:firstLine="0"/>
         <w:jc w:val="left"/>
         <w:rPr>
-          <w:rStyle w:val="ac"/>
-          <w:rFonts w:ascii="微软雅黑" w:eastAsia="微软雅黑" w:hAnsi="微软雅黑"/>
-          <w:b w:val="0"/>
-          <w:color w:val="333333"/>
-          <w:sz w:val="18"/>
-          <w:szCs w:val="18"/>
-          <w:lang w:eastAsia="zh-TW"/>
-        </w:rPr>
-      </w:pPr>
-      <w:r>
-        <w:rPr>
-          <w:rStyle w:val="ac"/>
-          <w:rFonts w:ascii="微软雅黑" w:eastAsia="微软雅黑" w:hAnsi="微软雅黑"/>
-          <w:b w:val="0"/>
-          <w:color w:val="333333"/>
-          <w:sz w:val="18"/>
-          <w:szCs w:val="18"/>
-          <w:lang w:eastAsia="zh-TW"/>
-        </w:rPr>
-        <w:t>@Retention取值（</w:t>
-      </w:r>
-      <w:proofErr w:type="spellStart"/>
-      <w:r>
-        <w:rPr>
-          <w:rStyle w:val="ac"/>
-          <w:rFonts w:ascii="微软雅黑" w:eastAsia="微软雅黑" w:hAnsi="微软雅黑"/>
-          <w:b w:val="0"/>
-          <w:color w:val="333333"/>
-          <w:sz w:val="18"/>
-          <w:szCs w:val="18"/>
-          <w:lang w:eastAsia="zh-TW"/>
-        </w:rPr>
-        <w:t>RetentionPoicy</w:t>
-      </w:r>
-      <w:proofErr w:type="spellEnd"/>
-      <w:r>
-        <w:rPr>
-          <w:rStyle w:val="ac"/>
-          <w:rFonts w:ascii="微软雅黑" w:eastAsia="微软雅黑" w:hAnsi="微软雅黑"/>
-          <w:b w:val="0"/>
-          <w:color w:val="333333"/>
-          <w:sz w:val="18"/>
-          <w:szCs w:val="18"/>
-          <w:lang w:eastAsia="zh-TW"/>
-        </w:rPr>
-        <w:t>）有：</w:t>
+          <w:rFonts w:ascii="微软雅黑" w:eastAsia="微软雅黑" w:hAnsi="微软雅黑"/>
+          <w:color w:val="333333"/>
+          <w:sz w:val="18"/>
+          <w:szCs w:val="18"/>
+        </w:rPr>
+      </w:pPr>
+      <w:r>
+        <w:rPr>
+          <w:rFonts w:ascii="微软雅黑" w:eastAsia="微软雅黑" w:hAnsi="微软雅黑"/>
+          <w:color w:val="333333"/>
+          <w:sz w:val="18"/>
+          <w:szCs w:val="18"/>
+        </w:rPr>
+        <w:t>SOURCE:在源文件中有效（即源文件保留）</w:t>
       </w:r>
     </w:p>
     <w:p>
@@ -1619,7 +1647,7 @@
           <w:sz w:val="18"/>
           <w:szCs w:val="18"/>
         </w:rPr>
-        <w:t>SOURCE:在源文件中有效（即源文件保留）</w:t>
+        <w:t>CLASS:在class文件中有效（即class保留）</w:t>
       </w:r>
     </w:p>
     <w:p>
@@ -1645,20 +1673,163 @@
         <w:ind w:left="211" w:firstLine="0"/>
         <w:jc w:val="left"/>
         <w:rPr>
-          <w:rFonts w:ascii="微软雅黑" w:eastAsia="微软雅黑" w:hAnsi="微软雅黑"/>
-          <w:color w:val="333333"/>
-          <w:sz w:val="18"/>
-          <w:szCs w:val="18"/>
-        </w:rPr>
-      </w:pPr>
-      <w:r>
-        <w:rPr>
-          <w:rFonts w:ascii="微软雅黑" w:eastAsia="微软雅黑" w:hAnsi="微软雅黑"/>
-          <w:color w:val="333333"/>
-          <w:sz w:val="18"/>
-          <w:szCs w:val="18"/>
-        </w:rPr>
-        <w:t>CLASS:在class文件中有效（即class保留）</w:t>
+          <w:rFonts w:ascii="微软雅黑" w:eastAsia="微软雅黑" w:hAnsi="微软雅黑" w:cs="微软雅黑"/>
+          <w:color w:val="000000" w:themeColor="text1"/>
+          <w:kern w:val="0"/>
+          <w:sz w:val="18"/>
+          <w:szCs w:val="18"/>
+          <w:lang w:val="zh-TW" w:eastAsia="zh-TW"/>
+        </w:rPr>
+      </w:pPr>
+      <w:r>
+        <w:rPr>
+          <w:rFonts w:ascii="微软雅黑" w:eastAsia="微软雅黑" w:hAnsi="微软雅黑"/>
+          <w:color w:val="333333"/>
+          <w:sz w:val="18"/>
+          <w:szCs w:val="18"/>
+        </w:rPr>
+        <w:t>RUNTIME:在运行时有效（即运行时保留）</w:t>
+      </w:r>
+    </w:p>
+    <w:p>
+      <w:pPr>
+        <w:pStyle w:val="a6"/>
+        <w:widowControl/>
+        <w:numPr>
+          <w:ilvl w:val="0"/>
+          <w:numId w:val="2"/>
+        </w:numPr>
+        <w:spacing w:after="240" w:line="312" w:lineRule="auto"/>
+        <w:jc w:val="left"/>
+        <w:rPr>
+          <w:rFonts w:ascii="微软雅黑" w:eastAsia="微软雅黑" w:hAnsi="微软雅黑" w:cs="微软雅黑"/>
+          <w:color w:val="000000" w:themeColor="text1"/>
+          <w:kern w:val="0"/>
+          <w:sz w:val="18"/>
+          <w:szCs w:val="18"/>
+          <w:lang w:val="zh-TW" w:eastAsia="zh-TW"/>
+        </w:rPr>
+      </w:pPr>
+      <w:r>
+        <w:rPr>
+          <w:rStyle w:val="aa"/>
+          <w:rFonts w:ascii="微软雅黑" w:eastAsia="微软雅黑" w:hAnsi="微软雅黑"/>
+          <w:color w:val="FF0000"/>
+          <w:sz w:val="18"/>
+          <w:szCs w:val="18"/>
+          <w:lang w:eastAsia="zh-TW"/>
+        </w:rPr>
+        <w:t>@</w:t>
+      </w:r>
+      <w:r>
+        <w:rPr>
+          <w:rFonts w:ascii="微软雅黑" w:eastAsia="微软雅黑" w:hAnsi="微软雅黑"/>
+          <w:color w:val="FF0000"/>
+          <w:sz w:val="18"/>
+          <w:szCs w:val="18"/>
+          <w:lang w:eastAsia="zh-TW"/>
+        </w:rPr>
+        <w:t>Documented</w:t>
+      </w:r>
+      <w:r>
+        <w:rPr>
+          <w:rFonts w:ascii="微软雅黑" w:eastAsia="微软雅黑" w:hAnsi="微软雅黑"/>
+          <w:color w:val="333333"/>
+          <w:sz w:val="18"/>
+          <w:szCs w:val="18"/>
+          <w:lang w:eastAsia="zh-TW"/>
+        </w:rPr>
+        <w:t>用于描述其它类型的annotation应该被作为被标注的程序成员的公共API。Documented是一个标记注解，没有成员。可以被例如</w:t>
+      </w:r>
+      <w:proofErr w:type="spellStart"/>
+      <w:r>
+        <w:rPr>
+          <w:rFonts w:ascii="微软雅黑" w:eastAsia="微软雅黑" w:hAnsi="微软雅黑"/>
+          <w:color w:val="333333"/>
+          <w:sz w:val="18"/>
+          <w:szCs w:val="18"/>
+          <w:lang w:eastAsia="zh-TW"/>
+        </w:rPr>
+        <w:t>javadoc</w:t>
+      </w:r>
+      <w:proofErr w:type="spellEnd"/>
+      <w:r>
+        <w:rPr>
+          <w:rFonts w:ascii="微软雅黑" w:eastAsia="微软雅黑" w:hAnsi="微软雅黑"/>
+          <w:color w:val="333333"/>
+          <w:sz w:val="18"/>
+          <w:szCs w:val="18"/>
+          <w:lang w:eastAsia="zh-TW"/>
+        </w:rPr>
+        <w:t>此类的工具文档化。</w:t>
+      </w:r>
+    </w:p>
+    <w:p>
+      <w:pPr>
+        <w:pStyle w:val="a6"/>
+        <w:widowControl/>
+        <w:numPr>
+          <w:ilvl w:val="0"/>
+          <w:numId w:val="2"/>
+        </w:numPr>
+        <w:spacing w:after="240" w:line="312" w:lineRule="auto"/>
+        <w:jc w:val="left"/>
+        <w:rPr>
+          <w:rFonts w:ascii="微软雅黑" w:eastAsia="微软雅黑" w:hAnsi="微软雅黑" w:cs="微软雅黑"/>
+          <w:color w:val="000000" w:themeColor="text1"/>
+          <w:kern w:val="0"/>
+          <w:sz w:val="18"/>
+          <w:szCs w:val="18"/>
+          <w:lang w:val="zh-TW" w:eastAsia="zh-TW"/>
+        </w:rPr>
+      </w:pPr>
+      <w:r>
+        <w:rPr>
+          <w:rFonts w:ascii="微软雅黑" w:eastAsia="微软雅黑" w:hAnsi="微软雅黑"/>
+          <w:color w:val="FF0000"/>
+          <w:sz w:val="18"/>
+          <w:szCs w:val="18"/>
+          <w:lang w:eastAsia="zh-TW"/>
+        </w:rPr>
+        <w:t>@Inherited</w:t>
+      </w:r>
+      <w:r>
+        <w:rPr>
+          <w:rFonts w:ascii="微软雅黑" w:eastAsia="微软雅黑" w:hAnsi="微软雅黑"/>
+          <w:color w:val="333333"/>
+          <w:sz w:val="18"/>
+          <w:szCs w:val="18"/>
+          <w:lang w:eastAsia="zh-TW"/>
+        </w:rPr>
+        <w:t xml:space="preserve"> 元注解是一个标记注解，@Inherited阐述了某个被标注的类型是被继承的。@Inherited annotation类型是被标注过的class的子类所继承。类并不从它所实现的接口继承annotation，方法并不从它所重载的方法继承annotation。</w:t>
+      </w:r>
+    </w:p>
+    <w:p>
+      <w:pPr>
+        <w:pStyle w:val="a6"/>
+        <w:widowControl/>
+        <w:numPr>
+          <w:ilvl w:val="0"/>
+          <w:numId w:val="2"/>
+        </w:numPr>
+        <w:jc w:val="left"/>
+        <w:rPr>
+          <w:rFonts w:ascii="微软雅黑" w:eastAsia="微软雅黑" w:hAnsi="微软雅黑" w:cs="微软雅黑"/>
+          <w:color w:val="000000" w:themeColor="text1"/>
+          <w:kern w:val="0"/>
+          <w:sz w:val="18"/>
+          <w:szCs w:val="18"/>
+          <w:lang w:val="zh-TW" w:eastAsia="zh-TW"/>
+        </w:rPr>
+      </w:pPr>
+      <w:r>
+        <w:rPr>
+          <w:rFonts w:ascii="微软雅黑" w:eastAsia="微软雅黑" w:hAnsi="微软雅黑" w:hint="eastAsia"/>
+          <w:color w:val="333333"/>
+          <w:sz w:val="18"/>
+          <w:szCs w:val="18"/>
+        </w:rPr>
+        <w:t>自定义注解</w:t>
       </w:r>
     </w:p>
     <w:p>
@@ -1684,64 +1855,34 @@
         <w:ind w:left="211" w:firstLine="0"/>
         <w:jc w:val="left"/>
         <w:rPr>
-          <w:rFonts w:ascii="微软雅黑" w:eastAsia="微软雅黑" w:hAnsi="微软雅黑" w:cs="微软雅黑"/>
-          <w:color w:val="000000" w:themeColor="text1"/>
-          <w:kern w:val="0"/>
-          <w:sz w:val="18"/>
-          <w:szCs w:val="18"/>
-          <w:lang w:val="zh-TW" w:eastAsia="zh-TW"/>
-        </w:rPr>
-      </w:pPr>
-      <w:r>
-        <w:rPr>
-          <w:rFonts w:ascii="微软雅黑" w:eastAsia="微软雅黑" w:hAnsi="微软雅黑"/>
-          <w:color w:val="333333"/>
-          <w:sz w:val="18"/>
-          <w:szCs w:val="18"/>
-        </w:rPr>
-        <w:t>RUNTIME:在运行时有效（即运行时保留）</w:t>
-      </w:r>
-    </w:p>
-    <w:p>
-      <w:pPr>
-        <w:pStyle w:val="a6"/>
-        <w:widowControl/>
-        <w:numPr>
-          <w:ilvl w:val="0"/>
-          <w:numId w:val="2"/>
-        </w:numPr>
-        <w:spacing w:after="240" w:line="312" w:lineRule="auto"/>
-        <w:jc w:val="left"/>
-        <w:rPr>
-          <w:rFonts w:ascii="微软雅黑" w:eastAsia="微软雅黑" w:hAnsi="微软雅黑" w:cs="微软雅黑"/>
-          <w:color w:val="000000" w:themeColor="text1"/>
-          <w:kern w:val="0"/>
-          <w:sz w:val="18"/>
-          <w:szCs w:val="18"/>
-          <w:lang w:val="zh-TW" w:eastAsia="zh-TW"/>
-        </w:rPr>
-      </w:pPr>
-      <w:r>
-        <w:rPr>
-          <w:rStyle w:val="ac"/>
-          <w:rFonts w:ascii="微软雅黑" w:eastAsia="微软雅黑" w:hAnsi="微软雅黑"/>
-          <w:color w:val="FF0000"/>
+          <w:rFonts w:ascii="微软雅黑" w:eastAsia="微软雅黑" w:hAnsi="微软雅黑"/>
+          <w:color w:val="333333"/>
+          <w:sz w:val="18"/>
+          <w:szCs w:val="18"/>
+        </w:rPr>
+      </w:pPr>
+      <w:r>
+        <w:rPr>
+          <w:rFonts w:ascii="微软雅黑" w:eastAsia="微软雅黑" w:hAnsi="微软雅黑"/>
+          <w:color w:val="333333"/>
           <w:sz w:val="18"/>
           <w:szCs w:val="18"/>
           <w:lang w:eastAsia="zh-TW"/>
         </w:rPr>
-        <w:t>@</w:t>
-      </w:r>
-      <w:r>
-        <w:rPr>
-          <w:rFonts w:ascii="微软雅黑" w:eastAsia="微软雅黑" w:hAnsi="微软雅黑"/>
-          <w:color w:val="FF0000"/>
+        <w:t>@interface自定义注解时，自动继承了</w:t>
+      </w:r>
+      <w:proofErr w:type="spellStart"/>
+      <w:r>
+        <w:rPr>
+          <w:rFonts w:ascii="微软雅黑" w:eastAsia="微软雅黑" w:hAnsi="微软雅黑"/>
+          <w:color w:val="333333"/>
           <w:sz w:val="18"/>
           <w:szCs w:val="18"/>
           <w:lang w:eastAsia="zh-TW"/>
         </w:rPr>
-        <w:t>Documented</w:t>
-      </w:r>
+        <w:t>java.lang.annotation.Annotation</w:t>
+      </w:r>
+      <w:proofErr w:type="spellEnd"/>
       <w:r>
         <w:rPr>
           <w:rFonts w:ascii="微软雅黑" w:eastAsia="微软雅黑" w:hAnsi="微软雅黑"/>
@@ -1750,7 +1891,16 @@
           <w:szCs w:val="18"/>
           <w:lang w:eastAsia="zh-TW"/>
         </w:rPr>
-        <w:t>用于描述其它类型的annotation应该被作为被标注的程序成员的公共API。Documented是一个标记注解，没有成员。可以被例如</w:t>
+        <w:t>接口。</w:t>
+      </w:r>
+      <w:r>
+        <w:rPr>
+          <w:rFonts w:ascii="微软雅黑" w:eastAsia="微软雅黑" w:hAnsi="微软雅黑"/>
+          <w:color w:val="333333"/>
+          <w:sz w:val="18"/>
+          <w:szCs w:val="18"/>
+        </w:rPr>
+        <w:t>在定义注解时，不能继承其他的注解或接口。@interface用来声明一个注解，其中的每一个方法实际上是声明了一个配置参数。方法的名称就是参数的名称，返回值类型就是参数的类型（返回值类型只能是基本类型、Class、String、</w:t>
       </w:r>
       <w:proofErr w:type="spellStart"/>
       <w:r>
@@ -1759,9 +1909,8 @@
           <w:color w:val="333333"/>
           <w:sz w:val="18"/>
           <w:szCs w:val="18"/>
-          <w:lang w:eastAsia="zh-TW"/>
-        </w:rPr>
-        <w:t>javadoc</w:t>
+        </w:rPr>
+        <w:t>enum</w:t>
       </w:r>
       <w:proofErr w:type="spellEnd"/>
       <w:r>
@@ -1770,77 +1919,8 @@
           <w:color w:val="333333"/>
           <w:sz w:val="18"/>
           <w:szCs w:val="18"/>
-          <w:lang w:eastAsia="zh-TW"/>
-        </w:rPr>
-        <w:t>此类的工具文档化。</w:t>
-      </w:r>
-    </w:p>
-    <w:p>
-      <w:pPr>
-        <w:pStyle w:val="a6"/>
-        <w:widowControl/>
-        <w:numPr>
-          <w:ilvl w:val="0"/>
-          <w:numId w:val="2"/>
-        </w:numPr>
-        <w:spacing w:after="240" w:line="312" w:lineRule="auto"/>
-        <w:jc w:val="left"/>
-        <w:rPr>
-          <w:rFonts w:ascii="微软雅黑" w:eastAsia="微软雅黑" w:hAnsi="微软雅黑" w:cs="微软雅黑"/>
-          <w:color w:val="000000" w:themeColor="text1"/>
-          <w:kern w:val="0"/>
-          <w:sz w:val="18"/>
-          <w:szCs w:val="18"/>
-          <w:lang w:val="zh-TW" w:eastAsia="zh-TW"/>
-        </w:rPr>
-      </w:pPr>
-      <w:r>
-        <w:rPr>
-          <w:rFonts w:ascii="微软雅黑" w:eastAsia="微软雅黑" w:hAnsi="微软雅黑"/>
-          <w:color w:val="FF0000"/>
-          <w:sz w:val="18"/>
-          <w:szCs w:val="18"/>
-          <w:lang w:eastAsia="zh-TW"/>
-        </w:rPr>
-        <w:t>@Inherited</w:t>
-      </w:r>
-      <w:r>
-        <w:rPr>
-          <w:rFonts w:ascii="微软雅黑" w:eastAsia="微软雅黑" w:hAnsi="微软雅黑"/>
-          <w:color w:val="333333"/>
-          <w:sz w:val="18"/>
-          <w:szCs w:val="18"/>
-          <w:lang w:eastAsia="zh-TW"/>
-        </w:rPr>
-        <w:t xml:space="preserve"> 元注解是一个标记注解，@Inherited阐述了某个被标注的类型是被继承的。@Inherited annotation类型是被标注过的class的子类所继承。类并不从它所实现的接口继承annotation，方法并不从它所重载的方法继承annotation。</w:t>
-      </w:r>
-    </w:p>
-    <w:p>
-      <w:pPr>
-        <w:pStyle w:val="a6"/>
-        <w:widowControl/>
-        <w:numPr>
-          <w:ilvl w:val="0"/>
-          <w:numId w:val="2"/>
-        </w:numPr>
-        <w:jc w:val="left"/>
-        <w:rPr>
-          <w:rFonts w:ascii="微软雅黑" w:eastAsia="微软雅黑" w:hAnsi="微软雅黑" w:cs="微软雅黑"/>
-          <w:color w:val="000000" w:themeColor="text1"/>
-          <w:kern w:val="0"/>
-          <w:sz w:val="18"/>
-          <w:szCs w:val="18"/>
-          <w:lang w:val="zh-TW" w:eastAsia="zh-TW"/>
-        </w:rPr>
-      </w:pPr>
-      <w:r>
-        <w:rPr>
-          <w:rFonts w:ascii="微软雅黑" w:eastAsia="微软雅黑" w:hAnsi="微软雅黑" w:hint="eastAsia"/>
-          <w:color w:val="333333"/>
-          <w:sz w:val="18"/>
-          <w:szCs w:val="18"/>
-        </w:rPr>
-        <w:t>自定义注解</w:t>
+        </w:rPr>
+        <w:t>）。可以通过default来声明参数的默认值。</w:t>
       </w:r>
     </w:p>
     <w:p>
@@ -1874,23 +1954,32 @@
       </w:pPr>
       <w:r>
         <w:rPr>
+          <w:rStyle w:val="aa"/>
           <w:rFonts w:ascii="微软雅黑" w:eastAsia="微软雅黑" w:hAnsi="微软雅黑" w:hint="eastAsia"/>
           <w:color w:val="333333"/>
           <w:sz w:val="18"/>
           <w:szCs w:val="18"/>
-          <w:lang w:eastAsia="zh-TW"/>
         </w:rPr>
         <w:tab/>
       </w:r>
       <w:r>
         <w:rPr>
-          <w:rFonts w:ascii="微软雅黑" w:eastAsia="微软雅黑" w:hAnsi="微软雅黑"/>
-          <w:color w:val="333333"/>
-          <w:sz w:val="18"/>
-          <w:szCs w:val="18"/>
-          <w:lang w:eastAsia="zh-TW"/>
-        </w:rPr>
-        <w:t>@interface自定义注解时，自动继承了</w:t>
+          <w:rStyle w:val="aa"/>
+          <w:rFonts w:ascii="微软雅黑" w:eastAsia="微软雅黑" w:hAnsi="微软雅黑"/>
+          <w:color w:val="333333"/>
+          <w:sz w:val="18"/>
+          <w:szCs w:val="18"/>
+        </w:rPr>
+        <w:t>注解参数的可支持数据类型：</w:t>
+      </w:r>
+      <w:r>
+        <w:rPr>
+          <w:rFonts w:ascii="微软雅黑" w:eastAsia="微软雅黑" w:hAnsi="微软雅黑"/>
+          <w:color w:val="333333"/>
+          <w:sz w:val="18"/>
+          <w:szCs w:val="18"/>
+        </w:rPr>
+        <w:t>所有基本数据类型（</w:t>
       </w:r>
       <w:proofErr w:type="spellStart"/>
       <w:r>
@@ -1899,29 +1988,90 @@
           <w:color w:val="333333"/>
           <w:sz w:val="18"/>
           <w:szCs w:val="18"/>
-          <w:lang w:eastAsia="zh-TW"/>
-        </w:rPr>
-        <w:t>java.lang.annotation.Annotation</w:t>
+        </w:rPr>
+        <w:t>int</w:t>
       </w:r>
       <w:proofErr w:type="spellEnd"/>
       <w:r>
         <w:rPr>
-          <w:rFonts w:ascii="微软雅黑" w:eastAsia="微软雅黑" w:hAnsi="微软雅黑"/>
-          <w:color w:val="333333"/>
-          <w:sz w:val="18"/>
-          <w:szCs w:val="18"/>
-          <w:lang w:eastAsia="zh-TW"/>
-        </w:rPr>
-        <w:t>接口。</w:t>
-      </w:r>
-      <w:r>
-        <w:rPr>
-          <w:rFonts w:ascii="微软雅黑" w:eastAsia="微软雅黑" w:hAnsi="微软雅黑"/>
-          <w:color w:val="333333"/>
-          <w:sz w:val="18"/>
-          <w:szCs w:val="18"/>
-        </w:rPr>
-        <w:t>在定义注解时，不能继承其他的注解或接口。@interface用来声明一个注解，其中的每一个方法实际上是声明了一个配置参数。方法的名称就是参数的名称，返回值类型就是参数的类型（返回值类型只能是基本类型、Class、String、</w:t>
+          <w:rFonts w:ascii="微软雅黑" w:eastAsia="微软雅黑" w:hAnsi="微软雅黑" w:hint="eastAsia"/>
+          <w:color w:val="333333"/>
+          <w:sz w:val="18"/>
+          <w:szCs w:val="18"/>
+        </w:rPr>
+        <w:t>，</w:t>
+      </w:r>
+      <w:r>
+        <w:rPr>
+          <w:rFonts w:ascii="微软雅黑" w:eastAsia="微软雅黑" w:hAnsi="微软雅黑"/>
+          <w:color w:val="333333"/>
+          <w:sz w:val="18"/>
+          <w:szCs w:val="18"/>
+        </w:rPr>
+        <w:t>long</w:t>
+      </w:r>
+      <w:r>
+        <w:rPr>
+          <w:rFonts w:ascii="微软雅黑" w:eastAsia="微软雅黑" w:hAnsi="微软雅黑" w:hint="eastAsia"/>
+          <w:color w:val="333333"/>
+          <w:sz w:val="18"/>
+          <w:szCs w:val="18"/>
+        </w:rPr>
+        <w:t>，</w:t>
+      </w:r>
+      <w:r>
+        <w:rPr>
+          <w:rFonts w:ascii="微软雅黑" w:eastAsia="微软雅黑" w:hAnsi="微软雅黑"/>
+          <w:color w:val="333333"/>
+          <w:sz w:val="18"/>
+          <w:szCs w:val="18"/>
+        </w:rPr>
+        <w:t>short</w:t>
+      </w:r>
+      <w:r>
+        <w:rPr>
+          <w:rFonts w:ascii="微软雅黑" w:eastAsia="微软雅黑" w:hAnsi="微软雅黑" w:hint="eastAsia"/>
+          <w:color w:val="333333"/>
+          <w:sz w:val="18"/>
+          <w:szCs w:val="18"/>
+        </w:rPr>
+        <w:t>，</w:t>
+      </w:r>
+      <w:r>
+        <w:rPr>
+          <w:rFonts w:ascii="微软雅黑" w:eastAsia="微软雅黑" w:hAnsi="微软雅黑"/>
+          <w:color w:val="333333"/>
+          <w:sz w:val="18"/>
+          <w:szCs w:val="18"/>
+        </w:rPr>
+        <w:t>float</w:t>
+      </w:r>
+      <w:r>
+        <w:rPr>
+          <w:rFonts w:ascii="微软雅黑" w:eastAsia="微软雅黑" w:hAnsi="微软雅黑" w:hint="eastAsia"/>
+          <w:color w:val="333333"/>
+          <w:sz w:val="18"/>
+          <w:szCs w:val="18"/>
+        </w:rPr>
+        <w:t>，</w:t>
+      </w:r>
+      <w:r>
+        <w:rPr>
+          <w:rFonts w:ascii="微软雅黑" w:eastAsia="微软雅黑" w:hAnsi="微软雅黑"/>
+          <w:color w:val="333333"/>
+          <w:sz w:val="18"/>
+          <w:szCs w:val="18"/>
+        </w:rPr>
+        <w:t>double</w:t>
+      </w:r>
+      <w:r>
+        <w:rPr>
+          <w:rFonts w:ascii="微软雅黑" w:eastAsia="微软雅黑" w:hAnsi="微软雅黑" w:hint="eastAsia"/>
+          <w:color w:val="333333"/>
+          <w:sz w:val="18"/>
+          <w:szCs w:val="18"/>
+        </w:rPr>
+        <w:t>，</w:t>
       </w:r>
       <w:proofErr w:type="spellStart"/>
       <w:r>
@@ -1931,6 +2081,98 @@
           <w:sz w:val="18"/>
           <w:szCs w:val="18"/>
         </w:rPr>
+        <w:t>boolean</w:t>
+      </w:r>
+      <w:proofErr w:type="spellEnd"/>
+      <w:r>
+        <w:rPr>
+          <w:rFonts w:ascii="微软雅黑" w:eastAsia="微软雅黑" w:hAnsi="微软雅黑" w:hint="eastAsia"/>
+          <w:color w:val="333333"/>
+          <w:sz w:val="18"/>
+          <w:szCs w:val="18"/>
+        </w:rPr>
+        <w:t>，</w:t>
+      </w:r>
+      <w:r>
+        <w:rPr>
+          <w:rFonts w:ascii="微软雅黑" w:eastAsia="微软雅黑" w:hAnsi="微软雅黑"/>
+          <w:color w:val="333333"/>
+          <w:sz w:val="18"/>
+          <w:szCs w:val="18"/>
+        </w:rPr>
+        <w:t>byte</w:t>
+      </w:r>
+      <w:r>
+        <w:rPr>
+          <w:rFonts w:ascii="微软雅黑" w:eastAsia="微软雅黑" w:hAnsi="微软雅黑" w:hint="eastAsia"/>
+          <w:color w:val="333333"/>
+          <w:sz w:val="18"/>
+          <w:szCs w:val="18"/>
+        </w:rPr>
+        <w:t>，</w:t>
+      </w:r>
+      <w:r>
+        <w:rPr>
+          <w:rFonts w:ascii="微软雅黑" w:eastAsia="微软雅黑" w:hAnsi="微软雅黑"/>
+          <w:color w:val="333333"/>
+          <w:sz w:val="18"/>
+          <w:szCs w:val="18"/>
+        </w:rPr>
+        <w:t xml:space="preserve">char) </w:t>
+      </w:r>
+      <w:r>
+        <w:rPr>
+          <w:rFonts w:ascii="微软雅黑" w:eastAsia="微软雅黑" w:hAnsi="微软雅黑" w:hint="eastAsia"/>
+          <w:color w:val="333333"/>
+          <w:sz w:val="18"/>
+          <w:szCs w:val="18"/>
+        </w:rPr>
+        <w:t>，</w:t>
+      </w:r>
+      <w:r>
+        <w:rPr>
+          <w:rFonts w:ascii="微软雅黑" w:eastAsia="微软雅黑" w:hAnsi="微软雅黑"/>
+          <w:color w:val="333333"/>
+          <w:sz w:val="18"/>
+          <w:szCs w:val="18"/>
+        </w:rPr>
+        <w:t>String类型</w:t>
+      </w:r>
+      <w:r>
+        <w:rPr>
+          <w:rFonts w:ascii="微软雅黑" w:eastAsia="微软雅黑" w:hAnsi="微软雅黑" w:hint="eastAsia"/>
+          <w:color w:val="333333"/>
+          <w:sz w:val="18"/>
+          <w:szCs w:val="18"/>
+        </w:rPr>
+        <w:t>，</w:t>
+      </w:r>
+      <w:r>
+        <w:rPr>
+          <w:rFonts w:ascii="微软雅黑" w:eastAsia="微软雅黑" w:hAnsi="微软雅黑"/>
+          <w:color w:val="333333"/>
+          <w:sz w:val="18"/>
+          <w:szCs w:val="18"/>
+        </w:rPr>
+        <w:t>Class类型</w:t>
+      </w:r>
+      <w:r>
+        <w:rPr>
+          <w:rFonts w:ascii="微软雅黑" w:eastAsia="微软雅黑" w:hAnsi="微软雅黑" w:hint="eastAsia"/>
+          <w:color w:val="333333"/>
+          <w:sz w:val="18"/>
+          <w:szCs w:val="18"/>
+        </w:rPr>
+        <w:t>，</w:t>
+      </w:r>
+      <w:proofErr w:type="spellStart"/>
+      <w:r>
+        <w:rPr>
+          <w:rFonts w:ascii="微软雅黑" w:eastAsia="微软雅黑" w:hAnsi="微软雅黑"/>
+          <w:color w:val="333333"/>
+          <w:sz w:val="18"/>
+          <w:szCs w:val="18"/>
+        </w:rPr>
         <w:t>enum</w:t>
       </w:r>
       <w:proofErr w:type="spellEnd"/>
@@ -1941,78 +2183,35 @@
           <w:sz w:val="18"/>
           <w:szCs w:val="18"/>
         </w:rPr>
-        <w:t>）。可以通过default来声明参数的默认值。</w:t>
-      </w:r>
-    </w:p>
-    <w:p>
-      <w:pPr>
-        <w:pStyle w:val="a6"/>
-        <w:widowControl/>
-        <w:tabs>
-          <w:tab w:val="left" w:pos="709"/>
-          <w:tab w:val="left" w:pos="1418"/>
-          <w:tab w:val="left" w:pos="2127"/>
-          <w:tab w:val="left" w:pos="2836"/>
-          <w:tab w:val="left" w:pos="3545"/>
-          <w:tab w:val="left" w:pos="4254"/>
-          <w:tab w:val="left" w:pos="4963"/>
-          <w:tab w:val="left" w:pos="5672"/>
-          <w:tab w:val="left" w:pos="6381"/>
-          <w:tab w:val="left" w:pos="7090"/>
-          <w:tab w:val="left" w:pos="7799"/>
-          <w:tab w:val="left" w:pos="8508"/>
-          <w:tab w:val="left" w:pos="9132"/>
-        </w:tabs>
-        <w:spacing w:after="240"/>
-        <w:ind w:left="211" w:firstLine="0"/>
-        <w:jc w:val="left"/>
-        <w:rPr>
-          <w:rFonts w:ascii="微软雅黑" w:eastAsia="微软雅黑" w:hAnsi="微软雅黑"/>
-          <w:color w:val="333333"/>
-          <w:sz w:val="18"/>
-          <w:szCs w:val="18"/>
-        </w:rPr>
-      </w:pPr>
-      <w:r>
-        <w:rPr>
-          <w:rStyle w:val="ac"/>
+        <w:t>类型</w:t>
+      </w:r>
+      <w:r>
+        <w:rPr>
           <w:rFonts w:ascii="微软雅黑" w:eastAsia="微软雅黑" w:hAnsi="微软雅黑" w:hint="eastAsia"/>
           <w:color w:val="333333"/>
           <w:sz w:val="18"/>
           <w:szCs w:val="18"/>
         </w:rPr>
-        <w:tab/>
-      </w:r>
-      <w:r>
-        <w:rPr>
-          <w:rStyle w:val="ac"/>
-          <w:rFonts w:ascii="微软雅黑" w:eastAsia="微软雅黑" w:hAnsi="微软雅黑"/>
-          <w:color w:val="333333"/>
-          <w:sz w:val="18"/>
-          <w:szCs w:val="18"/>
-        </w:rPr>
-        <w:t>注解参数的可支持数据类型：</w:t>
-      </w:r>
-      <w:r>
-        <w:rPr>
-          <w:rFonts w:ascii="微软雅黑" w:eastAsia="微软雅黑" w:hAnsi="微软雅黑"/>
-          <w:color w:val="333333"/>
-          <w:sz w:val="18"/>
-          <w:szCs w:val="18"/>
-        </w:rPr>
-        <w:t>所有基本数据类型（</w:t>
-      </w:r>
-      <w:proofErr w:type="spellStart"/>
-      <w:r>
-        <w:rPr>
-          <w:rFonts w:ascii="微软雅黑" w:eastAsia="微软雅黑" w:hAnsi="微软雅黑"/>
-          <w:color w:val="333333"/>
-          <w:sz w:val="18"/>
-          <w:szCs w:val="18"/>
-        </w:rPr>
-        <w:t>int</w:t>
-      </w:r>
-      <w:proofErr w:type="spellEnd"/>
+        <w:t>，</w:t>
+      </w:r>
+      <w:r>
+        <w:rPr>
+          <w:rFonts w:ascii="微软雅黑" w:eastAsia="微软雅黑" w:hAnsi="微软雅黑"/>
+          <w:color w:val="333333"/>
+          <w:sz w:val="18"/>
+          <w:szCs w:val="18"/>
+        </w:rPr>
+        <w:t>Annotation类型和以上所有类型的</w:t>
+      </w:r>
+      <w:r>
+        <w:rPr>
+          <w:rFonts w:ascii="微软雅黑" w:eastAsia="微软雅黑" w:hAnsi="微软雅黑"/>
+          <w:color w:val="FF0000"/>
+          <w:sz w:val="18"/>
+          <w:szCs w:val="18"/>
+        </w:rPr>
+        <w:t>数组</w:t>
+      </w:r>
       <w:r>
         <w:rPr>
           <w:rFonts w:ascii="微软雅黑" w:eastAsia="微软雅黑" w:hAnsi="微软雅黑" w:hint="eastAsia"/>
@@ -2020,16 +2219,7 @@
           <w:sz w:val="18"/>
           <w:szCs w:val="18"/>
         </w:rPr>
-        <w:t>，</w:t>
-      </w:r>
-      <w:r>
-        <w:rPr>
-          <w:rFonts w:ascii="微软雅黑" w:eastAsia="微软雅黑" w:hAnsi="微软雅黑"/>
-          <w:color w:val="333333"/>
-          <w:sz w:val="18"/>
-          <w:szCs w:val="18"/>
-        </w:rPr>
-        <w:t>long</w:t>
+        <w:t>。</w:t>
       </w:r>
       <w:r>
         <w:rPr>
@@ -2038,16 +2228,7 @@
           <w:sz w:val="18"/>
           <w:szCs w:val="18"/>
         </w:rPr>
-        <w:t>，</w:t>
-      </w:r>
-      <w:r>
-        <w:rPr>
-          <w:rFonts w:ascii="微软雅黑" w:eastAsia="微软雅黑" w:hAnsi="微软雅黑"/>
-          <w:color w:val="333333"/>
-          <w:sz w:val="18"/>
-          <w:szCs w:val="18"/>
-        </w:rPr>
-        <w:t>short</w:t>
+        <w:t>只能用</w:t>
       </w:r>
       <w:r>
         <w:rPr>
@@ -2056,16 +2237,16 @@
           <w:sz w:val="18"/>
           <w:szCs w:val="18"/>
         </w:rPr>
-        <w:t>，</w:t>
-      </w:r>
-      <w:r>
-        <w:rPr>
-          <w:rFonts w:ascii="微软雅黑" w:eastAsia="微软雅黑" w:hAnsi="微软雅黑"/>
-          <w:color w:val="333333"/>
-          <w:sz w:val="18"/>
-          <w:szCs w:val="18"/>
-        </w:rPr>
-        <w:t>float</w:t>
+        <w:t>public</w:t>
+      </w:r>
+      <w:r>
+        <w:rPr>
+          <w:rFonts w:ascii="微软雅黑" w:eastAsia="微软雅黑" w:hAnsi="微软雅黑"/>
+          <w:color w:val="333333"/>
+          <w:sz w:val="18"/>
+          <w:szCs w:val="18"/>
+        </w:rPr>
+        <w:t>或默认(</w:t>
       </w:r>
       <w:r>
         <w:rPr>
@@ -2074,16 +2255,16 @@
           <w:sz w:val="18"/>
           <w:szCs w:val="18"/>
         </w:rPr>
-        <w:t>，</w:t>
-      </w:r>
-      <w:r>
-        <w:rPr>
-          <w:rFonts w:ascii="微软雅黑" w:eastAsia="微软雅黑" w:hAnsi="微软雅黑"/>
-          <w:color w:val="333333"/>
-          <w:sz w:val="18"/>
-          <w:szCs w:val="18"/>
-        </w:rPr>
-        <w:t>double</w:t>
+        <w:t>default</w:t>
+      </w:r>
+      <w:r>
+        <w:rPr>
+          <w:rFonts w:ascii="微软雅黑" w:eastAsia="微软雅黑" w:hAnsi="微软雅黑"/>
+          <w:color w:val="333333"/>
+          <w:sz w:val="18"/>
+          <w:szCs w:val="18"/>
+        </w:rPr>
+        <w:t>)这两个访问权修饰</w:t>
       </w:r>
       <w:r>
         <w:rPr>
@@ -2092,240 +2273,8 @@
           <w:sz w:val="18"/>
           <w:szCs w:val="18"/>
         </w:rPr>
-        <w:t>，</w:t>
-      </w:r>
-      <w:proofErr w:type="spellStart"/>
-      <w:r>
-        <w:rPr>
-          <w:rFonts w:ascii="微软雅黑" w:eastAsia="微软雅黑" w:hAnsi="微软雅黑"/>
-          <w:color w:val="333333"/>
-          <w:sz w:val="18"/>
-          <w:szCs w:val="18"/>
-        </w:rPr>
-        <w:t>boolean</w:t>
-      </w:r>
-      <w:proofErr w:type="spellEnd"/>
-      <w:r>
-        <w:rPr>
-          <w:rFonts w:ascii="微软雅黑" w:eastAsia="微软雅黑" w:hAnsi="微软雅黑" w:hint="eastAsia"/>
-          <w:color w:val="333333"/>
-          <w:sz w:val="18"/>
-          <w:szCs w:val="18"/>
-        </w:rPr>
-        <w:t>，</w:t>
-      </w:r>
-      <w:r>
-        <w:rPr>
-          <w:rFonts w:ascii="微软雅黑" w:eastAsia="微软雅黑" w:hAnsi="微软雅黑"/>
-          <w:color w:val="333333"/>
-          <w:sz w:val="18"/>
-          <w:szCs w:val="18"/>
-        </w:rPr>
-        <w:t>byte</w:t>
-      </w:r>
-      <w:r>
-        <w:rPr>
-          <w:rFonts w:ascii="微软雅黑" w:eastAsia="微软雅黑" w:hAnsi="微软雅黑" w:hint="eastAsia"/>
-          <w:color w:val="333333"/>
-          <w:sz w:val="18"/>
-          <w:szCs w:val="18"/>
-        </w:rPr>
-        <w:t>，</w:t>
-      </w:r>
-      <w:r>
-        <w:rPr>
-          <w:rFonts w:ascii="微软雅黑" w:eastAsia="微软雅黑" w:hAnsi="微软雅黑"/>
-          <w:color w:val="333333"/>
-          <w:sz w:val="18"/>
-          <w:szCs w:val="18"/>
-        </w:rPr>
-        <w:t xml:space="preserve">char) </w:t>
-      </w:r>
-      <w:r>
-        <w:rPr>
-          <w:rFonts w:ascii="微软雅黑" w:eastAsia="微软雅黑" w:hAnsi="微软雅黑" w:hint="eastAsia"/>
-          <w:color w:val="333333"/>
-          <w:sz w:val="18"/>
-          <w:szCs w:val="18"/>
-        </w:rPr>
-        <w:t>，</w:t>
-      </w:r>
-      <w:r>
-        <w:rPr>
-          <w:rFonts w:ascii="微软雅黑" w:eastAsia="微软雅黑" w:hAnsi="微软雅黑"/>
-          <w:color w:val="333333"/>
-          <w:sz w:val="18"/>
-          <w:szCs w:val="18"/>
-        </w:rPr>
-        <w:t>String类型</w:t>
-      </w:r>
-      <w:r>
-        <w:rPr>
-          <w:rFonts w:ascii="微软雅黑" w:eastAsia="微软雅黑" w:hAnsi="微软雅黑" w:hint="eastAsia"/>
-          <w:color w:val="333333"/>
-          <w:sz w:val="18"/>
-          <w:szCs w:val="18"/>
-        </w:rPr>
-        <w:t>，</w:t>
-      </w:r>
-      <w:r>
-        <w:rPr>
-          <w:rFonts w:ascii="微软雅黑" w:eastAsia="微软雅黑" w:hAnsi="微软雅黑"/>
-          <w:color w:val="333333"/>
-          <w:sz w:val="18"/>
-          <w:szCs w:val="18"/>
-        </w:rPr>
-        <w:t>Class类型</w:t>
-      </w:r>
-      <w:r>
-        <w:rPr>
-          <w:rFonts w:ascii="微软雅黑" w:eastAsia="微软雅黑" w:hAnsi="微软雅黑" w:hint="eastAsia"/>
-          <w:color w:val="333333"/>
-          <w:sz w:val="18"/>
-          <w:szCs w:val="18"/>
-        </w:rPr>
-        <w:t>，</w:t>
-      </w:r>
-      <w:proofErr w:type="spellStart"/>
-      <w:r>
-        <w:rPr>
-          <w:rFonts w:ascii="微软雅黑" w:eastAsia="微软雅黑" w:hAnsi="微软雅黑"/>
-          <w:color w:val="333333"/>
-          <w:sz w:val="18"/>
-          <w:szCs w:val="18"/>
-        </w:rPr>
-        <w:t>enum</w:t>
-      </w:r>
-      <w:proofErr w:type="spellEnd"/>
-      <w:r>
-        <w:rPr>
-          <w:rFonts w:ascii="微软雅黑" w:eastAsia="微软雅黑" w:hAnsi="微软雅黑"/>
-          <w:color w:val="333333"/>
-          <w:sz w:val="18"/>
-          <w:szCs w:val="18"/>
-        </w:rPr>
-        <w:t>类型</w:t>
-      </w:r>
-      <w:r>
-        <w:rPr>
-          <w:rFonts w:ascii="微软雅黑" w:eastAsia="微软雅黑" w:hAnsi="微软雅黑" w:hint="eastAsia"/>
-          <w:color w:val="333333"/>
-          <w:sz w:val="18"/>
-          <w:szCs w:val="18"/>
-        </w:rPr>
-        <w:t>，</w:t>
-      </w:r>
-      <w:r>
-        <w:rPr>
-          <w:rFonts w:ascii="微软雅黑" w:eastAsia="微软雅黑" w:hAnsi="微软雅黑"/>
-          <w:color w:val="333333"/>
-          <w:sz w:val="18"/>
-          <w:szCs w:val="18"/>
-        </w:rPr>
-        <w:t>Annotation类型和以上所有类型的</w:t>
-      </w:r>
-      <w:r>
-        <w:rPr>
-          <w:rFonts w:ascii="微软雅黑" w:eastAsia="微软雅黑" w:hAnsi="微软雅黑"/>
-          <w:color w:val="FF0000"/>
-          <w:sz w:val="18"/>
-          <w:szCs w:val="18"/>
-        </w:rPr>
-        <w:t>数组</w:t>
-      </w:r>
-      <w:r>
-        <w:rPr>
-          <w:rFonts w:ascii="微软雅黑" w:eastAsia="微软雅黑" w:hAnsi="微软雅黑" w:hint="eastAsia"/>
-          <w:color w:val="333333"/>
-          <w:sz w:val="18"/>
-          <w:szCs w:val="18"/>
-        </w:rPr>
-        <w:t>。</w:t>
-      </w:r>
-      <w:r>
-        <w:rPr>
-          <w:rFonts w:ascii="微软雅黑" w:eastAsia="微软雅黑" w:hAnsi="微软雅黑" w:hint="eastAsia"/>
-          <w:color w:val="333333"/>
-          <w:sz w:val="18"/>
-          <w:szCs w:val="18"/>
-        </w:rPr>
-        <w:t>只能用</w:t>
-      </w:r>
-      <w:r>
-        <w:rPr>
-          <w:rFonts w:ascii="微软雅黑" w:eastAsia="微软雅黑" w:hAnsi="微软雅黑" w:hint="eastAsia"/>
-          <w:color w:val="333333"/>
-          <w:sz w:val="18"/>
-          <w:szCs w:val="18"/>
-        </w:rPr>
-        <w:t>public</w:t>
-      </w:r>
-      <w:r>
-        <w:rPr>
-          <w:rFonts w:ascii="微软雅黑" w:eastAsia="微软雅黑" w:hAnsi="微软雅黑"/>
-          <w:color w:val="333333"/>
-          <w:sz w:val="18"/>
-          <w:szCs w:val="18"/>
-        </w:rPr>
-        <w:t>或默认(</w:t>
-      </w:r>
-      <w:r>
-        <w:rPr>
-          <w:rFonts w:ascii="微软雅黑" w:eastAsia="微软雅黑" w:hAnsi="微软雅黑" w:hint="eastAsia"/>
-          <w:color w:val="333333"/>
-          <w:sz w:val="18"/>
-          <w:szCs w:val="18"/>
-        </w:rPr>
-        <w:t>default</w:t>
-      </w:r>
-      <w:r>
-        <w:rPr>
-          <w:rFonts w:ascii="微软雅黑" w:eastAsia="微软雅黑" w:hAnsi="微软雅黑"/>
-          <w:color w:val="333333"/>
-          <w:sz w:val="18"/>
-          <w:szCs w:val="18"/>
-        </w:rPr>
-        <w:t>)这两个访问权修饰</w:t>
-      </w:r>
-      <w:r>
-        <w:rPr>
-          <w:rFonts w:ascii="微软雅黑" w:eastAsia="微软雅黑" w:hAnsi="微软雅黑" w:hint="eastAsia"/>
-          <w:color w:val="333333"/>
-          <w:sz w:val="18"/>
-          <w:szCs w:val="18"/>
-        </w:rPr>
         <w:t>注解。</w:t>
       </w:r>
-    </w:p>
-    <w:p>
-      <w:pPr>
-        <w:pStyle w:val="a6"/>
-        <w:widowControl/>
-        <w:tabs>
-          <w:tab w:val="left" w:pos="709"/>
-          <w:tab w:val="left" w:pos="1418"/>
-          <w:tab w:val="left" w:pos="2127"/>
-          <w:tab w:val="left" w:pos="2836"/>
-          <w:tab w:val="left" w:pos="3545"/>
-          <w:tab w:val="left" w:pos="4254"/>
-          <w:tab w:val="left" w:pos="4963"/>
-          <w:tab w:val="left" w:pos="5672"/>
-          <w:tab w:val="left" w:pos="6381"/>
-          <w:tab w:val="left" w:pos="7090"/>
-          <w:tab w:val="left" w:pos="7799"/>
-          <w:tab w:val="left" w:pos="8508"/>
-          <w:tab w:val="left" w:pos="9132"/>
-        </w:tabs>
-        <w:spacing w:after="240"/>
-        <w:ind w:left="211" w:firstLine="0"/>
-        <w:jc w:val="left"/>
-        <w:rPr>
-          <w:rFonts w:ascii="微软雅黑" w:eastAsia="微软雅黑" w:hAnsi="微软雅黑" w:hint="eastAsia"/>
-          <w:color w:val="333333"/>
-          <w:sz w:val="18"/>
-          <w:szCs w:val="18"/>
-        </w:rPr>
-      </w:pPr>
     </w:p>
     <w:p>
       <w:pPr>
@@ -4181,6 +4130,412 @@
         <w:t>}</w:t>
       </w:r>
     </w:p>
+    <w:p>
+      <w:pPr>
+        <w:pStyle w:val="a6"/>
+        <w:widowControl/>
+        <w:numPr>
+          <w:ilvl w:val="0"/>
+          <w:numId w:val="2"/>
+        </w:numPr>
+        <w:jc w:val="left"/>
+        <w:rPr>
+          <w:rFonts w:ascii="微软雅黑" w:eastAsia="微软雅黑" w:hAnsi="微软雅黑" w:cs="微软雅黑"/>
+          <w:color w:val="000000" w:themeColor="text1"/>
+          <w:kern w:val="0"/>
+          <w:sz w:val="18"/>
+          <w:szCs w:val="18"/>
+          <w:lang w:val="zh-TW" w:eastAsia="zh-TW"/>
+        </w:rPr>
+      </w:pPr>
+      <w:r>
+        <w:rPr>
+          <w:rFonts w:ascii="微软雅黑" w:eastAsia="微软雅黑" w:hAnsi="微软雅黑" w:cs="微软雅黑" w:hint="eastAsia"/>
+          <w:color w:val="000000" w:themeColor="text1"/>
+          <w:kern w:val="0"/>
+          <w:sz w:val="18"/>
+          <w:szCs w:val="18"/>
+          <w:lang w:val="zh-TW"/>
+        </w:rPr>
+        <w:t>运行时注解：</w:t>
+      </w:r>
+    </w:p>
+    <w:p>
+      <w:pPr>
+        <w:pStyle w:val="a6"/>
+        <w:widowControl/>
+        <w:numPr>
+          <w:ilvl w:val="0"/>
+          <w:numId w:val="5"/>
+        </w:numPr>
+        <w:tabs>
+          <w:tab w:val="left" w:pos="709"/>
+          <w:tab w:val="left" w:pos="1418"/>
+          <w:tab w:val="left" w:pos="2127"/>
+          <w:tab w:val="left" w:pos="2836"/>
+          <w:tab w:val="left" w:pos="3545"/>
+          <w:tab w:val="left" w:pos="4254"/>
+          <w:tab w:val="left" w:pos="4963"/>
+          <w:tab w:val="left" w:pos="5672"/>
+          <w:tab w:val="left" w:pos="6381"/>
+          <w:tab w:val="left" w:pos="7090"/>
+          <w:tab w:val="left" w:pos="7799"/>
+          <w:tab w:val="left" w:pos="8508"/>
+          <w:tab w:val="left" w:pos="9132"/>
+        </w:tabs>
+        <w:jc w:val="left"/>
+        <w:rPr>
+          <w:rFonts w:ascii="微软雅黑" w:eastAsia="微软雅黑" w:hAnsi="微软雅黑" w:cs="微软雅黑"/>
+          <w:color w:val="000000" w:themeColor="text1"/>
+          <w:kern w:val="0"/>
+          <w:sz w:val="18"/>
+          <w:szCs w:val="18"/>
+          <w:lang w:val="zh-TW" w:eastAsia="zh-TW"/>
+        </w:rPr>
+      </w:pPr>
+      <w:r>
+        <w:rPr>
+          <w:rFonts w:ascii="微软雅黑" w:eastAsia="微软雅黑" w:hAnsi="微软雅黑" w:cs="微软雅黑" w:hint="eastAsia"/>
+          <w:color w:val="000000" w:themeColor="text1"/>
+          <w:kern w:val="0"/>
+          <w:sz w:val="18"/>
+          <w:szCs w:val="18"/>
+          <w:lang w:val="zh-TW"/>
+        </w:rPr>
+        <w:t>定义注解；</w:t>
+      </w:r>
+    </w:p>
+    <w:p>
+      <w:pPr>
+        <w:pStyle w:val="a6"/>
+        <w:widowControl/>
+        <w:numPr>
+          <w:ilvl w:val="0"/>
+          <w:numId w:val="5"/>
+        </w:numPr>
+        <w:tabs>
+          <w:tab w:val="left" w:pos="709"/>
+          <w:tab w:val="left" w:pos="1418"/>
+          <w:tab w:val="left" w:pos="2127"/>
+          <w:tab w:val="left" w:pos="2836"/>
+          <w:tab w:val="left" w:pos="3545"/>
+          <w:tab w:val="left" w:pos="4254"/>
+          <w:tab w:val="left" w:pos="4963"/>
+          <w:tab w:val="left" w:pos="5672"/>
+          <w:tab w:val="left" w:pos="6381"/>
+          <w:tab w:val="left" w:pos="7090"/>
+          <w:tab w:val="left" w:pos="7799"/>
+          <w:tab w:val="left" w:pos="8508"/>
+          <w:tab w:val="left" w:pos="9132"/>
+        </w:tabs>
+        <w:jc w:val="left"/>
+        <w:rPr>
+          <w:rFonts w:ascii="微软雅黑" w:eastAsia="微软雅黑" w:hAnsi="微软雅黑" w:cs="微软雅黑"/>
+          <w:color w:val="000000" w:themeColor="text1"/>
+          <w:kern w:val="0"/>
+          <w:sz w:val="18"/>
+          <w:szCs w:val="18"/>
+          <w:lang w:val="zh-TW" w:eastAsia="zh-TW"/>
+        </w:rPr>
+      </w:pPr>
+      <w:r>
+        <w:rPr>
+          <w:rFonts w:ascii="微软雅黑" w:eastAsia="微软雅黑" w:hAnsi="微软雅黑" w:cs="微软雅黑" w:hint="eastAsia"/>
+          <w:color w:val="000000" w:themeColor="text1"/>
+          <w:kern w:val="0"/>
+          <w:sz w:val="18"/>
+          <w:szCs w:val="18"/>
+          <w:lang w:val="zh-TW"/>
+        </w:rPr>
+        <w:t>定义注解处理类；</w:t>
+      </w:r>
+      <w:r>
+        <w:rPr>
+          <w:rFonts w:ascii="微软雅黑" w:eastAsia="微软雅黑" w:hAnsi="微软雅黑" w:cs="微软雅黑" w:hint="eastAsia"/>
+          <w:color w:val="000000" w:themeColor="text1"/>
+          <w:kern w:val="0"/>
+          <w:sz w:val="18"/>
+          <w:szCs w:val="18"/>
+          <w:lang w:val="zh-TW"/>
+        </w:rPr>
+        <w:t>在运行时处理注解，并通过反射实现想要的功能；</w:t>
+      </w:r>
+    </w:p>
+    <w:p>
+      <w:pPr>
+        <w:pStyle w:val="a6"/>
+        <w:widowControl/>
+        <w:numPr>
+          <w:ilvl w:val="0"/>
+          <w:numId w:val="2"/>
+        </w:numPr>
+        <w:jc w:val="left"/>
+        <w:rPr>
+          <w:rFonts w:ascii="微软雅黑" w:eastAsia="微软雅黑" w:hAnsi="微软雅黑" w:cs="微软雅黑"/>
+          <w:color w:val="000000" w:themeColor="text1"/>
+          <w:kern w:val="0"/>
+          <w:sz w:val="18"/>
+          <w:szCs w:val="18"/>
+          <w:lang w:val="zh-TW" w:eastAsia="zh-TW"/>
+        </w:rPr>
+      </w:pPr>
+      <w:r>
+        <w:rPr>
+          <w:rFonts w:ascii="微软雅黑" w:eastAsia="微软雅黑" w:hAnsi="微软雅黑" w:cs="微软雅黑" w:hint="eastAsia"/>
+          <w:color w:val="000000" w:themeColor="text1"/>
+          <w:kern w:val="0"/>
+          <w:sz w:val="18"/>
+          <w:szCs w:val="18"/>
+          <w:lang w:val="zh-TW"/>
+        </w:rPr>
+        <w:t>编译时注解：</w:t>
+      </w:r>
+    </w:p>
+    <w:p>
+      <w:pPr>
+        <w:pStyle w:val="a6"/>
+        <w:widowControl/>
+        <w:numPr>
+          <w:ilvl w:val="0"/>
+          <w:numId w:val="6"/>
+        </w:numPr>
+        <w:tabs>
+          <w:tab w:val="left" w:pos="709"/>
+          <w:tab w:val="left" w:pos="1418"/>
+          <w:tab w:val="left" w:pos="2127"/>
+          <w:tab w:val="left" w:pos="2836"/>
+          <w:tab w:val="left" w:pos="3545"/>
+          <w:tab w:val="left" w:pos="4254"/>
+          <w:tab w:val="left" w:pos="4963"/>
+          <w:tab w:val="left" w:pos="5672"/>
+          <w:tab w:val="left" w:pos="6381"/>
+          <w:tab w:val="left" w:pos="7090"/>
+          <w:tab w:val="left" w:pos="7799"/>
+          <w:tab w:val="left" w:pos="8508"/>
+          <w:tab w:val="left" w:pos="9132"/>
+        </w:tabs>
+        <w:jc w:val="left"/>
+        <w:rPr>
+          <w:rFonts w:ascii="微软雅黑" w:eastAsia="微软雅黑" w:hAnsi="微软雅黑" w:cs="微软雅黑"/>
+          <w:color w:val="000000" w:themeColor="text1"/>
+          <w:kern w:val="0"/>
+          <w:sz w:val="18"/>
+          <w:szCs w:val="18"/>
+          <w:lang w:val="zh-TW"/>
+        </w:rPr>
+      </w:pPr>
+      <w:r>
+        <w:rPr>
+          <w:rFonts w:ascii="微软雅黑" w:eastAsia="微软雅黑" w:hAnsi="微软雅黑" w:cs="微软雅黑" w:hint="eastAsia"/>
+          <w:color w:val="000000" w:themeColor="text1"/>
+          <w:kern w:val="0"/>
+          <w:sz w:val="18"/>
+          <w:szCs w:val="18"/>
+          <w:lang w:val="zh-TW"/>
+        </w:rPr>
+        <w:t>定义注解；</w:t>
+      </w:r>
+    </w:p>
+    <w:p>
+      <w:pPr>
+        <w:pStyle w:val="a6"/>
+        <w:widowControl/>
+        <w:numPr>
+          <w:ilvl w:val="0"/>
+          <w:numId w:val="6"/>
+        </w:numPr>
+        <w:tabs>
+          <w:tab w:val="left" w:pos="709"/>
+          <w:tab w:val="left" w:pos="1418"/>
+          <w:tab w:val="left" w:pos="2127"/>
+          <w:tab w:val="left" w:pos="2836"/>
+          <w:tab w:val="left" w:pos="3545"/>
+          <w:tab w:val="left" w:pos="4254"/>
+          <w:tab w:val="left" w:pos="4963"/>
+          <w:tab w:val="left" w:pos="5672"/>
+          <w:tab w:val="left" w:pos="6381"/>
+          <w:tab w:val="left" w:pos="7090"/>
+          <w:tab w:val="left" w:pos="7799"/>
+          <w:tab w:val="left" w:pos="8508"/>
+          <w:tab w:val="left" w:pos="9132"/>
+        </w:tabs>
+        <w:jc w:val="left"/>
+        <w:rPr>
+          <w:rFonts w:ascii="微软雅黑" w:eastAsia="微软雅黑" w:hAnsi="微软雅黑" w:cs="微软雅黑"/>
+          <w:color w:val="000000" w:themeColor="text1"/>
+          <w:kern w:val="0"/>
+          <w:sz w:val="18"/>
+          <w:szCs w:val="18"/>
+          <w:lang w:val="zh-TW"/>
+        </w:rPr>
+      </w:pPr>
+      <w:r>
+        <w:rPr>
+          <w:rFonts w:ascii="微软雅黑" w:eastAsia="微软雅黑" w:hAnsi="微软雅黑" w:cs="微软雅黑" w:hint="eastAsia"/>
+          <w:color w:val="000000" w:themeColor="text1"/>
+          <w:kern w:val="0"/>
+          <w:sz w:val="18"/>
+          <w:szCs w:val="18"/>
+          <w:lang w:val="zh-TW"/>
+        </w:rPr>
+        <w:t>通过继承AbstractProcessor自定义一个注解处理器</w:t>
+      </w:r>
+      <w:r>
+        <w:rPr>
+          <w:rFonts w:ascii="微软雅黑" w:eastAsia="微软雅黑" w:hAnsi="微软雅黑" w:cs="微软雅黑" w:hint="eastAsia"/>
+          <w:color w:val="000000" w:themeColor="text1"/>
+          <w:kern w:val="0"/>
+          <w:sz w:val="18"/>
+          <w:szCs w:val="18"/>
+          <w:lang w:val="zh-TW"/>
+        </w:rPr>
+        <w:t>，</w:t>
+      </w:r>
+      <w:r>
+        <w:rPr>
+          <w:rFonts w:ascii="微软雅黑" w:eastAsia="微软雅黑" w:hAnsi="微软雅黑" w:cs="微软雅黑" w:hint="eastAsia"/>
+          <w:color w:val="000000" w:themeColor="text1"/>
+          <w:kern w:val="0"/>
+          <w:sz w:val="18"/>
+          <w:szCs w:val="18"/>
+          <w:lang w:val="zh-TW"/>
+        </w:rPr>
+        <w:t>编译时扫描注解并生成模版类；</w:t>
+      </w:r>
+    </w:p>
+    <w:p>
+      <w:pPr>
+        <w:pStyle w:val="a6"/>
+        <w:widowControl/>
+        <w:numPr>
+          <w:ilvl w:val="0"/>
+          <w:numId w:val="6"/>
+        </w:numPr>
+        <w:tabs>
+          <w:tab w:val="left" w:pos="709"/>
+          <w:tab w:val="left" w:pos="1418"/>
+          <w:tab w:val="left" w:pos="2127"/>
+          <w:tab w:val="left" w:pos="2836"/>
+          <w:tab w:val="left" w:pos="3545"/>
+          <w:tab w:val="left" w:pos="4254"/>
+          <w:tab w:val="left" w:pos="4963"/>
+          <w:tab w:val="left" w:pos="5672"/>
+          <w:tab w:val="left" w:pos="6381"/>
+          <w:tab w:val="left" w:pos="7090"/>
+          <w:tab w:val="left" w:pos="7799"/>
+          <w:tab w:val="left" w:pos="8508"/>
+          <w:tab w:val="left" w:pos="9132"/>
+        </w:tabs>
+        <w:jc w:val="left"/>
+        <w:rPr>
+          <w:rFonts w:ascii="微软雅黑" w:eastAsia="微软雅黑" w:hAnsi="微软雅黑" w:cs="微软雅黑"/>
+          <w:color w:val="000000" w:themeColor="text1"/>
+          <w:kern w:val="0"/>
+          <w:sz w:val="18"/>
+          <w:szCs w:val="18"/>
+          <w:lang w:val="zh-TW"/>
+        </w:rPr>
+      </w:pPr>
+      <w:r>
+        <w:rPr>
+          <w:rFonts w:ascii="微软雅黑" w:eastAsia="微软雅黑" w:hAnsi="微软雅黑" w:cs="微软雅黑" w:hint="eastAsia"/>
+          <w:color w:val="000000" w:themeColor="text1"/>
+          <w:kern w:val="0"/>
+          <w:sz w:val="18"/>
+          <w:szCs w:val="18"/>
+          <w:lang w:val="zh-TW"/>
+        </w:rPr>
+        <w:t>运行时通过反射找到模版类；</w:t>
+      </w:r>
+    </w:p>
+    <w:p>
+      <w:pPr>
+        <w:pStyle w:val="a6"/>
+        <w:widowControl/>
+        <w:numPr>
+          <w:ilvl w:val="0"/>
+          <w:numId w:val="2"/>
+        </w:numPr>
+        <w:jc w:val="left"/>
+        <w:rPr>
+          <w:rFonts w:ascii="微软雅黑" w:eastAsia="微软雅黑" w:hAnsi="微软雅黑" w:cs="微软雅黑"/>
+          <w:color w:val="000000" w:themeColor="text1"/>
+          <w:kern w:val="0"/>
+          <w:sz w:val="18"/>
+          <w:szCs w:val="18"/>
+          <w:lang w:val="zh-TW" w:eastAsia="zh-TW"/>
+        </w:rPr>
+      </w:pPr>
+    </w:p>
+    <w:p>
+      <w:pPr>
+        <w:pStyle w:val="a6"/>
+        <w:widowControl/>
+        <w:tabs>
+          <w:tab w:val="left" w:pos="709"/>
+          <w:tab w:val="left" w:pos="1418"/>
+          <w:tab w:val="left" w:pos="2127"/>
+          <w:tab w:val="left" w:pos="2836"/>
+          <w:tab w:val="left" w:pos="3545"/>
+          <w:tab w:val="left" w:pos="4254"/>
+          <w:tab w:val="left" w:pos="4963"/>
+          <w:tab w:val="left" w:pos="5672"/>
+          <w:tab w:val="left" w:pos="6381"/>
+          <w:tab w:val="left" w:pos="7090"/>
+          <w:tab w:val="left" w:pos="7799"/>
+          <w:tab w:val="left" w:pos="8508"/>
+          <w:tab w:val="left" w:pos="9132"/>
+        </w:tabs>
+        <w:spacing w:after="240"/>
+        <w:ind w:left="211" w:firstLine="0"/>
+        <w:jc w:val="left"/>
+        <w:rPr>
+          <w:rFonts w:ascii="微软雅黑" w:eastAsia="微软雅黑" w:hAnsi="微软雅黑" w:cs="微软雅黑"/>
+          <w:color w:val="000000" w:themeColor="text1"/>
+          <w:sz w:val="18"/>
+          <w:szCs w:val="18"/>
+          <w:lang w:val="zh-TW"/>
+        </w:rPr>
+      </w:pPr>
+      <w:r>
+        <w:rPr>
+          <w:rFonts w:ascii="微软雅黑" w:eastAsia="微软雅黑" w:hAnsi="微软雅黑" w:hint="eastAsia"/>
+          <w:color w:val="333333"/>
+          <w:sz w:val="18"/>
+          <w:szCs w:val="18"/>
+          <w:lang w:eastAsia="zh-TW"/>
+        </w:rPr>
+        <w:tab/>
+      </w:r>
+    </w:p>
+    <w:p>
+      <w:pPr>
+        <w:tabs>
+          <w:tab w:val="left" w:pos="709"/>
+          <w:tab w:val="left" w:pos="1418"/>
+          <w:tab w:val="left" w:pos="2127"/>
+          <w:tab w:val="left" w:pos="2836"/>
+          <w:tab w:val="left" w:pos="3545"/>
+          <w:tab w:val="left" w:pos="4254"/>
+          <w:tab w:val="left" w:pos="4963"/>
+          <w:tab w:val="left" w:pos="5672"/>
+          <w:tab w:val="left" w:pos="6381"/>
+          <w:tab w:val="left" w:pos="7090"/>
+          <w:tab w:val="left" w:pos="7799"/>
+          <w:tab w:val="left" w:pos="8508"/>
+          <w:tab w:val="left" w:pos="9132"/>
+        </w:tabs>
+        <w:spacing w:after="240"/>
+        <w:ind w:firstLineChars="200" w:firstLine="360"/>
+        <w:rPr>
+          <w:rFonts w:ascii="微软雅黑" w:eastAsia="微软雅黑" w:hAnsi="微软雅黑" w:cs="微软雅黑"/>
+          <w:color w:val="000000" w:themeColor="text1"/>
+          <w:sz w:val="18"/>
+          <w:szCs w:val="18"/>
+          <w:lang w:val="zh-TW"/>
+        </w:rPr>
+      </w:pPr>
+    </w:p>
     <w:sectPr>
       <w:pgSz w:w="11900" w:h="16840"/>
       <w:pgMar w:top="1440" w:right="1800" w:bottom="1440" w:left="1800" w:header="851" w:footer="992" w:gutter="0"/>
@@ -4191,7 +4546,7 @@
 </file>
 
 <file path=word/endnotes.xml><?xml version="1.0" encoding="utf-8"?>
-<w:endnotes xmlns:wpc="http://schemas.microsoft.com/office/word/2010/wordprocessingCanvas" xmlns:cx="http://schemas.microsoft.com/office/drawing/2014/chartex" xmlns:cx1="http://schemas.microsoft.com/office/drawing/2015/9/8/chartex" xmlns:cx2="http://schemas.microsoft.com/office/drawing/2015/10/21/chartex" xmlns:cx3="http://schemas.microsoft.com/office/drawing/2016/5/9/chartex" xmlns:cx4="http://schemas.microsoft.com/office/drawing/2016/5/10/chartex" xmlns:cx5="http://schemas.microsoft.com/office/drawing/2016/5/11/chartex" xmlns:cx6="http://schemas.microsoft.com/office/drawing/2016/5/12/chartex" xmlns:cx7="http://schemas.microsoft.com/office/drawing/2016/5/13/chartex" xmlns:cx8="http://schemas.microsoft.com/office/drawing/2016/5/14/chartex" xmlns:mc="http://schemas.openxmlformats.org/markup-compatibility/2006" xmlns:aink="http://schemas.microsoft.com/office/drawing/2016/ink" xmlns:am3d="http://schemas.microsoft.com/office/drawing/2017/model3d" xmlns:o="urn:schemas-microsoft-com:office:office" xmlns:r="http://schemas.openxmlformats.org/officeDocument/2006/relationships" xmlns:m="http://schemas.openxmlformats.org/officeDocument/2006/math" xmlns:v="urn:schemas-microsoft-com:vml" xmlns:wp14="http://schemas.microsoft.com/office/word/2010/wordprocessingDrawing" xmlns:wp="http://schemas.openxmlformats.org/drawingml/2006/wordprocessingDrawing" xmlns:w10="urn:schemas-microsoft-com:office:word" xmlns:w="http://schemas.openxmlformats.org/wordprocessingml/2006/main" xmlns:w14="http://schemas.microsoft.com/office/word/2010/wordml" xmlns:w15="http://schemas.microsoft.com/office/word/2012/wordml" xmlns:w16cid="http://schemas.microsoft.com/office/word/2016/wordml/cid" xmlns:w16se="http://schemas.microsoft.com/office/word/2015/wordml/symex" xmlns:wpg="http://schemas.microsoft.com/office/word/2010/wordprocessingGroup" xmlns:wpi="http://schemas.microsoft.com/office/word/2010/wordprocessingInk" xmlns:wne="http://schemas.microsoft.com/office/word/2006/wordml" xmlns:wps="http://schemas.microsoft.com/office/word/2010/wordprocessingShape" mc:Ignorable="w14 w15 w16se w16cid wp14">
+<w:endnotes xmlns:ve="http://schemas.openxmlformats.org/markup-compatibility/2006" xmlns:o="urn:schemas-microsoft-com:office:office" xmlns:r="http://schemas.openxmlformats.org/officeDocument/2006/relationships" xmlns:m="http://schemas.openxmlformats.org/officeDocument/2006/math" xmlns:v="urn:schemas-microsoft-com:vml" xmlns:wp="http://schemas.openxmlformats.org/drawingml/2006/wordprocessingDrawing" xmlns:w10="urn:schemas-microsoft-com:office:word" xmlns:w="http://schemas.openxmlformats.org/wordprocessingml/2006/main" xmlns:wne="http://schemas.microsoft.com/office/word/2006/wordml">
   <w:endnote w:type="separator" w:id="-1">
     <w:p>
       <w:r>
@@ -4210,7 +4565,7 @@
 </file>
 
 <file path=word/footnotes.xml><?xml version="1.0" encoding="utf-8"?>
-<w:footnotes xmlns:wpc="http://schemas.microsoft.com/office/word/2010/wordprocessingCanvas" xmlns:cx="http://schemas.microsoft.com/office/drawing/2014/chartex" xmlns:cx1="http://schemas.microsoft.com/office/drawing/2015/9/8/chartex" xmlns:cx2="http://schemas.microsoft.com/office/drawing/2015/10/21/chartex" xmlns:cx3="http://schemas.microsoft.com/office/drawing/2016/5/9/chartex" xmlns:cx4="http://schemas.microsoft.com/office/drawing/2016/5/10/chartex" xmlns:cx5="http://schemas.microsoft.com/office/drawing/2016/5/11/chartex" xmlns:cx6="http://schemas.microsoft.com/office/drawing/2016/5/12/chartex" xmlns:cx7="http://schemas.microsoft.com/office/drawing/2016/5/13/chartex" xmlns:cx8="http://schemas.microsoft.com/office/drawing/2016/5/14/chartex" xmlns:mc="http://schemas.openxmlformats.org/markup-compatibility/2006" xmlns:aink="http://schemas.microsoft.com/office/drawing/2016/ink" xmlns:am3d="http://schemas.microsoft.com/office/drawing/2017/model3d" xmlns:o="urn:schemas-microsoft-com:office:office" xmlns:r="http://schemas.openxmlformats.org/officeDocument/2006/relationships" xmlns:m="http://schemas.openxmlformats.org/officeDocument/2006/math" xmlns:v="urn:schemas-microsoft-com:vml" xmlns:wp14="http://schemas.microsoft.com/office/word/2010/wordprocessingDrawing" xmlns:wp="http://schemas.openxmlformats.org/drawingml/2006/wordprocessingDrawing" xmlns:w10="urn:schemas-microsoft-com:office:word" xmlns:w="http://schemas.openxmlformats.org/wordprocessingml/2006/main" xmlns:w14="http://schemas.microsoft.com/office/word/2010/wordml" xmlns:w15="http://schemas.microsoft.com/office/word/2012/wordml" xmlns:w16cid="http://schemas.microsoft.com/office/word/2016/wordml/cid" xmlns:w16se="http://schemas.microsoft.com/office/word/2015/wordml/symex" xmlns:wpg="http://schemas.microsoft.com/office/word/2010/wordprocessingGroup" xmlns:wpi="http://schemas.microsoft.com/office/word/2010/wordprocessingInk" xmlns:wne="http://schemas.microsoft.com/office/word/2006/wordml" xmlns:wps="http://schemas.microsoft.com/office/word/2010/wordprocessingShape" mc:Ignorable="w14 w15 w16se w16cid wp14">
+<w:footnotes xmlns:ve="http://schemas.openxmlformats.org/markup-compatibility/2006" xmlns:o="urn:schemas-microsoft-com:office:office" xmlns:r="http://schemas.openxmlformats.org/officeDocument/2006/relationships" xmlns:m="http://schemas.openxmlformats.org/officeDocument/2006/math" xmlns:v="urn:schemas-microsoft-com:vml" xmlns:wp="http://schemas.openxmlformats.org/drawingml/2006/wordprocessingDrawing" xmlns:w10="urn:schemas-microsoft-com:office:word" xmlns:w="http://schemas.openxmlformats.org/wordprocessingml/2006/main" xmlns:wne="http://schemas.microsoft.com/office/word/2006/wordml">
   <w:footnote w:type="separator" w:id="-1">
     <w:p>
       <w:r>
@@ -4229,14 +4584,14 @@
 </file>
 
 <file path=word/numbering.xml><?xml version="1.0" encoding="utf-8"?>
-<w:numbering xmlns:wpc="http://schemas.microsoft.com/office/word/2010/wordprocessingCanvas" xmlns:cx="http://schemas.microsoft.com/office/drawing/2014/chartex" xmlns:cx1="http://schemas.microsoft.com/office/drawing/2015/9/8/chartex" xmlns:cx2="http://schemas.microsoft.com/office/drawing/2015/10/21/chartex" xmlns:cx3="http://schemas.microsoft.com/office/drawing/2016/5/9/chartex" xmlns:cx4="http://schemas.microsoft.com/office/drawing/2016/5/10/chartex" xmlns:cx5="http://schemas.microsoft.com/office/drawing/2016/5/11/chartex" xmlns:cx6="http://schemas.microsoft.com/office/drawing/2016/5/12/chartex" xmlns:cx7="http://schemas.microsoft.com/office/drawing/2016/5/13/chartex" xmlns:cx8="http://schemas.microsoft.com/office/drawing/2016/5/14/chartex" xmlns:mc="http://schemas.openxmlformats.org/markup-compatibility/2006" xmlns:aink="http://schemas.microsoft.com/office/drawing/2016/ink" xmlns:am3d="http://schemas.microsoft.com/office/drawing/2017/model3d" xmlns:o="urn:schemas-microsoft-com:office:office" xmlns:r="http://schemas.openxmlformats.org/officeDocument/2006/relationships" xmlns:m="http://schemas.openxmlformats.org/officeDocument/2006/math" xmlns:v="urn:schemas-microsoft-com:vml" xmlns:wp14="http://schemas.microsoft.com/office/word/2010/wordprocessingDrawing" xmlns:wp="http://schemas.openxmlformats.org/drawingml/2006/wordprocessingDrawing" xmlns:w10="urn:schemas-microsoft-com:office:word" xmlns:w="http://schemas.openxmlformats.org/wordprocessingml/2006/main" xmlns:w14="http://schemas.microsoft.com/office/word/2010/wordml" xmlns:w15="http://schemas.microsoft.com/office/word/2012/wordml" xmlns:w16cid="http://schemas.microsoft.com/office/word/2016/wordml/cid" xmlns:w16se="http://schemas.microsoft.com/office/word/2015/wordml/symex" xmlns:wpg="http://schemas.microsoft.com/office/word/2010/wordprocessingGroup" xmlns:wpi="http://schemas.microsoft.com/office/word/2010/wordprocessingInk" xmlns:wne="http://schemas.microsoft.com/office/word/2006/wordml" xmlns:wps="http://schemas.microsoft.com/office/word/2010/wordprocessingShape" mc:Ignorable="w14 w15 w16se w16cid wp14">
-  <w:abstractNum w:abstractNumId="0" w15:restartNumberingAfterBreak="0">
+<w:numbering xmlns:ve="http://schemas.openxmlformats.org/markup-compatibility/2006" xmlns:o="urn:schemas-microsoft-com:office:office" xmlns:r="http://schemas.openxmlformats.org/officeDocument/2006/relationships" xmlns:m="http://schemas.openxmlformats.org/officeDocument/2006/math" xmlns:v="urn:schemas-microsoft-com:vml" xmlns:wp="http://schemas.openxmlformats.org/drawingml/2006/wordprocessingDrawing" xmlns:w10="urn:schemas-microsoft-com:office:word" xmlns:w="http://schemas.openxmlformats.org/wordprocessingml/2006/main" xmlns:wne="http://schemas.microsoft.com/office/word/2006/wordml">
+  <w:abstractNum w:abstractNumId="0">
     <w:nsid w:val="1D841B31"/>
     <w:multiLevelType w:val="hybridMultilevel"/>
     <w:tmpl w:val="CEF4E0E2"/>
     <w:numStyleLink w:val="a"/>
   </w:abstractNum>
-  <w:abstractNum w:abstractNumId="1" w15:restartNumberingAfterBreak="0">
+  <w:abstractNum w:abstractNumId="1">
     <w:nsid w:val="20010416"/>
     <w:multiLevelType w:val="hybridMultilevel"/>
     <w:tmpl w:val="CDA257AA"/>
@@ -4322,7 +4677,7 @@
       </w:pPr>
     </w:lvl>
   </w:abstractNum>
-  <w:abstractNum w:abstractNumId="2" w15:restartNumberingAfterBreak="0">
+  <w:abstractNum w:abstractNumId="2">
     <w:nsid w:val="23E37A3A"/>
     <w:multiLevelType w:val="hybridMultilevel"/>
     <w:tmpl w:val="CEF4E0E2"/>
@@ -4687,10 +5042,182 @@
       </w:rPr>
     </w:lvl>
   </w:abstractNum>
-  <w:abstractNum w:abstractNumId="3" w15:restartNumberingAfterBreak="0">
+  <w:abstractNum w:abstractNumId="3">
     <w:nsid w:val="2B6D27A8"/>
     <w:multiLevelType w:val="hybridMultilevel"/>
-    <w:tmpl w:val="309414D0"/>
+    <w:tmpl w:val="A850AE7E"/>
+    <w:lvl w:ilvl="0" w:tplc="04090015">
+      <w:start w:val="1"/>
+      <w:numFmt w:val="upperLetter"/>
+      <w:lvlText w:val="%1."/>
+      <w:lvlJc w:val="left"/>
+      <w:pPr>
+        <w:ind w:left="631" w:hanging="420"/>
+      </w:pPr>
+    </w:lvl>
+    <w:lvl w:ilvl="1" w:tplc="04090019" w:tentative="1">
+      <w:start w:val="1"/>
+      <w:numFmt w:val="lowerLetter"/>
+      <w:lvlText w:val="%2)"/>
+      <w:lvlJc w:val="left"/>
+      <w:pPr>
+        <w:ind w:left="1051" w:hanging="420"/>
+      </w:pPr>
+    </w:lvl>
+    <w:lvl w:ilvl="2" w:tplc="0409001B" w:tentative="1">
+      <w:start w:val="1"/>
+      <w:numFmt w:val="lowerRoman"/>
+      <w:lvlText w:val="%3."/>
+      <w:lvlJc w:val="right"/>
+      <w:pPr>
+        <w:ind w:left="1471" w:hanging="420"/>
+      </w:pPr>
+    </w:lvl>
+    <w:lvl w:ilvl="3" w:tplc="0409000F" w:tentative="1">
+      <w:start w:val="1"/>
+      <w:numFmt w:val="decimal"/>
+      <w:lvlText w:val="%4."/>
+      <w:lvlJc w:val="left"/>
+      <w:pPr>
+        <w:ind w:left="1891" w:hanging="420"/>
+      </w:pPr>
+    </w:lvl>
+    <w:lvl w:ilvl="4" w:tplc="04090019" w:tentative="1">
+      <w:start w:val="1"/>
+      <w:numFmt w:val="lowerLetter"/>
+      <w:lvlText w:val="%5)"/>
+      <w:lvlJc w:val="left"/>
+      <w:pPr>
+        <w:ind w:left="2311" w:hanging="420"/>
+      </w:pPr>
+    </w:lvl>
+    <w:lvl w:ilvl="5" w:tplc="0409001B" w:tentative="1">
+      <w:start w:val="1"/>
+      <w:numFmt w:val="lowerRoman"/>
+      <w:lvlText w:val="%6."/>
+      <w:lvlJc w:val="right"/>
+      <w:pPr>
+        <w:ind w:left="2731" w:hanging="420"/>
+      </w:pPr>
+    </w:lvl>
+    <w:lvl w:ilvl="6" w:tplc="0409000F" w:tentative="1">
+      <w:start w:val="1"/>
+      <w:numFmt w:val="decimal"/>
+      <w:lvlText w:val="%7."/>
+      <w:lvlJc w:val="left"/>
+      <w:pPr>
+        <w:ind w:left="3151" w:hanging="420"/>
+      </w:pPr>
+    </w:lvl>
+    <w:lvl w:ilvl="7" w:tplc="04090019" w:tentative="1">
+      <w:start w:val="1"/>
+      <w:numFmt w:val="lowerLetter"/>
+      <w:lvlText w:val="%8)"/>
+      <w:lvlJc w:val="left"/>
+      <w:pPr>
+        <w:ind w:left="3571" w:hanging="420"/>
+      </w:pPr>
+    </w:lvl>
+    <w:lvl w:ilvl="8" w:tplc="0409001B" w:tentative="1">
+      <w:start w:val="1"/>
+      <w:numFmt w:val="lowerRoman"/>
+      <w:lvlText w:val="%9."/>
+      <w:lvlJc w:val="right"/>
+      <w:pPr>
+        <w:ind w:left="3991" w:hanging="420"/>
+      </w:pPr>
+    </w:lvl>
+  </w:abstractNum>
+  <w:abstractNum w:abstractNumId="4">
+    <w:nsid w:val="39CD3F37"/>
+    <w:multiLevelType w:val="hybridMultilevel"/>
+    <w:tmpl w:val="C0EE054E"/>
+    <w:lvl w:ilvl="0" w:tplc="04090015">
+      <w:start w:val="1"/>
+      <w:numFmt w:val="upperLetter"/>
+      <w:lvlText w:val="%1."/>
+      <w:lvlJc w:val="left"/>
+      <w:pPr>
+        <w:ind w:left="631" w:hanging="420"/>
+      </w:pPr>
+    </w:lvl>
+    <w:lvl w:ilvl="1" w:tplc="04090019" w:tentative="1">
+      <w:start w:val="1"/>
+      <w:numFmt w:val="lowerLetter"/>
+      <w:lvlText w:val="%2)"/>
+      <w:lvlJc w:val="left"/>
+      <w:pPr>
+        <w:ind w:left="1051" w:hanging="420"/>
+      </w:pPr>
+    </w:lvl>
+    <w:lvl w:ilvl="2" w:tplc="0409001B" w:tentative="1">
+      <w:start w:val="1"/>
+      <w:numFmt w:val="lowerRoman"/>
+      <w:lvlText w:val="%3."/>
+      <w:lvlJc w:val="right"/>
+      <w:pPr>
+        <w:ind w:left="1471" w:hanging="420"/>
+      </w:pPr>
+    </w:lvl>
+    <w:lvl w:ilvl="3" w:tplc="0409000F" w:tentative="1">
+      <w:start w:val="1"/>
+      <w:numFmt w:val="decimal"/>
+      <w:lvlText w:val="%4."/>
+      <w:lvlJc w:val="left"/>
+      <w:pPr>
+        <w:ind w:left="1891" w:hanging="420"/>
+      </w:pPr>
+    </w:lvl>
+    <w:lvl w:ilvl="4" w:tplc="04090019" w:tentative="1">
+      <w:start w:val="1"/>
+      <w:numFmt w:val="lowerLetter"/>
+      <w:lvlText w:val="%5)"/>
+      <w:lvlJc w:val="left"/>
+      <w:pPr>
+        <w:ind w:left="2311" w:hanging="420"/>
+      </w:pPr>
+    </w:lvl>
+    <w:lvl w:ilvl="5" w:tplc="0409001B" w:tentative="1">
+      <w:start w:val="1"/>
+      <w:numFmt w:val="lowerRoman"/>
+      <w:lvlText w:val="%6."/>
+      <w:lvlJc w:val="right"/>
+      <w:pPr>
+        <w:ind w:left="2731" w:hanging="420"/>
+      </w:pPr>
+    </w:lvl>
+    <w:lvl w:ilvl="6" w:tplc="0409000F" w:tentative="1">
+      <w:start w:val="1"/>
+      <w:numFmt w:val="decimal"/>
+      <w:lvlText w:val="%7."/>
+      <w:lvlJc w:val="left"/>
+      <w:pPr>
+        <w:ind w:left="3151" w:hanging="420"/>
+      </w:pPr>
+    </w:lvl>
+    <w:lvl w:ilvl="7" w:tplc="04090019" w:tentative="1">
+      <w:start w:val="1"/>
+      <w:numFmt w:val="lowerLetter"/>
+      <w:lvlText w:val="%8)"/>
+      <w:lvlJc w:val="left"/>
+      <w:pPr>
+        <w:ind w:left="3571" w:hanging="420"/>
+      </w:pPr>
+    </w:lvl>
+    <w:lvl w:ilvl="8" w:tplc="0409001B" w:tentative="1">
+      <w:start w:val="1"/>
+      <w:numFmt w:val="lowerRoman"/>
+      <w:lvlText w:val="%9."/>
+      <w:lvlJc w:val="right"/>
+      <w:pPr>
+        <w:ind w:left="3991" w:hanging="420"/>
+      </w:pPr>
+    </w:lvl>
+  </w:abstractNum>
+  <w:abstractNum w:abstractNumId="5">
+    <w:nsid w:val="542A215B"/>
+    <w:multiLevelType w:val="hybridMultilevel"/>
+    <w:tmpl w:val="A850AE7E"/>
     <w:lvl w:ilvl="0" w:tplc="04090015">
       <w:start w:val="1"/>
       <w:numFmt w:val="upperLetter"/>
@@ -4785,11 +5312,17 @@
   <w:num w:numId="4">
     <w:abstractNumId w:val="3"/>
   </w:num>
+  <w:num w:numId="5">
+    <w:abstractNumId w:val="5"/>
+  </w:num>
+  <w:num w:numId="6">
+    <w:abstractNumId w:val="4"/>
+  </w:num>
 </w:numbering>
 </file>
 
 <file path=word/styles.xml><?xml version="1.0" encoding="utf-8"?>
-<w:styles xmlns:mc="http://schemas.openxmlformats.org/markup-compatibility/2006" xmlns:r="http://schemas.openxmlformats.org/officeDocument/2006/relationships" xmlns:w="http://schemas.openxmlformats.org/wordprocessingml/2006/main" xmlns:w14="http://schemas.microsoft.com/office/word/2010/wordml" xmlns:w15="http://schemas.microsoft.com/office/word/2012/wordml" xmlns:w16cid="http://schemas.microsoft.com/office/word/2016/wordml/cid" xmlns:w16se="http://schemas.microsoft.com/office/word/2015/wordml/symex" mc:Ignorable="w14 w15 w16se w16cid">
+<w:styles xmlns:r="http://schemas.openxmlformats.org/officeDocument/2006/relationships" xmlns:w="http://schemas.openxmlformats.org/wordprocessingml/2006/main">
   <w:docDefaults>
     <w:rPrDefault>
       <w:rPr>
@@ -4811,382 +5344,144 @@
       </w:pPr>
     </w:pPrDefault>
   </w:docDefaults>
-  <w:latentStyles w:defLockedState="0" w:defUIPriority="99" w:defSemiHidden="0" w:defUnhideWhenUsed="0" w:defQFormat="0" w:count="375">
-    <w:lsdException w:name="Normal" w:uiPriority="0" w:qFormat="1"/>
-    <w:lsdException w:name="heading 1" w:uiPriority="9" w:qFormat="1"/>
-    <w:lsdException w:name="heading 2" w:semiHidden="1" w:uiPriority="9" w:unhideWhenUsed="1" w:qFormat="1"/>
-    <w:lsdException w:name="heading 3" w:semiHidden="1" w:uiPriority="9" w:unhideWhenUsed="1" w:qFormat="1"/>
-    <w:lsdException w:name="heading 4" w:semiHidden="1" w:uiPriority="9" w:unhideWhenUsed="1" w:qFormat="1"/>
-    <w:lsdException w:name="heading 5" w:semiHidden="1" w:uiPriority="9" w:unhideWhenUsed="1" w:qFormat="1"/>
-    <w:lsdException w:name="heading 6" w:semiHidden="1" w:uiPriority="9" w:unhideWhenUsed="1" w:qFormat="1"/>
-    <w:lsdException w:name="heading 7" w:semiHidden="1" w:uiPriority="9" w:unhideWhenUsed="1" w:qFormat="1"/>
-    <w:lsdException w:name="heading 8" w:semiHidden="1" w:uiPriority="9" w:unhideWhenUsed="1" w:qFormat="1"/>
-    <w:lsdException w:name="heading 9" w:semiHidden="1" w:uiPriority="9" w:unhideWhenUsed="1" w:qFormat="1"/>
-    <w:lsdException w:name="index 1" w:semiHidden="1" w:unhideWhenUsed="1"/>
-    <w:lsdException w:name="index 2" w:semiHidden="1" w:unhideWhenUsed="1"/>
-    <w:lsdException w:name="index 3" w:semiHidden="1" w:unhideWhenUsed="1"/>
-    <w:lsdException w:name="index 4" w:semiHidden="1" w:unhideWhenUsed="1"/>
-    <w:lsdException w:name="index 5" w:semiHidden="1" w:unhideWhenUsed="1"/>
-    <w:lsdException w:name="index 6" w:semiHidden="1" w:unhideWhenUsed="1"/>
-    <w:lsdException w:name="index 7" w:semiHidden="1" w:unhideWhenUsed="1"/>
-    <w:lsdException w:name="index 8" w:semiHidden="1" w:unhideWhenUsed="1"/>
-    <w:lsdException w:name="index 9" w:semiHidden="1" w:unhideWhenUsed="1"/>
-    <w:lsdException w:name="toc 1" w:semiHidden="1" w:uiPriority="39" w:unhideWhenUsed="1"/>
-    <w:lsdException w:name="toc 2" w:semiHidden="1" w:uiPriority="39" w:unhideWhenUsed="1"/>
-    <w:lsdException w:name="toc 3" w:semiHidden="1" w:uiPriority="39" w:unhideWhenUsed="1"/>
-    <w:lsdException w:name="toc 4" w:semiHidden="1" w:uiPriority="39" w:unhideWhenUsed="1"/>
-    <w:lsdException w:name="toc 5" w:semiHidden="1" w:uiPriority="39" w:unhideWhenUsed="1"/>
-    <w:lsdException w:name="toc 6" w:semiHidden="1" w:uiPriority="39" w:unhideWhenUsed="1"/>
-    <w:lsdException w:name="toc 7" w:semiHidden="1" w:uiPriority="39" w:unhideWhenUsed="1"/>
-    <w:lsdException w:name="toc 8" w:semiHidden="1" w:uiPriority="39" w:unhideWhenUsed="1"/>
-    <w:lsdException w:name="toc 9" w:semiHidden="1" w:uiPriority="39" w:unhideWhenUsed="1"/>
-    <w:lsdException w:name="Normal Indent" w:semiHidden="1" w:unhideWhenUsed="1"/>
-    <w:lsdException w:name="footnote text" w:semiHidden="1" w:unhideWhenUsed="1"/>
-    <w:lsdException w:name="annotation text" w:semiHidden="1" w:unhideWhenUsed="1"/>
-    <w:lsdException w:name="header" w:semiHidden="1" w:unhideWhenUsed="1"/>
-    <w:lsdException w:name="footer" w:semiHidden="1" w:unhideWhenUsed="1"/>
-    <w:lsdException w:name="index heading" w:semiHidden="1" w:unhideWhenUsed="1"/>
-    <w:lsdException w:name="caption" w:semiHidden="1" w:uiPriority="35" w:unhideWhenUsed="1" w:qFormat="1"/>
-    <w:lsdException w:name="table of figures" w:semiHidden="1" w:unhideWhenUsed="1"/>
-    <w:lsdException w:name="envelope address" w:semiHidden="1" w:unhideWhenUsed="1"/>
-    <w:lsdException w:name="envelope return" w:semiHidden="1" w:unhideWhenUsed="1"/>
-    <w:lsdException w:name="footnote reference" w:semiHidden="1" w:unhideWhenUsed="1"/>
-    <w:lsdException w:name="annotation reference" w:semiHidden="1" w:unhideWhenUsed="1"/>
-    <w:lsdException w:name="line number" w:semiHidden="1" w:unhideWhenUsed="1"/>
-    <w:lsdException w:name="page number" w:semiHidden="1" w:unhideWhenUsed="1"/>
-    <w:lsdException w:name="endnote reference" w:semiHidden="1" w:unhideWhenUsed="1"/>
-    <w:lsdException w:name="endnote text" w:semiHidden="1" w:unhideWhenUsed="1"/>
-    <w:lsdException w:name="table of authorities" w:semiHidden="1" w:unhideWhenUsed="1"/>
-    <w:lsdException w:name="macro" w:semiHidden="1" w:unhideWhenUsed="1"/>
-    <w:lsdException w:name="toa heading" w:semiHidden="1" w:unhideWhenUsed="1"/>
-    <w:lsdException w:name="List" w:semiHidden="1" w:unhideWhenUsed="1"/>
-    <w:lsdException w:name="List Bullet" w:semiHidden="1" w:unhideWhenUsed="1"/>
-    <w:lsdException w:name="List Number" w:semiHidden="1" w:unhideWhenUsed="1"/>
-    <w:lsdException w:name="List 2" w:semiHidden="1" w:unhideWhenUsed="1"/>
-    <w:lsdException w:name="List 3" w:semiHidden="1" w:unhideWhenUsed="1"/>
-    <w:lsdException w:name="List 4" w:semiHidden="1" w:unhideWhenUsed="1"/>
-    <w:lsdException w:name="List 5" w:semiHidden="1" w:unhideWhenUsed="1"/>
-    <w:lsdException w:name="List Bullet 2" w:semiHidden="1" w:unhideWhenUsed="1"/>
-    <w:lsdException w:name="List Bullet 3" w:semiHidden="1" w:unhideWhenUsed="1"/>
-    <w:lsdException w:name="List Bullet 4" w:semiHidden="1" w:unhideWhenUsed="1"/>
-    <w:lsdException w:name="List Bullet 5" w:semiHidden="1" w:unhideWhenUsed="1"/>
-    <w:lsdException w:name="List Number 2" w:semiHidden="1" w:unhideWhenUsed="1"/>
-    <w:lsdException w:name="List Number 3" w:semiHidden="1" w:unhideWhenUsed="1"/>
-    <w:lsdException w:name="List Number 4" w:semiHidden="1" w:unhideWhenUsed="1"/>
-    <w:lsdException w:name="List Number 5" w:semiHidden="1" w:unhideWhenUsed="1"/>
-    <w:lsdException w:name="Title" w:uiPriority="10" w:qFormat="1"/>
-    <w:lsdException w:name="Closing" w:semiHidden="1" w:unhideWhenUsed="1"/>
-    <w:lsdException w:name="Signature" w:semiHidden="1" w:unhideWhenUsed="1"/>
-    <w:lsdException w:name="Default Paragraph Font" w:semiHidden="1" w:uiPriority="1" w:unhideWhenUsed="1"/>
-    <w:lsdException w:name="Body Text" w:semiHidden="1" w:unhideWhenUsed="1"/>
-    <w:lsdException w:name="Body Text Indent" w:semiHidden="1" w:unhideWhenUsed="1"/>
-    <w:lsdException w:name="List Continue" w:semiHidden="1" w:unhideWhenUsed="1"/>
-    <w:lsdException w:name="List Continue 2" w:semiHidden="1" w:unhideWhenUsed="1"/>
-    <w:lsdException w:name="List Continue 3" w:semiHidden="1" w:unhideWhenUsed="1"/>
-    <w:lsdException w:name="List Continue 4" w:semiHidden="1" w:unhideWhenUsed="1"/>
-    <w:lsdException w:name="List Continue 5" w:semiHidden="1" w:unhideWhenUsed="1"/>
-    <w:lsdException w:name="Message Header" w:semiHidden="1" w:unhideWhenUsed="1"/>
-    <w:lsdException w:name="Subtitle" w:uiPriority="11" w:qFormat="1"/>
-    <w:lsdException w:name="Salutation" w:semiHidden="1" w:unhideWhenUsed="1"/>
-    <w:lsdException w:name="Date" w:semiHidden="1" w:unhideWhenUsed="1"/>
-    <w:lsdException w:name="Body Text First Indent" w:semiHidden="1" w:unhideWhenUsed="1"/>
-    <w:lsdException w:name="Body Text First Indent 2" w:semiHidden="1" w:unhideWhenUsed="1"/>
-    <w:lsdException w:name="Note Heading" w:semiHidden="1" w:unhideWhenUsed="1"/>
-    <w:lsdException w:name="Body Text 2" w:semiHidden="1" w:unhideWhenUsed="1"/>
-    <w:lsdException w:name="Body Text 3" w:semiHidden="1" w:unhideWhenUsed="1"/>
-    <w:lsdException w:name="Body Text Indent 2" w:semiHidden="1" w:unhideWhenUsed="1"/>
-    <w:lsdException w:name="Body Text Indent 3" w:semiHidden="1" w:unhideWhenUsed="1"/>
-    <w:lsdException w:name="Block Text" w:semiHidden="1" w:unhideWhenUsed="1"/>
-    <w:lsdException w:name="Hyperlink" w:semiHidden="1" w:unhideWhenUsed="1"/>
-    <w:lsdException w:name="FollowedHyperlink" w:semiHidden="1" w:unhideWhenUsed="1"/>
-    <w:lsdException w:name="Strong" w:uiPriority="22" w:qFormat="1"/>
-    <w:lsdException w:name="Emphasis" w:uiPriority="20" w:qFormat="1"/>
-    <w:lsdException w:name="Document Map" w:semiHidden="1" w:unhideWhenUsed="1"/>
-    <w:lsdException w:name="Plain Text" w:semiHidden="1" w:unhideWhenUsed="1"/>
-    <w:lsdException w:name="E-mail Signature" w:semiHidden="1" w:unhideWhenUsed="1"/>
-    <w:lsdException w:name="HTML Top of Form" w:semiHidden="1" w:unhideWhenUsed="1"/>
-    <w:lsdException w:name="HTML Bottom of Form" w:semiHidden="1" w:unhideWhenUsed="1"/>
-    <w:lsdException w:name="Normal (Web)" w:semiHidden="1" w:unhideWhenUsed="1"/>
-    <w:lsdException w:name="HTML Acronym" w:semiHidden="1" w:unhideWhenUsed="1"/>
-    <w:lsdException w:name="HTML Address" w:semiHidden="1" w:unhideWhenUsed="1"/>
-    <w:lsdException w:name="HTML Cite" w:semiHidden="1" w:unhideWhenUsed="1"/>
-    <w:lsdException w:name="HTML Code" w:semiHidden="1" w:unhideWhenUsed="1"/>
-    <w:lsdException w:name="HTML Definition" w:semiHidden="1" w:unhideWhenUsed="1"/>
-    <w:lsdException w:name="HTML Keyboard" w:semiHidden="1" w:unhideWhenUsed="1"/>
-    <w:lsdException w:name="HTML Preformatted" w:semiHidden="1" w:unhideWhenUsed="1"/>
-    <w:lsdException w:name="HTML Sample" w:semiHidden="1" w:unhideWhenUsed="1"/>
-    <w:lsdException w:name="HTML Typewriter" w:semiHidden="1" w:unhideWhenUsed="1"/>
-    <w:lsdException w:name="HTML Variable" w:semiHidden="1" w:unhideWhenUsed="1"/>
-    <w:lsdException w:name="Normal Table" w:semiHidden="1" w:unhideWhenUsed="1"/>
-    <w:lsdException w:name="annotation subject" w:semiHidden="1" w:unhideWhenUsed="1"/>
-    <w:lsdException w:name="No List" w:semiHidden="1" w:unhideWhenUsed="1"/>
-    <w:lsdException w:name="Outline List 1" w:semiHidden="1" w:unhideWhenUsed="1"/>
-    <w:lsdException w:name="Outline List 2" w:semiHidden="1" w:unhideWhenUsed="1"/>
-    <w:lsdException w:name="Outline List 3" w:semiHidden="1" w:unhideWhenUsed="1"/>
-    <w:lsdException w:name="Table Simple 1" w:semiHidden="1" w:unhideWhenUsed="1"/>
-    <w:lsdException w:name="Table Simple 2" w:semiHidden="1" w:unhideWhenUsed="1"/>
-    <w:lsdException w:name="Table Simple 3" w:semiHidden="1" w:unhideWhenUsed="1"/>
-    <w:lsdException w:name="Table Classic 1" w:semiHidden="1" w:unhideWhenUsed="1"/>
-    <w:lsdException w:name="Table Classic 2" w:semiHidden="1" w:unhideWhenUsed="1"/>
-    <w:lsdException w:name="Table Classic 3" w:semiHidden="1" w:unhideWhenUsed="1"/>
-    <w:lsdException w:name="Table Classic 4" w:semiHidden="1" w:unhideWhenUsed="1"/>
-    <w:lsdException w:name="Table Colorful 1" w:semiHidden="1" w:unhideWhenUsed="1"/>
-    <w:lsdException w:name="Table Colorful 2" w:semiHidden="1" w:unhideWhenUsed="1"/>
-    <w:lsdException w:name="Table Colorful 3" w:semiHidden="1" w:unhideWhenUsed="1"/>
-    <w:lsdException w:name="Table Columns 1" w:semiHidden="1" w:unhideWhenUsed="1"/>
-    <w:lsdException w:name="Table Columns 2" w:semiHidden="1" w:unhideWhenUsed="1"/>
-    <w:lsdException w:name="Table Columns 3" w:semiHidden="1" w:unhideWhenUsed="1"/>
-    <w:lsdException w:name="Table Columns 4" w:semiHidden="1" w:unhideWhenUsed="1"/>
-    <w:lsdException w:name="Table Columns 5" w:semiHidden="1" w:unhideWhenUsed="1"/>
-    <w:lsdException w:name="Table Grid 1" w:semiHidden="1" w:unhideWhenUsed="1"/>
-    <w:lsdException w:name="Table Grid 2" w:semiHidden="1" w:unhideWhenUsed="1"/>
-    <w:lsdException w:name="Table Grid 3" w:semiHidden="1" w:unhideWhenUsed="1"/>
-    <w:lsdException w:name="Table Grid 4" w:semiHidden="1" w:unhideWhenUsed="1"/>
-    <w:lsdException w:name="Table Grid 5" w:semiHidden="1" w:unhideWhenUsed="1"/>
-    <w:lsdException w:name="Table Grid 6" w:semiHidden="1" w:unhideWhenUsed="1"/>
-    <w:lsdException w:name="Table Grid 7" w:semiHidden="1" w:unhideWhenUsed="1"/>
-    <w:lsdException w:name="Table Grid 8" w:semiHidden="1" w:unhideWhenUsed="1"/>
-    <w:lsdException w:name="Table List 1" w:semiHidden="1" w:unhideWhenUsed="1"/>
-    <w:lsdException w:name="Table List 2" w:semiHidden="1" w:unhideWhenUsed="1"/>
-    <w:lsdException w:name="Table List 3" w:semiHidden="1" w:unhideWhenUsed="1"/>
-    <w:lsdException w:name="Table List 4" w:semiHidden="1" w:unhideWhenUsed="1"/>
-    <w:lsdException w:name="Table List 5" w:semiHidden="1" w:unhideWhenUsed="1"/>
-    <w:lsdException w:name="Table List 6" w:semiHidden="1" w:unhideWhenUsed="1"/>
-    <w:lsdException w:name="Table List 7" w:semiHidden="1" w:unhideWhenUsed="1"/>
-    <w:lsdException w:name="Table List 8" w:semiHidden="1" w:unhideWhenUsed="1"/>
-    <w:lsdException w:name="Table 3D effects 1" w:semiHidden="1" w:unhideWhenUsed="1"/>
-    <w:lsdException w:name="Table 3D effects 2" w:semiHidden="1" w:unhideWhenUsed="1"/>
-    <w:lsdException w:name="Table 3D effects 3" w:semiHidden="1" w:unhideWhenUsed="1"/>
-    <w:lsdException w:name="Table Contemporary" w:semiHidden="1" w:unhideWhenUsed="1"/>
-    <w:lsdException w:name="Table Elegant" w:semiHidden="1" w:unhideWhenUsed="1"/>
-    <w:lsdException w:name="Table Professional" w:semiHidden="1" w:unhideWhenUsed="1"/>
-    <w:lsdException w:name="Table Subtle 1" w:semiHidden="1" w:unhideWhenUsed="1"/>
-    <w:lsdException w:name="Table Subtle 2" w:semiHidden="1" w:unhideWhenUsed="1"/>
-    <w:lsdException w:name="Table Web 1" w:semiHidden="1" w:unhideWhenUsed="1"/>
-    <w:lsdException w:name="Table Web 2" w:semiHidden="1" w:unhideWhenUsed="1"/>
-    <w:lsdException w:name="Table Web 3" w:semiHidden="1" w:unhideWhenUsed="1"/>
-    <w:lsdException w:name="Balloon Text" w:semiHidden="1" w:unhideWhenUsed="1"/>
-    <w:lsdException w:name="Table Grid" w:semiHidden="1" w:uiPriority="59" w:unhideWhenUsed="1"/>
-    <w:lsdException w:name="Table Theme" w:semiHidden="1" w:unhideWhenUsed="1"/>
-    <w:lsdException w:name="Placeholder Text" w:semiHidden="1"/>
-    <w:lsdException w:name="No Spacing" w:uiPriority="1" w:qFormat="1"/>
-    <w:lsdException w:name="Light Shading" w:uiPriority="60"/>
-    <w:lsdException w:name="Light List" w:uiPriority="61"/>
-    <w:lsdException w:name="Light Grid" w:uiPriority="62"/>
-    <w:lsdException w:name="Medium Shading 1" w:uiPriority="63"/>
-    <w:lsdException w:name="Medium Shading 2" w:uiPriority="64"/>
-    <w:lsdException w:name="Medium List 1" w:uiPriority="65"/>
-    <w:lsdException w:name="Medium List 2" w:uiPriority="66"/>
-    <w:lsdException w:name="Medium Grid 1" w:uiPriority="67"/>
-    <w:lsdException w:name="Medium Grid 2" w:uiPriority="68"/>
-    <w:lsdException w:name="Medium Grid 3" w:uiPriority="69"/>
-    <w:lsdException w:name="Dark List" w:uiPriority="70"/>
-    <w:lsdException w:name="Colorful Shading" w:uiPriority="71"/>
-    <w:lsdException w:name="Colorful List" w:uiPriority="72"/>
-    <w:lsdException w:name="Colorful Grid" w:uiPriority="73"/>
-    <w:lsdException w:name="Light Shading Accent 1" w:uiPriority="60"/>
-    <w:lsdException w:name="Light List Accent 1" w:uiPriority="61"/>
-    <w:lsdException w:name="Light Grid Accent 1" w:uiPriority="62"/>
-    <w:lsdException w:name="Medium Shading 1 Accent 1" w:uiPriority="63"/>
-    <w:lsdException w:name="Medium Shading 2 Accent 1" w:uiPriority="64"/>
-    <w:lsdException w:name="Medium List 1 Accent 1" w:uiPriority="65"/>
-    <w:lsdException w:name="Revision" w:semiHidden="1"/>
-    <w:lsdException w:name="List Paragraph" w:uiPriority="34" w:qFormat="1"/>
-    <w:lsdException w:name="Quote" w:uiPriority="29" w:qFormat="1"/>
-    <w:lsdException w:name="Intense Quote" w:uiPriority="30" w:qFormat="1"/>
-    <w:lsdException w:name="Medium List 2 Accent 1" w:uiPriority="66"/>
-    <w:lsdException w:name="Medium Grid 1 Accent 1" w:uiPriority="67"/>
-    <w:lsdException w:name="Medium Grid 2 Accent 1" w:uiPriority="68"/>
-    <w:lsdException w:name="Medium Grid 3 Accent 1" w:uiPriority="69"/>
-    <w:lsdException w:name="Dark List Accent 1" w:uiPriority="70"/>
-    <w:lsdException w:name="Colorful Shading Accent 1" w:uiPriority="71"/>
-    <w:lsdException w:name="Colorful List Accent 1" w:uiPriority="72"/>
-    <w:lsdException w:name="Colorful Grid Accent 1" w:uiPriority="73"/>
-    <w:lsdException w:name="Light Shading Accent 2" w:uiPriority="60"/>
-    <w:lsdException w:name="Light List Accent 2" w:uiPriority="61"/>
-    <w:lsdException w:name="Light Grid Accent 2" w:uiPriority="62"/>
-    <w:lsdException w:name="Medium Shading 1 Accent 2" w:uiPriority="63"/>
-    <w:lsdException w:name="Medium Shading 2 Accent 2" w:uiPriority="64"/>
-    <w:lsdException w:name="Medium List 1 Accent 2" w:uiPriority="65"/>
-    <w:lsdException w:name="Medium List 2 Accent 2" w:uiPriority="66"/>
-    <w:lsdException w:name="Medium Grid 1 Accent 2" w:uiPriority="67"/>
-    <w:lsdException w:name="Medium Grid 2 Accent 2" w:uiPriority="68"/>
-    <w:lsdException w:name="Medium Grid 3 Accent 2" w:uiPriority="69"/>
-    <w:lsdException w:name="Dark List Accent 2" w:uiPriority="70"/>
-    <w:lsdException w:name="Colorful Shading Accent 2" w:uiPriority="71"/>
-    <w:lsdException w:name="Colorful List Accent 2" w:uiPriority="72"/>
-    <w:lsdException w:name="Colorful Grid Accent 2" w:uiPriority="73"/>
-    <w:lsdException w:name="Light Shading Accent 3" w:uiPriority="60"/>
-    <w:lsdException w:name="Light List Accent 3" w:uiPriority="61"/>
-    <w:lsdException w:name="Light Grid Accent 3" w:uiPriority="62"/>
-    <w:lsdException w:name="Medium Shading 1 Accent 3" w:uiPriority="63"/>
-    <w:lsdException w:name="Medium Shading 2 Accent 3" w:uiPriority="64"/>
-    <w:lsdException w:name="Medium List 1 Accent 3" w:uiPriority="65"/>
-    <w:lsdException w:name="Medium List 2 Accent 3" w:uiPriority="66"/>
-    <w:lsdException w:name="Medium Grid 1 Accent 3" w:uiPriority="67"/>
-    <w:lsdException w:name="Medium Grid 2 Accent 3" w:uiPriority="68"/>
-    <w:lsdException w:name="Medium Grid 3 Accent 3" w:uiPriority="69"/>
-    <w:lsdException w:name="Dark List Accent 3" w:uiPriority="70"/>
-    <w:lsdException w:name="Colorful Shading Accent 3" w:uiPriority="71"/>
-    <w:lsdException w:name="Colorful List Accent 3" w:uiPriority="72"/>
-    <w:lsdException w:name="Colorful Grid Accent 3" w:uiPriority="73"/>
-    <w:lsdException w:name="Light Shading Accent 4" w:uiPriority="60"/>
-    <w:lsdException w:name="Light List Accent 4" w:uiPriority="61"/>
-    <w:lsdException w:name="Light Grid Accent 4" w:uiPriority="62"/>
-    <w:lsdException w:name="Medium Shading 1 Accent 4" w:uiPriority="63"/>
-    <w:lsdException w:name="Medium Shading 2 Accent 4" w:uiPriority="64"/>
-    <w:lsdException w:name="Medium List 1 Accent 4" w:uiPriority="65"/>
-    <w:lsdException w:name="Medium List 2 Accent 4" w:uiPriority="66"/>
-    <w:lsdException w:name="Medium Grid 1 Accent 4" w:uiPriority="67"/>
-    <w:lsdException w:name="Medium Grid 2 Accent 4" w:uiPriority="68"/>
-    <w:lsdException w:name="Medium Grid 3 Accent 4" w:uiPriority="69"/>
-    <w:lsdException w:name="Dark List Accent 4" w:uiPriority="70"/>
-    <w:lsdException w:name="Colorful Shading Accent 4" w:uiPriority="71"/>
-    <w:lsdException w:name="Colorful List Accent 4" w:uiPriority="72"/>
-    <w:lsdException w:name="Colorful Grid Accent 4" w:uiPriority="73"/>
-    <w:lsdException w:name="Light Shading Accent 5" w:uiPriority="60"/>
-    <w:lsdException w:name="Light List Accent 5" w:uiPriority="61"/>
-    <w:lsdException w:name="Light Grid Accent 5" w:uiPriority="62"/>
-    <w:lsdException w:name="Medium Shading 1 Accent 5" w:uiPriority="63"/>
-    <w:lsdException w:name="Medium Shading 2 Accent 5" w:uiPriority="64"/>
-    <w:lsdException w:name="Medium List 1 Accent 5" w:uiPriority="65"/>
-    <w:lsdException w:name="Medium List 2 Accent 5" w:uiPriority="66"/>
-    <w:lsdException w:name="Medium Grid 1 Accent 5" w:uiPriority="67"/>
-    <w:lsdException w:name="Medium Grid 2 Accent 5" w:uiPriority="68"/>
-    <w:lsdException w:name="Medium Grid 3 Accent 5" w:uiPriority="69"/>
-    <w:lsdException w:name="Dark List Accent 5" w:uiPriority="70"/>
-    <w:lsdException w:name="Colorful Shading Accent 5" w:uiPriority="71"/>
-    <w:lsdException w:name="Colorful List Accent 5" w:uiPriority="72"/>
-    <w:lsdException w:name="Colorful Grid Accent 5" w:uiPriority="73"/>
-    <w:lsdException w:name="Light Shading Accent 6" w:uiPriority="60"/>
-    <w:lsdException w:name="Light List Accent 6" w:uiPriority="61"/>
-    <w:lsdException w:name="Light Grid Accent 6" w:uiPriority="62"/>
-    <w:lsdException w:name="Medium Shading 1 Accent 6" w:uiPriority="63"/>
-    <w:lsdException w:name="Medium Shading 2 Accent 6" w:uiPriority="64"/>
-    <w:lsdException w:name="Medium List 1 Accent 6" w:uiPriority="65"/>
-    <w:lsdException w:name="Medium List 2 Accent 6" w:uiPriority="66"/>
-    <w:lsdException w:name="Medium Grid 1 Accent 6" w:uiPriority="67"/>
-    <w:lsdException w:name="Medium Grid 2 Accent 6" w:uiPriority="68"/>
-    <w:lsdException w:name="Medium Grid 3 Accent 6" w:uiPriority="69"/>
-    <w:lsdException w:name="Dark List Accent 6" w:uiPriority="70"/>
-    <w:lsdException w:name="Colorful Shading Accent 6" w:uiPriority="71"/>
-    <w:lsdException w:name="Colorful List Accent 6" w:uiPriority="72"/>
-    <w:lsdException w:name="Colorful Grid Accent 6" w:uiPriority="73"/>
-    <w:lsdException w:name="Subtle Emphasis" w:uiPriority="19" w:qFormat="1"/>
-    <w:lsdException w:name="Intense Emphasis" w:uiPriority="21" w:qFormat="1"/>
-    <w:lsdException w:name="Subtle Reference" w:uiPriority="31" w:qFormat="1"/>
-    <w:lsdException w:name="Intense Reference" w:uiPriority="32" w:qFormat="1"/>
-    <w:lsdException w:name="Book Title" w:uiPriority="33" w:qFormat="1"/>
-    <w:lsdException w:name="Bibliography" w:semiHidden="1" w:uiPriority="37" w:unhideWhenUsed="1"/>
-    <w:lsdException w:name="TOC Heading" w:semiHidden="1" w:uiPriority="39" w:unhideWhenUsed="1" w:qFormat="1"/>
-    <w:lsdException w:name="Plain Table 1" w:uiPriority="41"/>
-    <w:lsdException w:name="Plain Table 2" w:uiPriority="42"/>
-    <w:lsdException w:name="Plain Table 3" w:uiPriority="43"/>
-    <w:lsdException w:name="Plain Table 4" w:uiPriority="44"/>
-    <w:lsdException w:name="Plain Table 5" w:uiPriority="45"/>
-    <w:lsdException w:name="Grid Table Light" w:uiPriority="40"/>
-    <w:lsdException w:name="Grid Table 1 Light" w:uiPriority="46"/>
-    <w:lsdException w:name="Grid Table 2" w:uiPriority="47"/>
-    <w:lsdException w:name="Grid Table 3" w:uiPriority="48"/>
-    <w:lsdException w:name="Grid Table 4" w:uiPriority="49"/>
-    <w:lsdException w:name="Grid Table 5 Dark" w:uiPriority="50"/>
-    <w:lsdException w:name="Grid Table 6 Colorful" w:uiPriority="51"/>
-    <w:lsdException w:name="Grid Table 7 Colorful" w:uiPriority="52"/>
-    <w:lsdException w:name="Grid Table 1 Light Accent 1" w:uiPriority="46"/>
-    <w:lsdException w:name="Grid Table 2 Accent 1" w:uiPriority="47"/>
-    <w:lsdException w:name="Grid Table 3 Accent 1" w:uiPriority="48"/>
-    <w:lsdException w:name="Grid Table 4 Accent 1" w:uiPriority="49"/>
-    <w:lsdException w:name="Grid Table 5 Dark Accent 1" w:uiPriority="50"/>
-    <w:lsdException w:name="Grid Table 6 Colorful Accent 1" w:uiPriority="51"/>
-    <w:lsdException w:name="Grid Table 7 Colorful Accent 1" w:uiPriority="52"/>
-    <w:lsdException w:name="Grid Table 1 Light Accent 2" w:uiPriority="46"/>
-    <w:lsdException w:name="Grid Table 2 Accent 2" w:uiPriority="47"/>
-    <w:lsdException w:name="Grid Table 3 Accent 2" w:uiPriority="48"/>
-    <w:lsdException w:name="Grid Table 4 Accent 2" w:uiPriority="49"/>
-    <w:lsdException w:name="Grid Table 5 Dark Accent 2" w:uiPriority="50"/>
-    <w:lsdException w:name="Grid Table 6 Colorful Accent 2" w:uiPriority="51"/>
-    <w:lsdException w:name="Grid Table 7 Colorful Accent 2" w:uiPriority="52"/>
-    <w:lsdException w:name="Grid Table 1 Light Accent 3" w:uiPriority="46"/>
-    <w:lsdException w:name="Grid Table 2 Accent 3" w:uiPriority="47"/>
-    <w:lsdException w:name="Grid Table 3 Accent 3" w:uiPriority="48"/>
-    <w:lsdException w:name="Grid Table 4 Accent 3" w:uiPriority="49"/>
-    <w:lsdException w:name="Grid Table 5 Dark Accent 3" w:uiPriority="50"/>
-    <w:lsdException w:name="Grid Table 6 Colorful Accent 3" w:uiPriority="51"/>
-    <w:lsdException w:name="Grid Table 7 Colorful Accent 3" w:uiPriority="52"/>
-    <w:lsdException w:name="Grid Table 1 Light Accent 4" w:uiPriority="46"/>
-    <w:lsdException w:name="Grid Table 2 Accent 4" w:uiPriority="47"/>
-    <w:lsdException w:name="Grid Table 3 Accent 4" w:uiPriority="48"/>
-    <w:lsdException w:name="Grid Table 4 Accent 4" w:uiPriority="49"/>
-    <w:lsdException w:name="Grid Table 5 Dark Accent 4" w:uiPriority="50"/>
-    <w:lsdException w:name="Grid Table 6 Colorful Accent 4" w:uiPriority="51"/>
-    <w:lsdException w:name="Grid Table 7 Colorful Accent 4" w:uiPriority="52"/>
-    <w:lsdException w:name="Grid Table 1 Light Accent 5" w:uiPriority="46"/>
-    <w:lsdException w:name="Grid Table 2 Accent 5" w:uiPriority="47"/>
-    <w:lsdException w:name="Grid Table 3 Accent 5" w:uiPriority="48"/>
-    <w:lsdException w:name="Grid Table 4 Accent 5" w:uiPriority="49"/>
-    <w:lsdException w:name="Grid Table 5 Dark Accent 5" w:uiPriority="50"/>
-    <w:lsdException w:name="Grid Table 6 Colorful Accent 5" w:uiPriority="51"/>
-    <w:lsdException w:name="Grid Table 7 Colorful Accent 5" w:uiPriority="52"/>
-    <w:lsdException w:name="Grid Table 1 Light Accent 6" w:uiPriority="46"/>
-    <w:lsdException w:name="Grid Table 2 Accent 6" w:uiPriority="47"/>
-    <w:lsdException w:name="Grid Table 3 Accent 6" w:uiPriority="48"/>
-    <w:lsdException w:name="Grid Table 4 Accent 6" w:uiPriority="49"/>
-    <w:lsdException w:name="Grid Table 5 Dark Accent 6" w:uiPriority="50"/>
-    <w:lsdException w:name="Grid Table 6 Colorful Accent 6" w:uiPriority="51"/>
-    <w:lsdException w:name="Grid Table 7 Colorful Accent 6" w:uiPriority="52"/>
-    <w:lsdException w:name="List Table 1 Light" w:uiPriority="46"/>
-    <w:lsdException w:name="List Table 2" w:uiPriority="47"/>
-    <w:lsdException w:name="List Table 3" w:uiPriority="48"/>
-    <w:lsdException w:name="List Table 4" w:uiPriority="49"/>
-    <w:lsdException w:name="List Table 5 Dark" w:uiPriority="50"/>
-    <w:lsdException w:name="List Table 6 Colorful" w:uiPriority="51"/>
-    <w:lsdException w:name="List Table 7 Colorful" w:uiPriority="52"/>
-    <w:lsdException w:name="List Table 1 Light Accent 1" w:uiPriority="46"/>
-    <w:lsdException w:name="List Table 2 Accent 1" w:uiPriority="47"/>
-    <w:lsdException w:name="List Table 3 Accent 1" w:uiPriority="48"/>
-    <w:lsdException w:name="List Table 4 Accent 1" w:uiPriority="49"/>
-    <w:lsdException w:name="List Table 5 Dark Accent 1" w:uiPriority="50"/>
-    <w:lsdException w:name="List Table 6 Colorful Accent 1" w:uiPriority="51"/>
-    <w:lsdException w:name="List Table 7 Colorful Accent 1" w:uiPriority="52"/>
-    <w:lsdException w:name="List Table 1 Light Accent 2" w:uiPriority="46"/>
-    <w:lsdException w:name="List Table 2 Accent 2" w:uiPriority="47"/>
-    <w:lsdException w:name="List Table 3 Accent 2" w:uiPriority="48"/>
-    <w:lsdException w:name="List Table 4 Accent 2" w:uiPriority="49"/>
-    <w:lsdException w:name="List Table 5 Dark Accent 2" w:uiPriority="50"/>
-    <w:lsdException w:name="List Table 6 Colorful Accent 2" w:uiPriority="51"/>
-    <w:lsdException w:name="List Table 7 Colorful Accent 2" w:uiPriority="52"/>
-    <w:lsdException w:name="List Table 1 Light Accent 3" w:uiPriority="46"/>
-    <w:lsdException w:name="List Table 2 Accent 3" w:uiPriority="47"/>
-    <w:lsdException w:name="List Table 3 Accent 3" w:uiPriority="48"/>
-    <w:lsdException w:name="List Table 4 Accent 3" w:uiPriority="49"/>
-    <w:lsdException w:name="List Table 5 Dark Accent 3" w:uiPriority="50"/>
-    <w:lsdException w:name="List Table 6 Colorful Accent 3" w:uiPriority="51"/>
-    <w:lsdException w:name="List Table 7 Colorful Accent 3" w:uiPriority="52"/>
-    <w:lsdException w:name="List Table 1 Light Accent 4" w:uiPriority="46"/>
-    <w:lsdException w:name="List Table 2 Accent 4" w:uiPriority="47"/>
-    <w:lsdException w:name="List Table 3 Accent 4" w:uiPriority="48"/>
-    <w:lsdException w:name="List Table 4 Accent 4" w:uiPriority="49"/>
-    <w:lsdException w:name="List Table 5 Dark Accent 4" w:uiPriority="50"/>
-    <w:lsdException w:name="List Table 6 Colorful Accent 4" w:uiPriority="51"/>
-    <w:lsdException w:name="List Table 7 Colorful Accent 4" w:uiPriority="52"/>
-    <w:lsdException w:name="List Table 1 Light Accent 5" w:uiPriority="46"/>
-    <w:lsdException w:name="List Table 2 Accent 5" w:uiPriority="47"/>
-    <w:lsdException w:name="List Table 3 Accent 5" w:uiPriority="48"/>
-    <w:lsdException w:name="List Table 4 Accent 5" w:uiPriority="49"/>
-    <w:lsdException w:name="List Table 5 Dark Accent 5" w:uiPriority="50"/>
-    <w:lsdException w:name="List Table 6 Colorful Accent 5" w:uiPriority="51"/>
-    <w:lsdException w:name="List Table 7 Colorful Accent 5" w:uiPriority="52"/>
-    <w:lsdException w:name="List Table 1 Light Accent 6" w:uiPriority="46"/>
-    <w:lsdException w:name="List Table 2 Accent 6" w:uiPriority="47"/>
-    <w:lsdException w:name="List Table 3 Accent 6" w:uiPriority="48"/>
-    <w:lsdException w:name="List Table 4 Accent 6" w:uiPriority="49"/>
-    <w:lsdException w:name="List Table 5 Dark Accent 6" w:uiPriority="50"/>
-    <w:lsdException w:name="List Table 6 Colorful Accent 6" w:uiPriority="51"/>
-    <w:lsdException w:name="List Table 7 Colorful Accent 6" w:uiPriority="52"/>
-    <w:lsdException w:name="Mention" w:semiHidden="1" w:unhideWhenUsed="1"/>
-    <w:lsdException w:name="Smart Hyperlink" w:semiHidden="1" w:unhideWhenUsed="1"/>
-    <w:lsdException w:name="Hashtag" w:semiHidden="1" w:unhideWhenUsed="1"/>
-    <w:lsdException w:name="Unresolved Mention" w:semiHidden="1" w:unhideWhenUsed="1"/>
+  <w:latentStyles w:defLockedState="0" w:defUIPriority="99" w:defSemiHidden="1" w:defUnhideWhenUsed="1" w:defQFormat="0" w:count="267">
+    <w:lsdException w:name="Normal" w:semiHidden="0" w:uiPriority="0" w:unhideWhenUsed="0" w:qFormat="1"/>
+    <w:lsdException w:name="heading 1" w:semiHidden="0" w:uiPriority="9" w:unhideWhenUsed="0" w:qFormat="1"/>
+    <w:lsdException w:name="heading 2" w:uiPriority="9" w:qFormat="1"/>
+    <w:lsdException w:name="heading 3" w:uiPriority="9" w:qFormat="1"/>
+    <w:lsdException w:name="heading 4" w:uiPriority="9" w:qFormat="1"/>
+    <w:lsdException w:name="heading 5" w:uiPriority="9" w:qFormat="1"/>
+    <w:lsdException w:name="heading 6" w:uiPriority="9" w:qFormat="1"/>
+    <w:lsdException w:name="heading 7" w:uiPriority="9" w:qFormat="1"/>
+    <w:lsdException w:name="heading 8" w:uiPriority="9" w:qFormat="1"/>
+    <w:lsdException w:name="heading 9" w:uiPriority="9" w:qFormat="1"/>
+    <w:lsdException w:name="toc 1" w:uiPriority="39"/>
+    <w:lsdException w:name="toc 2" w:uiPriority="39"/>
+    <w:lsdException w:name="toc 3" w:uiPriority="39"/>
+    <w:lsdException w:name="toc 4" w:uiPriority="39"/>
+    <w:lsdException w:name="toc 5" w:uiPriority="39"/>
+    <w:lsdException w:name="toc 6" w:uiPriority="39"/>
+    <w:lsdException w:name="toc 7" w:uiPriority="39"/>
+    <w:lsdException w:name="toc 8" w:uiPriority="39"/>
+    <w:lsdException w:name="toc 9" w:uiPriority="39"/>
+    <w:lsdException w:name="caption" w:uiPriority="35" w:qFormat="1"/>
+    <w:lsdException w:name="Title" w:semiHidden="0" w:uiPriority="10" w:unhideWhenUsed="0" w:qFormat="1"/>
+    <w:lsdException w:name="Default Paragraph Font" w:uiPriority="1"/>
+    <w:lsdException w:name="Subtitle" w:semiHidden="0" w:uiPriority="11" w:unhideWhenUsed="0" w:qFormat="1"/>
+    <w:lsdException w:name="Strong" w:semiHidden="0" w:uiPriority="22" w:unhideWhenUsed="0" w:qFormat="1"/>
+    <w:lsdException w:name="Emphasis" w:semiHidden="0" w:uiPriority="20" w:unhideWhenUsed="0" w:qFormat="1"/>
+    <w:lsdException w:name="Table Grid" w:uiPriority="59"/>
+    <w:lsdException w:name="Placeholder Text" w:unhideWhenUsed="0"/>
+    <w:lsdException w:name="No Spacing" w:semiHidden="0" w:uiPriority="1" w:unhideWhenUsed="0" w:qFormat="1"/>
+    <w:lsdException w:name="Light Shading" w:semiHidden="0" w:uiPriority="60" w:unhideWhenUsed="0"/>
+    <w:lsdException w:name="Light List" w:semiHidden="0" w:uiPriority="61" w:unhideWhenUsed="0"/>
+    <w:lsdException w:name="Light Grid" w:semiHidden="0" w:uiPriority="62" w:unhideWhenUsed="0"/>
+    <w:lsdException w:name="Medium Shading 1" w:semiHidden="0" w:uiPriority="63" w:unhideWhenUsed="0"/>
+    <w:lsdException w:name="Medium Shading 2" w:semiHidden="0" w:uiPriority="64" w:unhideWhenUsed="0"/>
+    <w:lsdException w:name="Medium List 1" w:semiHidden="0" w:uiPriority="65" w:unhideWhenUsed="0"/>
+    <w:lsdException w:name="Medium List 2" w:semiHidden="0" w:uiPriority="66" w:unhideWhenUsed="0"/>
+    <w:lsdException w:name="Medium Grid 1" w:semiHidden="0" w:uiPriority="67" w:unhideWhenUsed="0"/>
+    <w:lsdException w:name="Medium Grid 2" w:semiHidden="0" w:uiPriority="68" w:unhideWhenUsed="0"/>
+    <w:lsdException w:name="Medium Grid 3" w:semiHidden="0" w:uiPriority="69" w:unhideWhenUsed="0"/>
+    <w:lsdException w:name="Dark List" w:semiHidden="0" w:uiPriority="70" w:unhideWhenUsed="0"/>
+    <w:lsdException w:name="Colorful Shading" w:semiHidden="0" w:uiPriority="71" w:unhideWhenUsed="0"/>
+    <w:lsdException w:name="Colorful List" w:semiHidden="0" w:uiPriority="72" w:unhideWhenUsed="0"/>
+    <w:lsdException w:name="Colorful Grid" w:semiHidden="0" w:uiPriority="73" w:unhideWhenUsed="0"/>
+    <w:lsdException w:name="Light Shading Accent 1" w:semiHidden="0" w:uiPriority="60" w:unhideWhenUsed="0"/>
+    <w:lsdException w:name="Light List Accent 1" w:semiHidden="0" w:uiPriority="61" w:unhideWhenUsed="0"/>
+    <w:lsdException w:name="Light Grid Accent 1" w:semiHidden="0" w:uiPriority="62" w:unhideWhenUsed="0"/>
+    <w:lsdException w:name="Medium Shading 1 Accent 1" w:semiHidden="0" w:uiPriority="63" w:unhideWhenUsed="0"/>
+    <w:lsdException w:name="Medium Shading 2 Accent 1" w:semiHidden="0" w:uiPriority="64" w:unhideWhenUsed="0"/>
+    <w:lsdException w:name="Medium List 1 Accent 1" w:semiHidden="0" w:uiPriority="65" w:unhideWhenUsed="0"/>
+    <w:lsdException w:name="Revision" w:unhideWhenUsed="0"/>
+    <w:lsdException w:name="List Paragraph" w:semiHidden="0" w:uiPriority="0" w:unhideWhenUsed="0" w:qFormat="1"/>
+    <w:lsdException w:name="Quote" w:semiHidden="0" w:uiPriority="29" w:unhideWhenUsed="0" w:qFormat="1"/>
+    <w:lsdException w:name="Intense Quote" w:semiHidden="0" w:uiPriority="30" w:unhideWhenUsed="0" w:qFormat="1"/>
+    <w:lsdException w:name="Medium List 2 Accent 1" w:semiHidden="0" w:uiPriority="66" w:unhideWhenUsed="0"/>
+    <w:lsdException w:name="Medium Grid 1 Accent 1" w:semiHidden="0" w:uiPriority="67" w:unhideWhenUsed="0"/>
+    <w:lsdException w:name="Medium Grid 2 Accent 1" w:semiHidden="0" w:uiPriority="68" w:unhideWhenUsed="0"/>
+    <w:lsdException w:name="Medium Grid 3 Accent 1" w:semiHidden="0" w:uiPriority="69" w:unhideWhenUsed="0"/>
+    <w:lsdException w:name="Dark List Accent 1" w:semiHidden="0" w:uiPriority="70" w:unhideWhenUsed="0"/>
+    <w:lsdException w:name="Colorful Shading Accent 1" w:semiHidden="0" w:uiPriority="71" w:unhideWhenUsed="0"/>
+    <w:lsdException w:name="Colorful List Accent 1" w:semiHidden="0" w:uiPriority="72" w:unhideWhenUsed="0"/>
+    <w:lsdException w:name="Colorful Grid Accent 1" w:semiHidden="0" w:uiPriority="73" w:unhideWhenUsed="0"/>
+    <w:lsdException w:name="Light Shading Accent 2" w:semiHidden="0" w:uiPriority="60" w:unhideWhenUsed="0"/>
+    <w:lsdException w:name="Light List Accent 2" w:semiHidden="0" w:uiPriority="61" w:unhideWhenUsed="0"/>
+    <w:lsdException w:name="Light Grid Accent 2" w:semiHidden="0" w:uiPriority="62" w:unhideWhenUsed="0"/>
+    <w:lsdException w:name="Medium Shading 1 Accent 2" w:semiHidden="0" w:uiPriority="63" w:unhideWhenUsed="0"/>
+    <w:lsdException w:name="Medium Shading 2 Accent 2" w:semiHidden="0" w:uiPriority="64" w:unhideWhenUsed="0"/>
+    <w:lsdException w:name="Medium List 1 Accent 2" w:semiHidden="0" w:uiPriority="65" w:unhideWhenUsed="0"/>
+    <w:lsdException w:name="Medium List 2 Accent 2" w:semiHidden="0" w:uiPriority="66" w:unhideWhenUsed="0"/>
+    <w:lsdException w:name="Medium Grid 1 Accent 2" w:semiHidden="0" w:uiPriority="67" w:unhideWhenUsed="0"/>
+    <w:lsdException w:name="Medium Grid 2 Accent 2" w:semiHidden="0" w:uiPriority="68" w:unhideWhenUsed="0"/>
+    <w:lsdException w:name="Medium Grid 3 Accent 2" w:semiHidden="0" w:uiPriority="69" w:unhideWhenUsed="0"/>
+    <w:lsdException w:name="Dark List Accent 2" w:semiHidden="0" w:uiPriority="70" w:unhideWhenUsed="0"/>
+    <w:lsdException w:name="Colorful Shading Accent 2" w:semiHidden="0" w:uiPriority="71" w:unhideWhenUsed="0"/>
+    <w:lsdException w:name="Colorful List Accent 2" w:semiHidden="0" w:uiPriority="72" w:unhideWhenUsed="0"/>
+    <w:lsdException w:name="Colorful Grid Accent 2" w:semiHidden="0" w:uiPriority="73" w:unhideWhenUsed="0"/>
+    <w:lsdException w:name="Light Shading Accent 3" w:semiHidden="0" w:uiPriority="60" w:unhideWhenUsed="0"/>
+    <w:lsdException w:name="Light List Accent 3" w:semiHidden="0" w:uiPriority="61" w:unhideWhenUsed="0"/>
+    <w:lsdException w:name="Light Grid Accent 3" w:semiHidden="0" w:uiPriority="62" w:unhideWhenUsed="0"/>
+    <w:lsdException w:name="Medium Shading 1 Accent 3" w:semiHidden="0" w:uiPriority="63" w:unhideWhenUsed="0"/>
+    <w:lsdException w:name="Medium Shading 2 Accent 3" w:semiHidden="0" w:uiPriority="64" w:unhideWhenUsed="0"/>
+    <w:lsdException w:name="Medium List 1 Accent 3" w:semiHidden="0" w:uiPriority="65" w:unhideWhenUsed="0"/>
+    <w:lsdException w:name="Medium List 2 Accent 3" w:semiHidden="0" w:uiPriority="66" w:unhideWhenUsed="0"/>
+    <w:lsdException w:name="Medium Grid 1 Accent 3" w:semiHidden="0" w:uiPriority="67" w:unhideWhenUsed="0"/>
+    <w:lsdException w:name="Medium Grid 2 Accent 3" w:semiHidden="0" w:uiPriority="68" w:unhideWhenUsed="0"/>
+    <w:lsdException w:name="Medium Grid 3 Accent 3" w:semiHidden="0" w:uiPriority="69" w:unhideWhenUsed="0"/>
+    <w:lsdException w:name="Dark List Accent 3" w:semiHidden="0" w:uiPriority="70" w:unhideWhenUsed="0"/>
+    <w:lsdException w:name="Colorful Shading Accent 3" w:semiHidden="0" w:uiPriority="71" w:unhideWhenUsed="0"/>
+    <w:lsdException w:name="Colorful List Accent 3" w:semiHidden="0" w:uiPriority="72" w:unhideWhenUsed="0"/>
+    <w:lsdException w:name="Colorful Grid Accent 3" w:semiHidden="0" w:uiPriority="73" w:unhideWhenUsed="0"/>
+    <w:lsdException w:name="Light Shading Accent 4" w:semiHidden="0" w:uiPriority="60" w:unhideWhenUsed="0"/>
+    <w:lsdException w:name="Light List Accent 4" w:semiHidden="0" w:uiPriority="61" w:unhideWhenUsed="0"/>
+    <w:lsdException w:name="Light Grid Accent 4" w:semiHidden="0" w:uiPriority="62" w:unhideWhenUsed="0"/>
+    <w:lsdException w:name="Medium Shading 1 Accent 4" w:semiHidden="0" w:uiPriority="63" w:unhideWhenUsed="0"/>
+    <w:lsdException w:name="Medium Shading 2 Accent 4" w:semiHidden="0" w:uiPriority="64" w:unhideWhenUsed="0"/>
+    <w:lsdException w:name="Medium List 1 Accent 4" w:semiHidden="0" w:uiPriority="65" w:unhideWhenUsed="0"/>
+    <w:lsdException w:name="Medium List 2 Accent 4" w:semiHidden="0" w:uiPriority="66" w:unhideWhenUsed="0"/>
+    <w:lsdException w:name="Medium Grid 1 Accent 4" w:semiHidden="0" w:uiPriority="67" w:unhideWhenUsed="0"/>
+    <w:lsdException w:name="Medium Grid 2 Accent 4" w:semiHidden="0" w:uiPriority="68" w:unhideWhenUsed="0"/>
+    <w:lsdException w:name="Medium Grid 3 Accent 4" w:semiHidden="0" w:uiPriority="69" w:unhideWhenUsed="0"/>
+    <w:lsdException w:name="Dark List Accent 4" w:semiHidden="0" w:uiPriority="70" w:unhideWhenUsed="0"/>
+    <w:lsdException w:name="Colorful Shading Accent 4" w:semiHidden="0" w:uiPriority="71" w:unhideWhenUsed="0"/>
+    <w:lsdException w:name="Colorful List Accent 4" w:semiHidden="0" w:uiPriority="72" w:unhideWhenUsed="0"/>
+    <w:lsdException w:name="Colorful Grid Accent 4" w:semiHidden="0" w:uiPriority="73" w:unhideWhenUsed="0"/>
+    <w:lsdException w:name="Light Shading Accent 5" w:semiHidden="0" w:uiPriority="60" w:unhideWhenUsed="0"/>
+    <w:lsdException w:name="Light List Accent 5" w:semiHidden="0" w:uiPriority="61" w:unhideWhenUsed="0"/>
+    <w:lsdException w:name="Light Grid Accent 5" w:semiHidden="0" w:uiPriority="62" w:unhideWhenUsed="0"/>
+    <w:lsdException w:name="Medium Shading 1 Accent 5" w:semiHidden="0" w:uiPriority="63" w:unhideWhenUsed="0"/>
+    <w:lsdException w:name="Medium Shading 2 Accent 5" w:semiHidden="0" w:uiPriority="64" w:unhideWhenUsed="0"/>
+    <w:lsdException w:name="Medium List 1 Accent 5" w:semiHidden="0" w:uiPriority="65" w:unhideWhenUsed="0"/>
+    <w:lsdException w:name="Medium List 2 Accent 5" w:semiHidden="0" w:uiPriority="66" w:unhideWhenUsed="0"/>
+    <w:lsdException w:name="Medium Grid 1 Accent 5" w:semiHidden="0" w:uiPriority="67" w:unhideWhenUsed="0"/>
+    <w:lsdException w:name="Medium Grid 2 Accent 5" w:semiHidden="0" w:uiPriority="68" w:unhideWhenUsed="0"/>
+    <w:lsdException w:name="Medium Grid 3 Accent 5" w:semiHidden="0" w:uiPriority="69" w:unhideWhenUsed="0"/>
+    <w:lsdException w:name="Dark List Accent 5" w:semiHidden="0" w:uiPriority="70" w:unhideWhenUsed="0"/>
+    <w:lsdException w:name="Colorful Shading Accent 5" w:semiHidden="0" w:uiPriority="71" w:unhideWhenUsed="0"/>
+    <w:lsdException w:name="Colorful List Accent 5" w:semiHidden="0" w:uiPriority="72" w:unhideWhenUsed="0"/>
+    <w:lsdException w:name="Colorful Grid Accent 5" w:semiHidden="0" w:uiPriority="73" w:unhideWhenUsed="0"/>
+    <w:lsdException w:name="Light Shading Accent 6" w:semiHidden="0" w:uiPriority="60" w:unhideWhenUsed="0"/>
+    <w:lsdException w:name="Light List Accent 6" w:semiHidden="0" w:uiPriority="61" w:unhideWhenUsed="0"/>
+    <w:lsdException w:name="Light Grid Accent 6" w:semiHidden="0" w:uiPriority="62" w:unhideWhenUsed="0"/>
+    <w:lsdException w:name="Medium Shading 1 Accent 6" w:semiHidden="0" w:uiPriority="63" w:unhideWhenUsed="0"/>
+    <w:lsdException w:name="Medium Shading 2 Accent 6" w:semiHidden="0" w:uiPriority="64" w:unhideWhenUsed="0"/>
+    <w:lsdException w:name="Medium List 1 Accent 6" w:semiHidden="0" w:uiPriority="65" w:unhideWhenUsed="0"/>
+    <w:lsdException w:name="Medium List 2 Accent 6" w:semiHidden="0" w:uiPriority="66" w:unhideWhenUsed="0"/>
+    <w:lsdException w:name="Medium Grid 1 Accent 6" w:semiHidden="0" w:uiPriority="67" w:unhideWhenUsed="0"/>
+    <w:lsdException w:name="Medium Grid 2 Accent 6" w:semiHidden="0" w:uiPriority="68" w:unhideWhenUsed="0"/>
+    <w:lsdException w:name="Medium Grid 3 Accent 6" w:semiHidden="0" w:uiPriority="69" w:unhideWhenUsed="0"/>
+    <w:lsdException w:name="Dark List Accent 6" w:semiHidden="0" w:uiPriority="70" w:unhideWhenUsed="0"/>
+    <w:lsdException w:name="Colorful Shading Accent 6" w:semiHidden="0" w:uiPriority="71" w:unhideWhenUsed="0"/>
+    <w:lsdException w:name="Colorful List Accent 6" w:semiHidden="0" w:uiPriority="72" w:unhideWhenUsed="0"/>
+    <w:lsdException w:name="Colorful Grid Accent 6" w:semiHidden="0" w:uiPriority="73" w:unhideWhenUsed="0"/>
+    <w:lsdException w:name="Subtle Emphasis" w:semiHidden="0" w:uiPriority="19" w:unhideWhenUsed="0" w:qFormat="1"/>
+    <w:lsdException w:name="Intense Emphasis" w:semiHidden="0" w:uiPriority="21" w:unhideWhenUsed="0" w:qFormat="1"/>
+    <w:lsdException w:name="Subtle Reference" w:semiHidden="0" w:uiPriority="31" w:unhideWhenUsed="0" w:qFormat="1"/>
+    <w:lsdException w:name="Intense Reference" w:semiHidden="0" w:uiPriority="32" w:unhideWhenUsed="0" w:qFormat="1"/>
+    <w:lsdException w:name="Book Title" w:semiHidden="0" w:uiPriority="33" w:unhideWhenUsed="0" w:qFormat="1"/>
+    <w:lsdException w:name="Bibliography" w:uiPriority="37"/>
+    <w:lsdException w:name="TOC Heading" w:uiPriority="39" w:qFormat="1"/>
   </w:latentStyles>
   <w:style w:type="paragraph" w:default="1" w:styleId="a0">
     <w:name w:val="Normal"/>
@@ -5220,6 +5515,7 @@
     <w:uiPriority w:val="99"/>
     <w:semiHidden/>
     <w:unhideWhenUsed/>
+    <w:qFormat/>
     <w:tblPr>
       <w:tblInd w:w="0" w:type="dxa"/>
       <w:tblCellMar>
@@ -5301,7 +5597,7 @@
   <w:style w:type="paragraph" w:styleId="a7">
     <w:name w:val="header"/>
     <w:basedOn w:val="a0"/>
-    <w:link w:val="a8"/>
+    <w:link w:val="Char"/>
     <w:uiPriority w:val="99"/>
     <w:semiHidden/>
     <w:unhideWhenUsed/>
@@ -5322,8 +5618,8 @@
       <w:szCs w:val="18"/>
     </w:rPr>
   </w:style>
-  <w:style w:type="character" w:customStyle="1" w:styleId="a8">
-    <w:name w:val="页眉 字符"/>
+  <w:style w:type="character" w:customStyle="1" w:styleId="Char">
+    <w:name w:val="页眉 Char"/>
     <w:basedOn w:val="a1"/>
     <w:link w:val="a7"/>
     <w:uiPriority w:val="99"/>
@@ -5338,10 +5634,10 @@
       <w:u w:color="000000"/>
     </w:rPr>
   </w:style>
-  <w:style w:type="paragraph" w:styleId="a9">
+  <w:style w:type="paragraph" w:styleId="a8">
     <w:name w:val="footer"/>
     <w:basedOn w:val="a0"/>
-    <w:link w:val="aa"/>
+    <w:link w:val="Char0"/>
     <w:uiPriority w:val="99"/>
     <w:semiHidden/>
     <w:unhideWhenUsed/>
@@ -5358,10 +5654,10 @@
       <w:szCs w:val="18"/>
     </w:rPr>
   </w:style>
-  <w:style w:type="character" w:customStyle="1" w:styleId="aa">
-    <w:name w:val="页脚 字符"/>
+  <w:style w:type="character" w:customStyle="1" w:styleId="Char0">
+    <w:name w:val="页脚 Char"/>
     <w:basedOn w:val="a1"/>
-    <w:link w:val="a9"/>
+    <w:link w:val="a8"/>
     <w:uiPriority w:val="99"/>
     <w:semiHidden/>
     <w:rsid w:val="006D4080"/>
@@ -5374,7 +5670,7 @@
       <w:u w:color="000000"/>
     </w:rPr>
   </w:style>
-  <w:style w:type="paragraph" w:styleId="ab">
+  <w:style w:type="paragraph" w:styleId="a9">
     <w:name w:val="Normal (Web)"/>
     <w:basedOn w:val="a0"/>
     <w:uiPriority w:val="99"/>
@@ -5385,7 +5681,7 @@
       <w:spacing w:before="100" w:beforeAutospacing="1" w:after="100" w:afterAutospacing="1"/>
     </w:pPr>
   </w:style>
-  <w:style w:type="character" w:styleId="ac">
+  <w:style w:type="character" w:styleId="aa">
     <w:name w:val="Strong"/>
     <w:basedOn w:val="a1"/>
     <w:uiPriority w:val="22"/>
@@ -5399,7 +5695,7 @@
   <w:style w:type="paragraph" w:styleId="HTML">
     <w:name w:val="HTML Preformatted"/>
     <w:basedOn w:val="a0"/>
-    <w:link w:val="HTML0"/>
+    <w:link w:val="HTMLChar"/>
     <w:uiPriority w:val="99"/>
     <w:semiHidden/>
     <w:unhideWhenUsed/>
@@ -5425,8 +5721,8 @@
       </w:tabs>
     </w:pPr>
   </w:style>
-  <w:style w:type="character" w:customStyle="1" w:styleId="HTML0">
-    <w:name w:val="HTML 预设格式 字符"/>
+  <w:style w:type="character" w:customStyle="1" w:styleId="HTMLChar">
+    <w:name w:val="HTML 预设格式 Char"/>
     <w:basedOn w:val="a1"/>
     <w:link w:val="HTML"/>
     <w:uiPriority w:val="99"/>
@@ -5443,6 +5739,18 @@
     <w:name w:val="hljs-keyword"/>
     <w:basedOn w:val="a1"/>
     <w:rsid w:val="001848FA"/>
+  </w:style>
+  <w:style w:type="character" w:styleId="ab">
+    <w:name w:val="FollowedHyperlink"/>
+    <w:basedOn w:val="a1"/>
+    <w:uiPriority w:val="99"/>
+    <w:semiHidden/>
+    <w:unhideWhenUsed/>
+    <w:rsid w:val="00A34819"/>
+    <w:rPr>
+      <w:color w:val="FF00FF" w:themeColor="followedHyperlink"/>
+      <w:u w:val="single"/>
+    </w:rPr>
   </w:style>
 </w:styles>
 </file>

</xml_diff>